<commit_message>
Citas añadidas en Introducción y Formulación. Justificacion añadida
</commit_message>
<xml_diff>
--- a/documentation/Formato Proy Grado Inv Aplicada IS .docx
+++ b/documentation/Formato Proy Grado Inv Aplicada IS .docx
@@ -3146,7 +3146,7 @@
           <w:rFonts w:eastAsiaTheme="majorEastAsia" w:cs="Arial"/>
           <w:szCs w:val="24"/>
         </w:rPr>
-        <w:t xml:space="preserve">El uso de las tecnologías en el área de la agricultura ha sido útil a lo largo de la existencia humana como instrumento mediador entre el hombre y su entorno. Su función básica en teoría es contribuir sustancialmente a transformar la naturaleza para </w:t>
+        <w:t xml:space="preserve">El uso de tecnología en la agricultura no es un fenómeno reciente, ya que ha sido útil desde hace mucho tiempo como un instrumento mediador entre el hombre y su entorno. Según Saiz-Rubio et al. (2020), la función básica de la tecnología en la </w:t>
       </w:r>
       <w:r>
         <w:rPr>
@@ -3155,7 +3155,7 @@
           <w:szCs w:val="24"/>
         </w:rPr>
         <w:lastRenderedPageBreak/>
-        <w:t>beneficio de la gente que vive del campo. El uso de tecnología se ha destinado en esencia para transformar lo tradicional a lo moderno.</w:t>
+        <w:t>agricultura es contribuir sustancialmente a transformar la naturaleza para beneficio de la gente que vive del campo. Su uso se ha destinado en esencia para transformar lo tradicional a lo moderno.</w:t>
       </w:r>
     </w:p>
     <w:p>
@@ -3173,23 +3173,25 @@
           <w:rFonts w:eastAsiaTheme="majorEastAsia" w:cs="Arial"/>
           <w:szCs w:val="24"/>
         </w:rPr>
-        <w:t xml:space="preserve">La tecnología ha sido tradicionalmente utilizada en el campo con el afán por lograr cambios en la fuerza de trabajo para así sacar mayor provecho de </w:t>
-      </w:r>
-      <w:r>
+        <w:t>La automatización y el uso de robots en la agricultura son ejemplos claros de cómo la tecnología ha sido utilizada en el campo para lograr cambios en la fuerza de trabajo y así sacar mayor provecho de esta. De acuerdo con la FAO (2018), los robots pueden ayudar a recolectar cultivos, clasificar productos agrícolas y realizar otras tareas en la granja, reduciendo la necesidad de trabajo manual y mejorando la eficiencia.</w:t>
+      </w:r>
+    </w:p>
+    <w:p>
+      <w:pPr>
+        <w:spacing w:after="160" w:line="480" w:lineRule="auto"/>
         <w:rPr>
           <w:rStyle w:val="Textoennegrita"/>
           <w:rFonts w:eastAsiaTheme="majorEastAsia" w:cs="Arial"/>
           <w:szCs w:val="24"/>
         </w:rPr>
-        <w:t>esta,</w:t>
-      </w:r>
+      </w:pPr>
       <w:r>
         <w:rPr>
           <w:rStyle w:val="Textoennegrita"/>
           <w:rFonts w:eastAsiaTheme="majorEastAsia" w:cs="Arial"/>
           <w:szCs w:val="24"/>
         </w:rPr>
-        <w:t xml:space="preserve"> o en algunos casos, la automatización de esta que se utiliza para realizar tareas repetitivas y reducir la necesidad de trabajo manual. Por ejemplo, los robots pueden ayudar a recolectar cultivos, clasificar productos agrícolas y realizar otras tareas en la granja.</w:t>
+        <w:t>En la actualidad, el uso de tecnología en la agricultura se enfoca en suplir en mayor medida el uso de tierra y la mano de obra, implementando plataformas digitales que mejoran la conectividad entre agricultores, compradores y proveedores de servicios. Según informa la FAO (2020), estas plataformas pueden ayudar a los agricultores a encontrar mejores precios para sus productos y acceder a servicios como financiamiento y seguros agrícolas.</w:t>
       </w:r>
     </w:p>
     <w:p>
@@ -3207,193 +3209,35 @@
           <w:rFonts w:eastAsiaTheme="majorEastAsia" w:cs="Arial"/>
           <w:szCs w:val="24"/>
         </w:rPr>
-        <w:t xml:space="preserve">El uso de tecnología en la agricultura desde </w:t>
-      </w:r>
-      <w:r>
+        <w:t>Hoy día se puede evidenciar la importancia que tienen las tecnologías de la información, y la manera en que herramientas como los sistemas puedan brindar a la sociedad y en especial a las empresas mayores facilidades para el manejo ordenado de los procesos que surgen en la producción diaria (García-Peñalvo, 2019). Con dichos sistemas de información se hace posible efectuar análisis crítico de los datos y en general de la información proporcionada por las transacciones que se den a través de este, para finalmente obtener resultados que servirán para tomar decisiones con base en información histórica y predictiva (Chen et al., 2019).</w:t>
+      </w:r>
+    </w:p>
+    <w:p>
+      <w:pPr>
+        <w:spacing w:after="160" w:line="480" w:lineRule="auto"/>
         <w:rPr>
           <w:rStyle w:val="Textoennegrita"/>
           <w:rFonts w:eastAsiaTheme="majorEastAsia" w:cs="Arial"/>
           <w:szCs w:val="24"/>
-          <w:highlight w:val="yellow"/>
-        </w:rPr>
-        <w:t>nuestro</w:t>
-      </w:r>
-      <w:r>
+        </w:rPr>
+      </w:pPr>
+    </w:p>
+    <w:p>
+      <w:pPr>
+        <w:spacing w:after="160" w:line="480" w:lineRule="auto"/>
         <w:rPr>
           <w:rStyle w:val="Textoennegrita"/>
           <w:rFonts w:eastAsiaTheme="majorEastAsia" w:cs="Arial"/>
           <w:szCs w:val="24"/>
         </w:rPr>
-        <w:t xml:space="preserve"> punto de vista se orienta a suplir en mayor medida el uso de tierra y para suplir la mano de obra he </w:t>
-      </w:r>
+      </w:pPr>
       <w:r>
         <w:rPr>
           <w:rStyle w:val="Textoennegrita"/>
           <w:rFonts w:eastAsiaTheme="majorEastAsia" w:cs="Arial"/>
           <w:szCs w:val="24"/>
         </w:rPr>
-        <w:t>implementar Las</w:t>
-      </w:r>
-      <w:r>
-        <w:rPr>
-          <w:rStyle w:val="Textoennegrita"/>
-          <w:rFonts w:eastAsiaTheme="majorEastAsia" w:cs="Arial"/>
-          <w:szCs w:val="24"/>
-        </w:rPr>
-        <w:t xml:space="preserve"> plataformas digitales que se utilizan para mejorar la conectividad entre agricultores, compradores y proveedores de servicios. Estas plataformas pueden ayudar a los agricultores a encontrar mejores precios para sus productos y a acceder a servicios como financiamiento y seguros agrícolas.</w:t>
-      </w:r>
-    </w:p>
-    <w:p>
-      <w:pPr>
-        <w:spacing w:after="160" w:line="480" w:lineRule="auto"/>
-        <w:rPr>
-          <w:rStyle w:val="Textoennegrita"/>
-          <w:rFonts w:eastAsiaTheme="majorEastAsia" w:cs="Arial"/>
-          <w:szCs w:val="24"/>
-        </w:rPr>
-      </w:pPr>
-      <w:r>
-        <w:rPr>
-          <w:rStyle w:val="Textoennegrita"/>
-          <w:rFonts w:eastAsiaTheme="majorEastAsia" w:cs="Arial"/>
-          <w:szCs w:val="24"/>
-        </w:rPr>
-        <w:t>Hoy día se puede evidenciar la importancia que tienen las tecnologías de la información, y la manera en que herramientas como los sistemas puedan brindar a la sociedad y en especial a las empresas mayores facilidades para el manejo ordenado de los procesos que surgen en la producción diaria.</w:t>
-      </w:r>
-    </w:p>
-    <w:p>
-      <w:pPr>
-        <w:spacing w:after="160" w:line="480" w:lineRule="auto"/>
-        <w:rPr>
-          <w:rStyle w:val="Textoennegrita"/>
-          <w:rFonts w:eastAsiaTheme="majorEastAsia" w:cs="Arial"/>
-          <w:szCs w:val="24"/>
-        </w:rPr>
-      </w:pPr>
-      <w:r>
-        <w:rPr>
-          <w:rStyle w:val="Textoennegrita"/>
-          <w:rFonts w:eastAsiaTheme="majorEastAsia" w:cs="Arial"/>
-          <w:szCs w:val="24"/>
-        </w:rPr>
-        <w:t xml:space="preserve">Con dichos sistemas de información se hace posible efectuar análisis crítico de los datos y en general de la información proporcionada por las transacciones que se den a través </w:t>
-      </w:r>
-      <w:r>
-        <w:rPr>
-          <w:rStyle w:val="Textoennegrita"/>
-          <w:rFonts w:eastAsiaTheme="majorEastAsia" w:cs="Arial"/>
-          <w:szCs w:val="24"/>
-        </w:rPr>
-        <w:t>de este</w:t>
-      </w:r>
-      <w:r>
-        <w:rPr>
-          <w:rStyle w:val="Textoennegrita"/>
-          <w:rFonts w:eastAsiaTheme="majorEastAsia" w:cs="Arial"/>
-          <w:szCs w:val="24"/>
-        </w:rPr>
-        <w:t>, para finalmente obtener resultados que servirán para tomar decisiones con base en información histórica y predictiva.</w:t>
-      </w:r>
-    </w:p>
-    <w:p>
-      <w:pPr>
-        <w:spacing w:after="160" w:line="480" w:lineRule="auto"/>
-        <w:rPr>
-          <w:rStyle w:val="Textoennegrita"/>
-          <w:rFonts w:eastAsiaTheme="majorEastAsia" w:cs="Arial"/>
-          <w:szCs w:val="24"/>
-        </w:rPr>
-      </w:pPr>
-      <w:r>
-        <w:rPr>
-          <w:rStyle w:val="Textoennegrita"/>
-          <w:rFonts w:eastAsiaTheme="majorEastAsia" w:cs="Arial"/>
-          <w:szCs w:val="24"/>
-        </w:rPr>
-        <w:lastRenderedPageBreak/>
-        <w:t>En general, las tecnologías están ayudando a los agricultores a ser más eficientes y a producir alimentos de manera más sostenible. Además, estas tecnologías pueden ayudar a mejorar la seguridad alimentaria al aumentar la cantidad y la calidad de los cultivos.</w:t>
-      </w:r>
-    </w:p>
-    <w:p>
-      <w:pPr>
-        <w:spacing w:after="160" w:line="480" w:lineRule="auto"/>
-        <w:rPr>
-          <w:rStyle w:val="Textoennegrita"/>
-          <w:rFonts w:eastAsiaTheme="majorEastAsia" w:cs="Arial"/>
-          <w:szCs w:val="24"/>
-        </w:rPr>
-      </w:pPr>
-      <w:r>
-        <w:rPr>
-          <w:rStyle w:val="Textoennegrita"/>
-          <w:rFonts w:eastAsiaTheme="majorEastAsia" w:cs="Arial"/>
-          <w:szCs w:val="24"/>
-        </w:rPr>
-        <w:t>Por lo tanto, con el presente documento, se desea formular</w:t>
-      </w:r>
-      <w:r>
-        <w:rPr>
-          <w:rStyle w:val="Textoennegrita"/>
-          <w:rFonts w:eastAsiaTheme="majorEastAsia" w:cs="Arial"/>
-          <w:szCs w:val="24"/>
-        </w:rPr>
-        <w:t xml:space="preserve">, </w:t>
-      </w:r>
-      <w:r>
-        <w:rPr>
-          <w:rStyle w:val="Textoennegrita"/>
-          <w:rFonts w:eastAsiaTheme="majorEastAsia" w:cs="Arial"/>
-          <w:szCs w:val="24"/>
-        </w:rPr>
-        <w:t>evaluar la viabilidad e</w:t>
-      </w:r>
-      <w:r>
-        <w:rPr>
-          <w:rStyle w:val="Textoennegrita"/>
-          <w:rFonts w:eastAsiaTheme="majorEastAsia" w:cs="Arial"/>
-          <w:szCs w:val="24"/>
-        </w:rPr>
-        <w:t xml:space="preserve"> </w:t>
-      </w:r>
-      <w:r>
-        <w:rPr>
-          <w:rStyle w:val="Textoennegrita"/>
-          <w:rFonts w:eastAsiaTheme="majorEastAsia" w:cs="Arial"/>
-          <w:szCs w:val="24"/>
-        </w:rPr>
-        <w:t>implementar</w:t>
-      </w:r>
-      <w:r>
-        <w:rPr>
-          <w:rStyle w:val="Textoennegrita"/>
-          <w:rFonts w:eastAsiaTheme="majorEastAsia" w:cs="Arial"/>
-          <w:szCs w:val="24"/>
-        </w:rPr>
-        <w:t xml:space="preserve"> </w:t>
-      </w:r>
-      <w:r>
-        <w:rPr>
-          <w:rStyle w:val="Textoennegrita"/>
-          <w:rFonts w:eastAsiaTheme="majorEastAsia" w:cs="Arial"/>
-          <w:szCs w:val="24"/>
-        </w:rPr>
-        <w:t xml:space="preserve"> un </w:t>
-      </w:r>
-      <w:r>
-        <w:rPr>
-          <w:rStyle w:val="Textoennegrita"/>
-          <w:rFonts w:eastAsiaTheme="majorEastAsia" w:cs="Arial"/>
-          <w:szCs w:val="24"/>
-        </w:rPr>
-        <w:t>proyecto de</w:t>
-      </w:r>
-      <w:r>
-        <w:rPr>
-          <w:rStyle w:val="Textoennegrita"/>
-          <w:rFonts w:eastAsiaTheme="majorEastAsia" w:cs="Arial"/>
-          <w:szCs w:val="24"/>
-        </w:rPr>
-        <w:t xml:space="preserve"> nivel tecnológico para el sistema de información APSI COL, cuyo objetivo es optimizar varios procesos, esto con el fin de lograr que el sistema de información facilite el registro de los sectores que requieran el servicio.</w:t>
+        <w:t>En general, las tecnologías están ayudando a los agricultores a ser más eficientes y a producir alimentos de manera más sostenible. Además, estas tecnologías pueden ayudar a mejorar la seguridad alimentaria al aumentar la cantidad y la calidad de los cultivos (Hajkowicz &amp; Kandulu, 2015). Por lo tanto, con el presente documento, se desea formular, evaluar la viabilidad e implementar un proyecto de nivel tecnológico para el sistema de información APSI COL, cuyo objetivo es optimizar varios procesos, esto con el fin de lograr que el sistema de información facilite el registro de los sectores que requieran el servicio.</w:t>
       </w:r>
     </w:p>
     <w:p>
@@ -3485,7 +3329,7 @@
           <w:rFonts w:cs="Arial"/>
           <w:sz w:val="24"/>
         </w:rPr>
-        <w:t xml:space="preserve">En el presente proyecto el principal insumo es la información la cual debe de garantizarse que se encuentre debidamente avalada y que sea insumo fundamental de los usuarios para la toma de decisiones que les permita establecer nuevos </w:t>
+        <w:t xml:space="preserve">En el presente proyecto el principal insumo es la información la cual debe de garantizarse que se encuentre debidamente avalada y que sea insumo fundamental </w:t>
       </w:r>
       <w:r>
         <w:rPr>
@@ -3493,7 +3337,7 @@
           <w:sz w:val="24"/>
         </w:rPr>
         <w:lastRenderedPageBreak/>
-        <w:t>marcos de trabajos, nuevos métodos y procedimientos, tecnologías de punta, metodologías innovadoras, integración con la cadena productiva y con otras herramientas tecnológicas para la tecnificación y la automatización de procesos que lo permitan, todo esto gracias a la información que contendrá el repositorio del proyecto.</w:t>
+        <w:t>de los usuarios para la toma de decisiones que les permita establecer nuevos marcos de trabajos, nuevos métodos y procedimientos, tecnologías de punta, metodologías innovadoras, integración con la cadena productiva y con otras herramientas tecnológicas para la tecnificación y la automatización de procesos que lo permitan, todo esto gracias a la información que contendrá el repositorio del proyecto.</w:t>
       </w:r>
     </w:p>
     <w:p>
@@ -3576,7 +3420,15 @@
           <w:rFonts w:cs="Arial"/>
           <w:sz w:val="24"/>
         </w:rPr>
-        <w:t>Apsi Col consciente y con la ambición de aportar a la tecnificación y acceso a la información ha realizado recolección de información de la mano de los agricultores de la región con la ambición que este insumo permita atender las necesidades más puntuales del sector y poder escalonar así un proyecto de menos a más; pensando siempre en tecnologías y medios de transmisión asequibles y económicos.</w:t>
+        <w:t xml:space="preserve">Apsi Col consciente y con la ambición de aportar a la tecnificación y acceso a la información ha realizado recolección de información de la mano de los agricultores de la región con la ambición que este insumo permita atender las necesidades más </w:t>
+      </w:r>
+      <w:r>
+        <w:rPr>
+          <w:rFonts w:cs="Arial"/>
+          <w:sz w:val="24"/>
+        </w:rPr>
+        <w:lastRenderedPageBreak/>
+        <w:t>puntuales del sector y poder escalonar así un proyecto de menos a más; pensando siempre en tecnologías y medios de transmisión asequibles y económicos.</w:t>
       </w:r>
     </w:p>
     <w:p>
@@ -3602,164 +3454,164 @@
           <w:bCs/>
           <w:sz w:val="24"/>
         </w:rPr>
+        <w:t>INFOAGRO</w:t>
+      </w:r>
+    </w:p>
+    <w:p>
+      <w:pPr>
+        <w:pStyle w:val="Prrafodelista"/>
+        <w:shd w:val="clear" w:color="auto" w:fill="FFFFFF"/>
+        <w:spacing w:line="480" w:lineRule="auto"/>
+        <w:ind w:left="360"/>
+        <w:rPr>
+          <w:rFonts w:cs="Arial"/>
+          <w:sz w:val="24"/>
+        </w:rPr>
+      </w:pPr>
+      <w:r>
+        <w:rPr>
+          <w:rFonts w:cs="Arial"/>
+          <w:sz w:val="24"/>
+        </w:rPr>
+        <w:t>es un sistema de información en línea que tiene como objetivo proporcionar a los agricultores y otros actores del sector agropecuario información técnica y práctica para mejorar la producción y la gestión de sus cultivos y explotaciones agrícolas.</w:t>
+      </w:r>
+    </w:p>
+    <w:p>
+      <w:pPr>
+        <w:pStyle w:val="Prrafodelista"/>
+        <w:shd w:val="clear" w:color="auto" w:fill="FFFFFF"/>
+        <w:spacing w:line="480" w:lineRule="auto"/>
+        <w:ind w:left="360"/>
+        <w:rPr>
+          <w:rFonts w:cs="Arial"/>
+          <w:sz w:val="24"/>
+        </w:rPr>
+      </w:pPr>
+      <w:r>
+        <w:rPr>
+          <w:rFonts w:cs="Arial"/>
+          <w:sz w:val="24"/>
+        </w:rPr>
+        <w:t>El sistema INFOAGRO es desarrollado por el Ministerio de Agricultura y Pesca, Alimentación y Medio Ambiente de España, y se encuentra disponible de forma gratuita para cualquier persona interesada en mejorar sus conocimientos en el campo de la agricultura y la ganadería.</w:t>
+      </w:r>
+    </w:p>
+    <w:p>
+      <w:pPr>
+        <w:pStyle w:val="Prrafodelista"/>
+        <w:shd w:val="clear" w:color="auto" w:fill="FFFFFF"/>
+        <w:spacing w:line="480" w:lineRule="auto"/>
+        <w:ind w:left="360"/>
+        <w:rPr>
+          <w:rFonts w:cs="Arial"/>
+          <w:sz w:val="24"/>
+        </w:rPr>
+      </w:pPr>
+      <w:r>
+        <w:rPr>
+          <w:rFonts w:cs="Arial"/>
+          <w:sz w:val="24"/>
+        </w:rPr>
+        <w:t>es un sistema de información en línea que tiene como objetivo proporcionar a los agricultores y otros actores del sector agropecuario información técnica y práctica para mejorar la producción y la gestión de sus cultivos y explotaciones agrícolas.</w:t>
+      </w:r>
+    </w:p>
+    <w:p>
+      <w:pPr>
+        <w:pStyle w:val="Prrafodelista"/>
+        <w:shd w:val="clear" w:color="auto" w:fill="FFFFFF"/>
+        <w:spacing w:line="480" w:lineRule="auto"/>
+        <w:ind w:left="360"/>
+        <w:rPr>
+          <w:rFonts w:cs="Arial"/>
+          <w:sz w:val="24"/>
+        </w:rPr>
+      </w:pPr>
+    </w:p>
+    <w:p>
+      <w:pPr>
+        <w:pStyle w:val="Prrafodelista"/>
+        <w:shd w:val="clear" w:color="auto" w:fill="FFFFFF"/>
+        <w:spacing w:line="480" w:lineRule="auto"/>
+        <w:ind w:left="360"/>
+        <w:rPr>
+          <w:rFonts w:cs="Arial"/>
+          <w:sz w:val="24"/>
+        </w:rPr>
+      </w:pPr>
+      <w:r>
+        <w:rPr>
+          <w:rFonts w:cs="Arial"/>
+          <w:sz w:val="24"/>
+        </w:rPr>
+        <w:t>El sistema INFOAGRO es desarrollado por el Ministerio de Agricultura y Pesca, Alimentación y Medio Ambiente de España, y se encuentra disponible de forma gratuita para cualquier persona interesada en mejorar sus conocimientos en el campo de la agricultura y la ganadería.</w:t>
+      </w:r>
+    </w:p>
+    <w:p>
+      <w:pPr>
+        <w:pStyle w:val="Prrafodelista"/>
+        <w:shd w:val="clear" w:color="auto" w:fill="FFFFFF"/>
+        <w:spacing w:line="480" w:lineRule="auto"/>
+        <w:ind w:left="360"/>
+        <w:rPr>
+          <w:rFonts w:cs="Arial"/>
+          <w:sz w:val="24"/>
+        </w:rPr>
+      </w:pPr>
+    </w:p>
+    <w:p>
+      <w:pPr>
+        <w:pStyle w:val="Prrafodelista"/>
+        <w:shd w:val="clear" w:color="auto" w:fill="FFFFFF"/>
+        <w:spacing w:line="480" w:lineRule="auto"/>
+        <w:ind w:left="360"/>
+        <w:rPr>
+          <w:rFonts w:cs="Arial"/>
+          <w:sz w:val="24"/>
+        </w:rPr>
+      </w:pPr>
+      <w:r>
+        <w:rPr>
+          <w:rFonts w:cs="Arial"/>
+          <w:sz w:val="24"/>
+        </w:rPr>
+        <w:t>El sistema de información está implementado en un servidor gubernamental y las bases de datos se alimentan de instituciones nacionales e internacionales que a su vez se conectan con los servidores de las regiones operativas del país.</w:t>
+      </w:r>
+    </w:p>
+    <w:p>
+      <w:pPr>
+        <w:pStyle w:val="Prrafodelista"/>
+        <w:shd w:val="clear" w:color="auto" w:fill="FFFFFF"/>
+        <w:spacing w:line="480" w:lineRule="auto"/>
+        <w:ind w:left="360"/>
+        <w:rPr>
+          <w:rFonts w:cs="Arial"/>
+          <w:sz w:val="24"/>
+        </w:rPr>
+      </w:pPr>
+      <w:r>
+        <w:rPr>
+          <w:rFonts w:cs="Arial"/>
+          <w:sz w:val="24"/>
+        </w:rPr>
+        <w:t>Componentes del sistema:</w:t>
+      </w:r>
+    </w:p>
+    <w:p>
+      <w:pPr>
+        <w:pStyle w:val="Prrafodelista"/>
+        <w:shd w:val="clear" w:color="auto" w:fill="FFFFFF"/>
+        <w:spacing w:line="480" w:lineRule="auto"/>
+        <w:ind w:left="360"/>
+        <w:rPr>
+          <w:rFonts w:cs="Arial"/>
+          <w:sz w:val="24"/>
+        </w:rPr>
+      </w:pPr>
+      <w:r>
+        <w:rPr>
+          <w:rFonts w:cs="Arial"/>
+          <w:sz w:val="24"/>
+        </w:rPr>
         <w:lastRenderedPageBreak/>
-        <w:t>INFOAGRO</w:t>
-      </w:r>
-    </w:p>
-    <w:p>
-      <w:pPr>
-        <w:pStyle w:val="Prrafodelista"/>
-        <w:shd w:val="clear" w:color="auto" w:fill="FFFFFF"/>
-        <w:spacing w:line="480" w:lineRule="auto"/>
-        <w:ind w:left="360"/>
-        <w:rPr>
-          <w:rFonts w:cs="Arial"/>
-          <w:sz w:val="24"/>
-        </w:rPr>
-      </w:pPr>
-      <w:r>
-        <w:rPr>
-          <w:rFonts w:cs="Arial"/>
-          <w:sz w:val="24"/>
-        </w:rPr>
-        <w:t>es un sistema de información en línea que tiene como objetivo proporcionar a los agricultores y otros actores del sector agropecuario información técnica y práctica para mejorar la producción y la gestión de sus cultivos y explotaciones agrícolas.</w:t>
-      </w:r>
-    </w:p>
-    <w:p>
-      <w:pPr>
-        <w:pStyle w:val="Prrafodelista"/>
-        <w:shd w:val="clear" w:color="auto" w:fill="FFFFFF"/>
-        <w:spacing w:line="480" w:lineRule="auto"/>
-        <w:ind w:left="360"/>
-        <w:rPr>
-          <w:rFonts w:cs="Arial"/>
-          <w:sz w:val="24"/>
-        </w:rPr>
-      </w:pPr>
-      <w:r>
-        <w:rPr>
-          <w:rFonts w:cs="Arial"/>
-          <w:sz w:val="24"/>
-        </w:rPr>
-        <w:t>El sistema INFOAGRO es desarrollado por el Ministerio de Agricultura y Pesca, Alimentación y Medio Ambiente de España, y se encuentra disponible de forma gratuita para cualquier persona interesada en mejorar sus conocimientos en el campo de la agricultura y la ganadería.</w:t>
-      </w:r>
-    </w:p>
-    <w:p>
-      <w:pPr>
-        <w:pStyle w:val="Prrafodelista"/>
-        <w:shd w:val="clear" w:color="auto" w:fill="FFFFFF"/>
-        <w:spacing w:line="480" w:lineRule="auto"/>
-        <w:ind w:left="360"/>
-        <w:rPr>
-          <w:rFonts w:cs="Arial"/>
-          <w:sz w:val="24"/>
-        </w:rPr>
-      </w:pPr>
-      <w:r>
-        <w:rPr>
-          <w:rFonts w:cs="Arial"/>
-          <w:sz w:val="24"/>
-        </w:rPr>
-        <w:t>es un sistema de información en línea que tiene como objetivo proporcionar a los agricultores y otros actores del sector agropecuario información técnica y práctica para mejorar la producción y la gestión de sus cultivos y explotaciones agrícolas.</w:t>
-      </w:r>
-    </w:p>
-    <w:p>
-      <w:pPr>
-        <w:pStyle w:val="Prrafodelista"/>
-        <w:shd w:val="clear" w:color="auto" w:fill="FFFFFF"/>
-        <w:spacing w:line="480" w:lineRule="auto"/>
-        <w:ind w:left="360"/>
-        <w:rPr>
-          <w:rFonts w:cs="Arial"/>
-          <w:sz w:val="24"/>
-        </w:rPr>
-      </w:pPr>
-    </w:p>
-    <w:p>
-      <w:pPr>
-        <w:pStyle w:val="Prrafodelista"/>
-        <w:shd w:val="clear" w:color="auto" w:fill="FFFFFF"/>
-        <w:spacing w:line="480" w:lineRule="auto"/>
-        <w:ind w:left="360"/>
-        <w:rPr>
-          <w:rFonts w:cs="Arial"/>
-          <w:sz w:val="24"/>
-        </w:rPr>
-      </w:pPr>
-      <w:r>
-        <w:rPr>
-          <w:rFonts w:cs="Arial"/>
-          <w:sz w:val="24"/>
-        </w:rPr>
-        <w:t>El sistema INFOAGRO es desarrollado por el Ministerio de Agricultura y Pesca, Alimentación y Medio Ambiente de España, y se encuentra disponible de forma gratuita para cualquier persona interesada en mejorar sus conocimientos en el campo de la agricultura y la ganadería.</w:t>
-      </w:r>
-    </w:p>
-    <w:p>
-      <w:pPr>
-        <w:pStyle w:val="Prrafodelista"/>
-        <w:shd w:val="clear" w:color="auto" w:fill="FFFFFF"/>
-        <w:spacing w:line="480" w:lineRule="auto"/>
-        <w:ind w:left="360"/>
-        <w:rPr>
-          <w:rFonts w:cs="Arial"/>
-          <w:sz w:val="24"/>
-        </w:rPr>
-      </w:pPr>
-    </w:p>
-    <w:p>
-      <w:pPr>
-        <w:pStyle w:val="Prrafodelista"/>
-        <w:shd w:val="clear" w:color="auto" w:fill="FFFFFF"/>
-        <w:spacing w:line="480" w:lineRule="auto"/>
-        <w:ind w:left="360"/>
-        <w:rPr>
-          <w:rFonts w:cs="Arial"/>
-          <w:sz w:val="24"/>
-        </w:rPr>
-      </w:pPr>
-      <w:r>
-        <w:rPr>
-          <w:rFonts w:cs="Arial"/>
-          <w:sz w:val="24"/>
-        </w:rPr>
-        <w:t>El sistema de información está implementado en un servidor gubernamental y las bases de datos se alimentan de instituciones nacionales e internacionales que a su vez se conectan con los servidores de las regiones operativas del país.</w:t>
-      </w:r>
-    </w:p>
-    <w:p>
-      <w:pPr>
-        <w:pStyle w:val="Prrafodelista"/>
-        <w:shd w:val="clear" w:color="auto" w:fill="FFFFFF"/>
-        <w:spacing w:line="480" w:lineRule="auto"/>
-        <w:ind w:left="360"/>
-        <w:rPr>
-          <w:rFonts w:cs="Arial"/>
-          <w:sz w:val="24"/>
-        </w:rPr>
-      </w:pPr>
-      <w:r>
-        <w:rPr>
-          <w:rFonts w:cs="Arial"/>
-          <w:sz w:val="24"/>
-        </w:rPr>
-        <w:t>Componentes del sistema:</w:t>
-      </w:r>
-    </w:p>
-    <w:p>
-      <w:pPr>
-        <w:pStyle w:val="Prrafodelista"/>
-        <w:shd w:val="clear" w:color="auto" w:fill="FFFFFF"/>
-        <w:spacing w:line="480" w:lineRule="auto"/>
-        <w:ind w:left="360"/>
-        <w:rPr>
-          <w:rFonts w:cs="Arial"/>
-          <w:sz w:val="24"/>
-        </w:rPr>
-      </w:pPr>
-      <w:r>
-        <w:rPr>
-          <w:rFonts w:cs="Arial"/>
-          <w:sz w:val="24"/>
-        </w:rPr>
         <w:t>-</w:t>
       </w:r>
       <w:r>
@@ -3814,7 +3666,6 @@
           <w:rFonts w:cs="Arial"/>
           <w:sz w:val="24"/>
         </w:rPr>
-        <w:lastRenderedPageBreak/>
         <w:t>-</w:t>
       </w:r>
       <w:r>
@@ -3950,6 +3801,7 @@
           <w:noProof/>
           <w:sz w:val="24"/>
         </w:rPr>
+        <w:lastRenderedPageBreak/>
         <w:drawing>
           <wp:inline distT="114300" distB="114300" distL="114300" distR="114300" wp14:anchorId="19E620F2" wp14:editId="3FD3E8D1">
             <wp:extent cx="5943600" cy="3962400"/>
@@ -4004,7 +3856,6 @@
           <w:noProof/>
           <w:sz w:val="24"/>
         </w:rPr>
-        <w:lastRenderedPageBreak/>
         <w:drawing>
           <wp:inline distT="114300" distB="114300" distL="114300" distR="114300" wp14:anchorId="4D3DBC53" wp14:editId="67FF86AF">
             <wp:extent cx="5943600" cy="2997200"/>
@@ -4115,6 +3966,7 @@
           <w:bCs/>
           <w:sz w:val="24"/>
         </w:rPr>
+        <w:lastRenderedPageBreak/>
         <w:t>SPYMES</w:t>
       </w:r>
     </w:p>
@@ -4153,33 +4005,26 @@
           <w:rFonts w:cs="Arial"/>
           <w:sz w:val="24"/>
         </w:rPr>
-        <w:t xml:space="preserve">Al igual que en otros sectores, las SPYMES pueden enfrentar desafíos como la falta de acceso a financiamiento, la competencia de empresas más grandes y la necesidad de adaptarse a los cambios en la demanda de los consumidores. Sin embargo, también existen oportunidades para las SPYMES en el sector agroalimentario, como </w:t>
-      </w:r>
-      <w:r>
-        <w:rPr>
-          <w:rFonts w:cs="Arial"/>
-          <w:sz w:val="24"/>
+        <w:t>Al igual que en otros sectores, las SPYMES pueden enfrentar desafíos como la falta de acceso a financiamiento, la competencia de empresas más grandes y la necesidad de adaptarse a los cambios en la demanda de los consumidores. Sin embargo, también existen oportunidades para las SPYMES en el sector agroalimentario, como la creciente demanda de alimentos orgánicos y la creciente conciencia sobre la importancia de la seguridad alimentaria y la trazabilidad de los productos.</w:t>
+      </w:r>
+    </w:p>
+    <w:p>
+      <w:pPr>
+        <w:pStyle w:val="Prrafodelista"/>
+        <w:shd w:val="clear" w:color="auto" w:fill="FFFFFF"/>
+        <w:spacing w:line="480" w:lineRule="auto"/>
+        <w:ind w:left="360"/>
+        <w:rPr>
+          <w:rFonts w:cs="Arial"/>
+          <w:sz w:val="24"/>
+        </w:rPr>
+      </w:pPr>
+      <w:r>
+        <w:rPr>
+          <w:rFonts w:cs="Arial"/>
+          <w:noProof/>
         </w:rPr>
         <w:lastRenderedPageBreak/>
-        <w:t>la creciente demanda de alimentos orgánicos y la creciente conciencia sobre la importancia de la seguridad alimentaria y la trazabilidad de los productos.</w:t>
-      </w:r>
-    </w:p>
-    <w:p>
-      <w:pPr>
-        <w:pStyle w:val="Prrafodelista"/>
-        <w:shd w:val="clear" w:color="auto" w:fill="FFFFFF"/>
-        <w:spacing w:line="480" w:lineRule="auto"/>
-        <w:ind w:left="360"/>
-        <w:rPr>
-          <w:rFonts w:cs="Arial"/>
-          <w:sz w:val="24"/>
-        </w:rPr>
-      </w:pPr>
-      <w:r>
-        <w:rPr>
-          <w:rFonts w:cs="Arial"/>
-          <w:noProof/>
-        </w:rPr>
         <w:drawing>
           <wp:inline distT="114300" distB="114300" distL="114300" distR="114300" wp14:anchorId="29B5FF07" wp14:editId="46057706">
             <wp:extent cx="5015216" cy="4219533"/>
@@ -4335,8 +4180,15 @@
           <w:rFonts w:cs="Arial"/>
           <w:sz w:val="24"/>
         </w:rPr>
+        <w:t xml:space="preserve">El SISAV tiene como objetivo principal mejorar la vigilancia epidemiológica animal en Colombia a través de la recolección, análisis y difusión de información sobre </w:t>
+      </w:r>
+      <w:r>
+        <w:rPr>
+          <w:rFonts w:cs="Arial"/>
+          <w:sz w:val="24"/>
+        </w:rPr>
         <w:lastRenderedPageBreak/>
-        <w:t>El SISAV tiene como objetivo principal mejorar la vigilancia epidemiológica animal en Colombia a través de la recolección, análisis y difusión de información sobre enfermedades animales. Esto permite una respuesta más rápida y efectiva ante posibles brotes de enfermedades animales, lo que puede reducir el impacto económico y social de estos brotes.</w:t>
+        <w:t>enfermedades animales. Esto permite una respuesta más rápida y efectiva ante posibles brotes de enfermedades animales, lo que puede reducir el impacto económico y social de estos brotes.</w:t>
       </w:r>
     </w:p>
     <w:p>
@@ -4464,7 +4316,6 @@
           <w:rFonts w:cs="Arial"/>
           <w:sz w:val="24"/>
         </w:rPr>
-        <w:lastRenderedPageBreak/>
         <w:t>●</w:t>
       </w:r>
       <w:r>
@@ -4493,6 +4344,7 @@
           <w:rFonts w:cs="Arial"/>
           <w:sz w:val="24"/>
         </w:rPr>
+        <w:lastRenderedPageBreak/>
         <w:t>●</w:t>
       </w:r>
       <w:r>
@@ -8523,16 +8375,8 @@
           <w:sz w:val="24"/>
         </w:rPr>
         <w:tab/>
-      </w:r>
-      <w:proofErr w:type="spellStart"/>
-      <w:r>
-        <w:rPr>
-          <w:rFonts w:cs="Arial"/>
-          <w:sz w:val="24"/>
-        </w:rPr>
         <w:t>ContaExcel</w:t>
       </w:r>
-      <w:proofErr w:type="spellEnd"/>
     </w:p>
     <w:p>
       <w:pPr>
@@ -8934,7 +8778,7 @@
           <w:rFonts w:eastAsia="GaramondITCbyBT-Light" w:cs="Arial"/>
           <w:sz w:val="24"/>
         </w:rPr>
-        <w:t>Un problema común en el sector agropecuario en Colombia es la falta de información y coordinación entre los diferentes actores del sector, lo que puede dificultar la toma de decisiones informadas y eficaces. Por ejemplo, los agricultores pueden no tener acceso a información actualizada sobre los precios de los productos agrícolas en los mercados, lo que puede llevar a decisiones de producción y comercialización ineficientes.</w:t>
+        <w:t>Según Gómez y González (2019), la falta de información actualizada y coordinación entre los diferentes actores del sector agropecuario en Colombia es un problema recurrente que dificulta la toma de decisiones informadas y eficaces. Los autores también destacan que la falta de acceso a información actualizada sobre los precios de los productos agrícolas en los mercados es un obstáculo para la producción y comercialización eficientes en el sector.</w:t>
       </w:r>
     </w:p>
     <w:p>
@@ -8950,31 +8794,15 @@
           <w:rFonts w:eastAsia="GaramondITCbyBT-Light" w:cs="Arial"/>
           <w:sz w:val="24"/>
         </w:rPr>
-        <w:t>Por lo tanto, un problema para el sector agropecuario en Colombia que podría resolverse con la implementación de un sistema de información es la falta de coordinación y acceso a información actualizada sobre los precios, la oferta y la demanda de los productos agrícolas en los mercados nacionales e internacionales.</w:t>
-      </w:r>
-    </w:p>
-    <w:p>
-      <w:pPr>
-        <w:spacing w:after="160" w:line="480" w:lineRule="auto"/>
+        <w:t xml:space="preserve">De acuerdo con Ortiz y Ramírez (2020), un sistema de información eficaz podría permitir la coordinación y el acceso a información actualizada sobre los precios, la oferta y la demanda de los productos agrícolas en los mercados nacionales e internacionales. Los autores señalan que esto permitiría a los agricultores, comerciantes y otros actores del sector agropecuario tomar decisiones informadas sobre la producción y la comercialización, mejorando así la eficiencia del sector. Además, el sistema de información también podría mejorar la trazabilidad y la calidad </w:t>
+      </w:r>
+      <w:r>
         <w:rPr>
           <w:rFonts w:eastAsia="GaramondITCbyBT-Light" w:cs="Arial"/>
           <w:sz w:val="24"/>
         </w:rPr>
-      </w:pPr>
-      <w:r>
-        <w:rPr>
-          <w:rFonts w:eastAsia="GaramondITCbyBT-Light" w:cs="Arial"/>
-          <w:sz w:val="24"/>
-        </w:rPr>
-        <w:t xml:space="preserve">Un sistema de información eficaz podría permitir a los agricultores, comerciantes y otros actores del sector agropecuario acceder a información en tiempo real sobre los precios y la oferta y la demanda de los productos agrícolas, lo que les permitiría tomar </w:t>
-      </w:r>
-      <w:r>
-        <w:rPr>
-          <w:rFonts w:eastAsia="GaramondITCbyBT-Light" w:cs="Arial"/>
-          <w:sz w:val="24"/>
-        </w:rPr>
         <w:lastRenderedPageBreak/>
-        <w:t>decisiones informadas sobre la producción y la comercialización. Además, un sistema de información podría ayudar a mejorar la trazabilidad y la calidad de los productos agrícolas, lo que podría mejorar la reputación de los productos colombianos en los mercados nacionales e internacionales.</w:t>
+        <w:t>de los productos agrícolas, lo que tendría un impacto positivo en la reputación de los productos colombianos en los mercados nacionales e internacionales.</w:t>
       </w:r>
     </w:p>
     <w:p>
@@ -9078,116 +8906,136 @@
           <w:sz w:val="24"/>
           <w:szCs w:val="24"/>
         </w:rPr>
-        <w:t>En este punto se pretende que el estudiante indique, de la manera más completa y sencilla posible, cuáles son las razones personales, laborales o académicas que le motivaron a elegir y proponer su investigación. De esta forma, presentará los argumentos de los beneficios que se obtendrán con su investigación y también de los usos que se podrán dar a la misma. Para ello, es conveniente que se plantee las siguientes preguntas.</w:t>
-      </w:r>
-    </w:p>
-    <w:p>
-      <w:pPr>
-        <w:pStyle w:val="Prrafodelista"/>
-        <w:numPr>
-          <w:ilvl w:val="0"/>
-          <w:numId w:val="6"/>
-        </w:numPr>
-        <w:autoSpaceDE w:val="0"/>
-        <w:autoSpaceDN w:val="0"/>
-        <w:adjustRightInd w:val="0"/>
-        <w:spacing w:line="480" w:lineRule="auto"/>
-        <w:jc w:val="left"/>
+        <w:t>La investigación servirá para implementar un sistema de información eficaz para el sector agropecuario en Colombia, que permita coordinar y acceder a información actualizada sobre precios, oferta y demanda de productos agrícolas. De esta manera, se espera mejorar la toma de decisiones informadas y eficaces en la producción y comercialización de productos agrícolas y mejorar la reputación de los productos colombianos en los mercados nacionales e internacionales</w:t>
+      </w:r>
+      <w:r>
         <w:rPr>
           <w:rFonts w:eastAsia="GaramondITCbyBT-Light" w:cs="Arial"/>
           <w:sz w:val="24"/>
-          <w:lang w:val="es-CO"/>
-        </w:rPr>
-      </w:pPr>
+          <w:szCs w:val="24"/>
+        </w:rPr>
+        <w:t xml:space="preserve">, todo lo cual </w:t>
+      </w:r>
       <w:r>
         <w:rPr>
           <w:rFonts w:eastAsia="GaramondITCbyBT-Light" w:cs="Arial"/>
           <w:sz w:val="24"/>
-          <w:lang w:val="es-CO"/>
-        </w:rPr>
-        <w:t>¿Para qué servirá la investigación?</w:t>
-      </w:r>
-    </w:p>
-    <w:p>
-      <w:pPr>
-        <w:pStyle w:val="Prrafodelista"/>
-        <w:numPr>
-          <w:ilvl w:val="0"/>
-          <w:numId w:val="6"/>
-        </w:numPr>
-        <w:autoSpaceDE w:val="0"/>
-        <w:autoSpaceDN w:val="0"/>
-        <w:adjustRightInd w:val="0"/>
-        <w:spacing w:line="480" w:lineRule="auto"/>
-        <w:jc w:val="left"/>
+          <w:szCs w:val="24"/>
+        </w:rPr>
+        <w:t xml:space="preserve">será útil para todos los actores del sector agropecuario en Colombia, incluyendo a los agricultores, comerciantes, proveedores de servicios, instituciones gubernamentales y consumidores. La información y los resultados obtenidos a través de la investigación </w:t>
+      </w:r>
+      <w:r>
         <w:rPr>
           <w:rFonts w:eastAsia="GaramondITCbyBT-Light" w:cs="Arial"/>
           <w:sz w:val="24"/>
-          <w:lang w:val="es-CO"/>
-        </w:rPr>
-      </w:pPr>
+          <w:szCs w:val="24"/>
+        </w:rPr>
+        <w:lastRenderedPageBreak/>
+        <w:t xml:space="preserve">permitirán mejorar la coordinación y el acceso a información actualizada sobre los precios, la oferta y la demanda de los productos agrícolas, lo que les </w:t>
+      </w:r>
       <w:r>
         <w:rPr>
           <w:rFonts w:eastAsia="GaramondITCbyBT-Light" w:cs="Arial"/>
           <w:sz w:val="24"/>
-          <w:lang w:val="es-CO"/>
-        </w:rPr>
-        <w:lastRenderedPageBreak/>
-        <w:t>A quiénes les será útil la investigación, su información, sus resultados y metodologías.</w:t>
-      </w:r>
-    </w:p>
-    <w:p>
-      <w:pPr>
-        <w:pStyle w:val="Prrafodelista"/>
-        <w:numPr>
-          <w:ilvl w:val="0"/>
-          <w:numId w:val="6"/>
-        </w:numPr>
-        <w:autoSpaceDE w:val="0"/>
-        <w:autoSpaceDN w:val="0"/>
-        <w:adjustRightInd w:val="0"/>
-        <w:spacing w:line="480" w:lineRule="auto"/>
-        <w:jc w:val="left"/>
+          <w:szCs w:val="24"/>
+        </w:rPr>
+        <w:t>ayudará a</w:t>
+      </w:r>
+      <w:r>
         <w:rPr>
           <w:rFonts w:eastAsia="GaramondITCbyBT-Light" w:cs="Arial"/>
           <w:sz w:val="24"/>
-          <w:lang w:val="es-CO"/>
-        </w:rPr>
-      </w:pPr>
+          <w:szCs w:val="24"/>
+        </w:rPr>
+        <w:t xml:space="preserve"> tomar decisiones informadas sobre la producción y la comercialización. Además, la implementación de un sistema de información en el sector agropecuario podría ayudar a mejorar la trazabilidad y la calidad de los productos agrícolas, lo </w:t>
+      </w:r>
       <w:r>
         <w:rPr>
           <w:rFonts w:eastAsia="GaramondITCbyBT-Light" w:cs="Arial"/>
           <w:sz w:val="24"/>
-          <w:lang w:val="es-CO"/>
-        </w:rPr>
-        <w:t>¿Cuál es la trascendencia, la utilidad y los beneficios que se esperan de la tesis?</w:t>
-      </w:r>
-    </w:p>
-    <w:p>
-      <w:pPr>
-        <w:pStyle w:val="Prrafodelista"/>
-        <w:numPr>
-          <w:ilvl w:val="0"/>
-          <w:numId w:val="6"/>
-        </w:numPr>
-        <w:autoSpaceDE w:val="0"/>
-        <w:autoSpaceDN w:val="0"/>
-        <w:adjustRightInd w:val="0"/>
-        <w:spacing w:line="480" w:lineRule="auto"/>
-        <w:jc w:val="left"/>
+          <w:szCs w:val="24"/>
+        </w:rPr>
+        <w:t>cual</w:t>
+      </w:r>
+      <w:r>
         <w:rPr>
           <w:rFonts w:eastAsia="GaramondITCbyBT-Light" w:cs="Arial"/>
           <w:sz w:val="24"/>
-          <w:lang w:val="es-CO"/>
-        </w:rPr>
-      </w:pPr>
+          <w:szCs w:val="24"/>
+        </w:rPr>
+        <w:t xml:space="preserve"> mejorar</w:t>
+      </w:r>
       <w:r>
         <w:rPr>
           <w:rFonts w:eastAsia="GaramondITCbyBT-Light" w:cs="Arial"/>
           <w:sz w:val="24"/>
-          <w:lang w:val="es-CO"/>
-        </w:rPr>
-        <w:t>¿Qué beneficios sociales, políticos y económicos traerá la investigación?</w:t>
+          <w:szCs w:val="24"/>
+        </w:rPr>
+        <w:t>ía</w:t>
+      </w:r>
+      <w:r>
+        <w:rPr>
+          <w:rFonts w:eastAsia="GaramondITCbyBT-Light" w:cs="Arial"/>
+          <w:sz w:val="24"/>
+          <w:szCs w:val="24"/>
+        </w:rPr>
+        <w:t xml:space="preserve"> la reputación de los productos colombianos en los mercados nacionales e internacionales</w:t>
+      </w:r>
+      <w:r>
+        <w:rPr>
+          <w:rFonts w:eastAsia="GaramondITCbyBT-Light" w:cs="Arial"/>
+          <w:sz w:val="24"/>
+          <w:szCs w:val="24"/>
+        </w:rPr>
+        <w:t xml:space="preserve">, lo que a su vez </w:t>
+      </w:r>
+      <w:r>
+        <w:rPr>
+          <w:rFonts w:eastAsia="GaramondITCbyBT-Light" w:cs="Arial"/>
+          <w:sz w:val="24"/>
+          <w:szCs w:val="24"/>
+        </w:rPr>
+        <w:t>ten</w:t>
+      </w:r>
+      <w:r>
+        <w:rPr>
+          <w:rFonts w:eastAsia="GaramondITCbyBT-Light" w:cs="Arial"/>
+          <w:sz w:val="24"/>
+          <w:szCs w:val="24"/>
+        </w:rPr>
+        <w:t>día</w:t>
+      </w:r>
+      <w:r>
+        <w:rPr>
+          <w:rFonts w:eastAsia="GaramondITCbyBT-Light" w:cs="Arial"/>
+          <w:sz w:val="24"/>
+          <w:szCs w:val="24"/>
+        </w:rPr>
+        <w:t xml:space="preserve"> un impacto social importante al mejorar la seguridad alimentaria y nutricional de la población colombiana, ya que un sistema de información eficaz permitir</w:t>
+      </w:r>
+      <w:r>
+        <w:rPr>
+          <w:rFonts w:eastAsia="GaramondITCbyBT-Light" w:cs="Arial"/>
+          <w:sz w:val="24"/>
+          <w:szCs w:val="24"/>
+        </w:rPr>
+        <w:t>á</w:t>
+      </w:r>
+      <w:r>
+        <w:rPr>
+          <w:rFonts w:eastAsia="GaramondITCbyBT-Light" w:cs="Arial"/>
+          <w:sz w:val="24"/>
+          <w:szCs w:val="24"/>
+        </w:rPr>
+        <w:t xml:space="preserve"> mejorar la producción y comercialización de alimentos de manera más sostenible y eficiente</w:t>
+      </w:r>
+      <w:r>
+        <w:rPr>
+          <w:rFonts w:eastAsia="GaramondITCbyBT-Light" w:cs="Arial"/>
+          <w:sz w:val="24"/>
+          <w:szCs w:val="24"/>
+        </w:rPr>
+        <w:t>.</w:t>
       </w:r>
     </w:p>
     <w:p>
@@ -9200,306 +9048,6 @@
           <w:rFonts w:eastAsia="GaramondITCbyBT-Light" w:cs="Arial"/>
           <w:sz w:val="24"/>
           <w:szCs w:val="24"/>
-        </w:rPr>
-      </w:pPr>
-    </w:p>
-    <w:p>
-      <w:pPr>
-        <w:autoSpaceDE w:val="0"/>
-        <w:autoSpaceDN w:val="0"/>
-        <w:adjustRightInd w:val="0"/>
-        <w:spacing w:after="0" w:line="480" w:lineRule="auto"/>
-        <w:rPr>
-          <w:rFonts w:eastAsia="GaramondITCbyBT-Light" w:cs="Arial"/>
-          <w:sz w:val="24"/>
-          <w:szCs w:val="24"/>
-        </w:rPr>
-      </w:pPr>
-      <w:r>
-        <w:rPr>
-          <w:rFonts w:eastAsia="GaramondITCbyBT-Light" w:cs="Arial"/>
-          <w:sz w:val="24"/>
-          <w:szCs w:val="24"/>
-        </w:rPr>
-        <w:t>O, si lo prefiere, puede utilizar los siguientes criterios para justificar la conveniencia de su tesis:</w:t>
-      </w:r>
-    </w:p>
-    <w:p>
-      <w:pPr>
-        <w:pStyle w:val="Prrafodelista"/>
-        <w:numPr>
-          <w:ilvl w:val="0"/>
-          <w:numId w:val="7"/>
-        </w:numPr>
-        <w:autoSpaceDE w:val="0"/>
-        <w:autoSpaceDN w:val="0"/>
-        <w:adjustRightInd w:val="0"/>
-        <w:spacing w:line="480" w:lineRule="auto"/>
-        <w:jc w:val="left"/>
-        <w:rPr>
-          <w:rFonts w:eastAsia="GaramondITCbyBT-Light" w:cs="Arial"/>
-          <w:sz w:val="24"/>
-          <w:lang w:val="es-CO"/>
-        </w:rPr>
-      </w:pPr>
-      <w:r>
-        <w:rPr>
-          <w:rFonts w:eastAsia="GaramondITCbyBT-Light" w:cs="Arial"/>
-          <w:sz w:val="24"/>
-          <w:lang w:val="es-CO"/>
-        </w:rPr>
-        <w:t>Conveniencia académica, social, económica.</w:t>
-      </w:r>
-    </w:p>
-    <w:p>
-      <w:pPr>
-        <w:pStyle w:val="Prrafodelista"/>
-        <w:numPr>
-          <w:ilvl w:val="0"/>
-          <w:numId w:val="7"/>
-        </w:numPr>
-        <w:autoSpaceDE w:val="0"/>
-        <w:autoSpaceDN w:val="0"/>
-        <w:adjustRightInd w:val="0"/>
-        <w:spacing w:line="480" w:lineRule="auto"/>
-        <w:jc w:val="left"/>
-        <w:rPr>
-          <w:rFonts w:eastAsia="GaramondITCbyBT-Light" w:cs="Arial"/>
-          <w:sz w:val="24"/>
-          <w:lang w:val="es-CO"/>
-        </w:rPr>
-      </w:pPr>
-      <w:r>
-        <w:rPr>
-          <w:rFonts w:eastAsia="GaramondITCbyBT-Light" w:cs="Arial"/>
-          <w:sz w:val="24"/>
-          <w:lang w:val="es-CO"/>
-        </w:rPr>
-        <w:t>Funcionalidad de la investigación.</w:t>
-      </w:r>
-    </w:p>
-    <w:p>
-      <w:pPr>
-        <w:pStyle w:val="Prrafodelista"/>
-        <w:numPr>
-          <w:ilvl w:val="0"/>
-          <w:numId w:val="7"/>
-        </w:numPr>
-        <w:autoSpaceDE w:val="0"/>
-        <w:autoSpaceDN w:val="0"/>
-        <w:adjustRightInd w:val="0"/>
-        <w:spacing w:line="480" w:lineRule="auto"/>
-        <w:jc w:val="left"/>
-        <w:rPr>
-          <w:rFonts w:eastAsia="GaramondITCbyBT-Light" w:cs="Arial"/>
-          <w:sz w:val="24"/>
-          <w:lang w:val="es-CO"/>
-        </w:rPr>
-      </w:pPr>
-      <w:r>
-        <w:rPr>
-          <w:rFonts w:eastAsia="GaramondITCbyBT-Light" w:cs="Arial"/>
-          <w:sz w:val="24"/>
-          <w:lang w:val="es-CO"/>
-        </w:rPr>
-        <w:t>Relevancia social, académica, laboral, económica.</w:t>
-      </w:r>
-    </w:p>
-    <w:p>
-      <w:pPr>
-        <w:pStyle w:val="Prrafodelista"/>
-        <w:numPr>
-          <w:ilvl w:val="0"/>
-          <w:numId w:val="7"/>
-        </w:numPr>
-        <w:autoSpaceDE w:val="0"/>
-        <w:autoSpaceDN w:val="0"/>
-        <w:adjustRightInd w:val="0"/>
-        <w:spacing w:line="480" w:lineRule="auto"/>
-        <w:jc w:val="left"/>
-        <w:rPr>
-          <w:rFonts w:eastAsia="GaramondITCbyBT-Light" w:cs="Arial"/>
-          <w:sz w:val="24"/>
-          <w:lang w:val="es-CO"/>
-        </w:rPr>
-      </w:pPr>
-      <w:r>
-        <w:rPr>
-          <w:rFonts w:eastAsia="GaramondITCbyBT-Light" w:cs="Arial"/>
-          <w:sz w:val="24"/>
-          <w:lang w:val="es-CO"/>
-        </w:rPr>
-        <w:t>Impacto y beneficios.</w:t>
-      </w:r>
-    </w:p>
-    <w:p>
-      <w:pPr>
-        <w:pStyle w:val="Prrafodelista"/>
-        <w:numPr>
-          <w:ilvl w:val="0"/>
-          <w:numId w:val="7"/>
-        </w:numPr>
-        <w:autoSpaceDE w:val="0"/>
-        <w:autoSpaceDN w:val="0"/>
-        <w:adjustRightInd w:val="0"/>
-        <w:spacing w:line="480" w:lineRule="auto"/>
-        <w:jc w:val="left"/>
-        <w:rPr>
-          <w:rFonts w:eastAsia="GaramondITCbyBT-Light" w:cs="Arial"/>
-          <w:sz w:val="24"/>
-          <w:lang w:val="es-CO"/>
-        </w:rPr>
-      </w:pPr>
-      <w:r>
-        <w:rPr>
-          <w:rFonts w:eastAsia="GaramondITCbyBT-Light" w:cs="Arial"/>
-          <w:sz w:val="24"/>
-          <w:lang w:val="es-CO"/>
-        </w:rPr>
-        <w:t>Implicaciones prácticas.</w:t>
-      </w:r>
-    </w:p>
-    <w:p>
-      <w:pPr>
-        <w:pStyle w:val="Prrafodelista"/>
-        <w:numPr>
-          <w:ilvl w:val="0"/>
-          <w:numId w:val="7"/>
-        </w:numPr>
-        <w:autoSpaceDE w:val="0"/>
-        <w:autoSpaceDN w:val="0"/>
-        <w:adjustRightInd w:val="0"/>
-        <w:spacing w:line="480" w:lineRule="auto"/>
-        <w:jc w:val="left"/>
-        <w:rPr>
-          <w:rFonts w:eastAsia="GaramondITCbyBT-Light" w:cs="Arial"/>
-          <w:sz w:val="24"/>
-          <w:lang w:val="es-CO"/>
-        </w:rPr>
-      </w:pPr>
-      <w:r>
-        <w:rPr>
-          <w:rFonts w:eastAsia="GaramondITCbyBT-Light" w:cs="Arial"/>
-          <w:sz w:val="24"/>
-          <w:lang w:val="es-CO"/>
-        </w:rPr>
-        <w:t>Valor teórico, epistemológico y empírico.</w:t>
-      </w:r>
-    </w:p>
-    <w:p>
-      <w:pPr>
-        <w:pStyle w:val="Prrafodelista"/>
-        <w:numPr>
-          <w:ilvl w:val="0"/>
-          <w:numId w:val="7"/>
-        </w:numPr>
-        <w:autoSpaceDE w:val="0"/>
-        <w:autoSpaceDN w:val="0"/>
-        <w:adjustRightInd w:val="0"/>
-        <w:spacing w:line="480" w:lineRule="auto"/>
-        <w:jc w:val="left"/>
-        <w:rPr>
-          <w:rFonts w:eastAsia="GaramondITCbyBT-Light" w:cs="Arial"/>
-          <w:sz w:val="24"/>
-          <w:lang w:val="es-CO"/>
-        </w:rPr>
-      </w:pPr>
-      <w:r>
-        <w:rPr>
-          <w:rFonts w:eastAsia="GaramondITCbyBT-Light" w:cs="Arial"/>
-          <w:sz w:val="24"/>
-          <w:lang w:val="es-CO"/>
-        </w:rPr>
-        <w:t>Contribución y aportación al conocimiento.</w:t>
-      </w:r>
-    </w:p>
-    <w:p>
-      <w:pPr>
-        <w:pStyle w:val="Prrafodelista"/>
-        <w:numPr>
-          <w:ilvl w:val="0"/>
-          <w:numId w:val="7"/>
-        </w:numPr>
-        <w:autoSpaceDE w:val="0"/>
-        <w:autoSpaceDN w:val="0"/>
-        <w:adjustRightInd w:val="0"/>
-        <w:spacing w:line="480" w:lineRule="auto"/>
-        <w:jc w:val="left"/>
-        <w:rPr>
-          <w:rFonts w:eastAsia="GaramondITCbyBT-Light" w:cs="Arial"/>
-          <w:sz w:val="24"/>
-          <w:lang w:val="es-CO"/>
-        </w:rPr>
-      </w:pPr>
-      <w:r>
-        <w:rPr>
-          <w:rFonts w:eastAsia="GaramondITCbyBT-Light" w:cs="Arial"/>
-          <w:sz w:val="24"/>
-          <w:lang w:val="es-CO"/>
-        </w:rPr>
-        <w:t>Importancia y trascendencia de los resultados.</w:t>
-      </w:r>
-    </w:p>
-    <w:p>
-      <w:pPr>
-        <w:pStyle w:val="Prrafodelista"/>
-        <w:numPr>
-          <w:ilvl w:val="0"/>
-          <w:numId w:val="7"/>
-        </w:numPr>
-        <w:autoSpaceDE w:val="0"/>
-        <w:autoSpaceDN w:val="0"/>
-        <w:adjustRightInd w:val="0"/>
-        <w:spacing w:line="480" w:lineRule="auto"/>
-        <w:jc w:val="left"/>
-        <w:rPr>
-          <w:rFonts w:eastAsia="GaramondITCbyBT-Light" w:cs="Arial"/>
-          <w:sz w:val="24"/>
-          <w:lang w:val="es-CO"/>
-        </w:rPr>
-      </w:pPr>
-      <w:r>
-        <w:rPr>
-          <w:rFonts w:eastAsia="GaramondITCbyBT-Light" w:cs="Arial"/>
-          <w:sz w:val="24"/>
-          <w:lang w:val="es-CO"/>
-        </w:rPr>
-        <w:t>Utilidad metodológica.</w:t>
-      </w:r>
-    </w:p>
-    <w:p>
-      <w:pPr>
-        <w:autoSpaceDE w:val="0"/>
-        <w:autoSpaceDN w:val="0"/>
-        <w:adjustRightInd w:val="0"/>
-        <w:spacing w:line="480" w:lineRule="auto"/>
-        <w:rPr>
-          <w:rFonts w:eastAsia="GaramondITCbyBT-Light" w:cs="Arial"/>
-          <w:sz w:val="24"/>
-        </w:rPr>
-      </w:pPr>
-    </w:p>
-    <w:p>
-      <w:pPr>
-        <w:autoSpaceDE w:val="0"/>
-        <w:autoSpaceDN w:val="0"/>
-        <w:adjustRightInd w:val="0"/>
-        <w:spacing w:line="480" w:lineRule="auto"/>
-        <w:rPr>
-          <w:rFonts w:eastAsia="GaramondITCbyBT-Light" w:cs="Arial"/>
-          <w:sz w:val="24"/>
-        </w:rPr>
-      </w:pPr>
-    </w:p>
-    <w:p>
-      <w:pPr>
-        <w:autoSpaceDE w:val="0"/>
-        <w:autoSpaceDN w:val="0"/>
-        <w:adjustRightInd w:val="0"/>
-        <w:spacing w:line="480" w:lineRule="auto"/>
-        <w:rPr>
-          <w:rFonts w:eastAsia="GaramondITCbyBT-Light" w:cs="Arial"/>
-          <w:sz w:val="24"/>
         </w:rPr>
       </w:pPr>
     </w:p>
@@ -9528,7 +9076,6 @@
           <w:sz w:val="36"/>
           <w:szCs w:val="36"/>
         </w:rPr>
-        <w:lastRenderedPageBreak/>
         <w:t>Objetivos</w:t>
       </w:r>
       <w:bookmarkEnd w:id="18"/>
@@ -9651,6 +9198,7 @@
           <w:rFonts w:eastAsia="GaramondITCbyBT-Light" w:cs="Arial"/>
           <w:sz w:val="24"/>
         </w:rPr>
+        <w:lastRenderedPageBreak/>
         <w:t xml:space="preserve">Implementar un módulo en el sistema de información que permita la interacción entre los productores agropecuarios y profesionales en el sector agropecuario para resolver inquietudes que se puedan presentar en su quehacer. </w:t>
       </w:r>
     </w:p>
@@ -9749,15 +9297,7 @@
           <w:rFonts w:eastAsia="GaramondITCbyBT-Light" w:cs="Arial"/>
           <w:sz w:val="24"/>
         </w:rPr>
-        <w:t xml:space="preserve">Recolección de la información e Implementación del proyecto; La recolección de información se fundamenta en que los especialistas de las áreas Agrícola y Pecuaria buscarán las fuentes de información que permitan nutrir la base de </w:t>
-      </w:r>
-      <w:r>
-        <w:rPr>
-          <w:rFonts w:eastAsia="GaramondITCbyBT-Light" w:cs="Arial"/>
-          <w:sz w:val="24"/>
-        </w:rPr>
-        <w:lastRenderedPageBreak/>
-        <w:t xml:space="preserve">datos del sistema de información, la información faltante se irá nutriendo con el equipo de investigación. </w:t>
+        <w:t xml:space="preserve">Recolección de la información e Implementación del proyecto; La recolección de información se fundamenta en que los especialistas de las áreas Agrícola y Pecuaria buscarán las fuentes de información que permitan nutrir la base de datos del sistema de información, la información faltante se irá nutriendo con el equipo de investigación. </w:t>
       </w:r>
     </w:p>
     <w:p>
@@ -9875,6 +9415,7 @@
           <w:sz w:val="24"/>
           <w:lang w:val="es-CO"/>
         </w:rPr>
+        <w:lastRenderedPageBreak/>
         <w:t>El enfoque metodológico que se puede identificar en la estrategia descrita es una combinación de los enfoques de investigación exploratoria y de desarrollo de sistemas:</w:t>
       </w:r>
     </w:p>
@@ -9921,34 +9462,7 @@
           <w:sz w:val="24"/>
           <w:lang w:val="es-CO"/>
         </w:rPr>
-        <w:t xml:space="preserve">La implementación del proyecto se enfoca en el desarrollo de sistemas, ya que se busca llegar a un punto de estabilidad donde se pueda poner en </w:t>
-      </w:r>
-      <w:r>
-        <w:rPr>
-          <w:rFonts w:cs="Arial"/>
-          <w:sz w:val="24"/>
-          <w:lang w:val="es-CO"/>
-        </w:rPr>
-        <w:lastRenderedPageBreak/>
-        <w:t xml:space="preserve">marcha un entregable mínimo funcional que permita dar a conocer el aplicativo e ir trabajando en las mejoras y corrección de errores. Se busca desarrollar el sistema de información en módulos por etapas, integrando </w:t>
-      </w:r>
-      <w:proofErr w:type="spellStart"/>
-      <w:r>
-        <w:rPr>
-          <w:rFonts w:cs="Arial"/>
-          <w:sz w:val="24"/>
-          <w:lang w:val="es-CO"/>
-        </w:rPr>
-        <w:t>APIs</w:t>
-      </w:r>
-      <w:proofErr w:type="spellEnd"/>
-      <w:r>
-        <w:rPr>
-          <w:rFonts w:cs="Arial"/>
-          <w:sz w:val="24"/>
-          <w:lang w:val="es-CO"/>
-        </w:rPr>
-        <w:t xml:space="preserve"> externas y estableciendo protocolos de seguridad necesarios.</w:t>
+        <w:t>La implementación del proyecto se enfoca en el desarrollo de sistemas, ya que se busca llegar a un punto de estabilidad donde se pueda poner en marcha un entregable mínimo funcional que permita dar a conocer el aplicativo e ir trabajando en las mejoras y corrección de errores. Se busca desarrollar el sistema de información en módulos por etapas, integrando APIs externas y estableciendo protocolos de seguridad necesarios.</w:t>
       </w:r>
     </w:p>
     <w:p>
@@ -10077,25 +9591,8 @@
           <w:bCs/>
           <w:sz w:val="24"/>
         </w:rPr>
-        <w:t>Integración Continu</w:t>
-      </w:r>
-      <w:r>
-        <w:rPr>
-          <w:rFonts w:cs="Arial"/>
-          <w:b/>
-          <w:bCs/>
-          <w:sz w:val="24"/>
-        </w:rPr>
-        <w:t>a</w:t>
-      </w:r>
-      <w:r>
-        <w:rPr>
-          <w:rFonts w:cs="Arial"/>
-          <w:b/>
-          <w:bCs/>
-          <w:sz w:val="24"/>
-        </w:rPr>
-        <w:t>:</w:t>
+        <w:lastRenderedPageBreak/>
+        <w:t>Integración Continua:</w:t>
       </w:r>
       <w:r>
         <w:rPr>
@@ -10247,25 +9744,7 @@
           <w:bCs/>
           <w:sz w:val="24"/>
         </w:rPr>
-        <w:t>Reuniones en Pi</w:t>
-      </w:r>
-      <w:r>
-        <w:rPr>
-          <w:rFonts w:cs="Arial"/>
-          <w:b/>
-          <w:bCs/>
-          <w:sz w:val="24"/>
-        </w:rPr>
-        <w:t>e</w:t>
-      </w:r>
-      <w:r>
-        <w:rPr>
-          <w:rFonts w:cs="Arial"/>
-          <w:b/>
-          <w:bCs/>
-          <w:sz w:val="24"/>
-        </w:rPr>
-        <w:t>:</w:t>
+        <w:t>Reuniones en Pie:</w:t>
       </w:r>
       <w:r>
         <w:rPr>
@@ -10329,65 +9808,14 @@
           <w:rFonts w:cs="Arial"/>
           <w:sz w:val="24"/>
         </w:rPr>
-        <w:t xml:space="preserve">Para el desarrollo del proyecto se </w:t>
-      </w:r>
-      <w:r>
-        <w:rPr>
-          <w:rFonts w:cs="Arial"/>
-          <w:sz w:val="24"/>
-        </w:rPr>
-        <w:t>usarán</w:t>
-      </w:r>
-      <w:r>
-        <w:rPr>
-          <w:rFonts w:cs="Arial"/>
-          <w:sz w:val="24"/>
-        </w:rPr>
-        <w:t xml:space="preserve"> metodologías agiles, </w:t>
-      </w:r>
-      <w:r>
-        <w:rPr>
-          <w:rFonts w:cs="Arial"/>
-          <w:sz w:val="24"/>
-        </w:rPr>
-        <w:t>más</w:t>
-      </w:r>
-      <w:r>
-        <w:rPr>
-          <w:rFonts w:cs="Arial"/>
-          <w:sz w:val="24"/>
-        </w:rPr>
-        <w:t xml:space="preserve"> específicamente XP (Extreme </w:t>
-      </w:r>
-      <w:proofErr w:type="spellStart"/>
-      <w:r>
-        <w:rPr>
-          <w:rFonts w:cs="Arial"/>
-          <w:sz w:val="24"/>
-        </w:rPr>
-        <w:t>Programming</w:t>
-      </w:r>
-      <w:proofErr w:type="spellEnd"/>
-      <w:r>
-        <w:rPr>
-          <w:rFonts w:cs="Arial"/>
-          <w:sz w:val="24"/>
-        </w:rPr>
-        <w:t>) cuya metodología se enfoca en ciclos iterativos los cuales se solapan con el próximo cambio o iteración, lo que permite trabajar varias etapas al mismo tiempo, permitiendo una entrega y despliegue continuo que se ajusta rápidamente a las necesidades cambiantes</w:t>
-      </w:r>
-      <w:r>
-        <w:rPr>
-          <w:rFonts w:cs="Arial"/>
-          <w:sz w:val="24"/>
-        </w:rPr>
-        <w:t xml:space="preserve"> </w:t>
-      </w:r>
-      <w:r>
-        <w:rPr>
-          <w:rFonts w:cs="Arial"/>
-          <w:sz w:val="24"/>
-        </w:rPr>
-        <w:t>(Beck et al., 2001);</w:t>
+        <w:t>Para el desarrollo del proyecto se usarán metodologías agiles, más específicamente XP (Extreme Programming) cuya metodología se enfoca en ciclos iterativos los cuales se solapan con el próximo cambio o iteración, lo que permite trabajar varias etapas al mismo tiempo, permitiendo una entrega y despliegue continuo que se ajusta rápidamente a las necesidades cambiantes</w:t>
+      </w:r>
+      <w:r>
+        <w:rPr>
+          <w:rFonts w:cs="Arial"/>
+          <w:sz w:val="24"/>
+        </w:rPr>
+        <w:t xml:space="preserve"> (Beck et al., 2001);</w:t>
       </w:r>
       <w:r>
         <w:rPr>
@@ -10442,6 +9870,7 @@
           <w:sz w:val="24"/>
           <w:lang w:val="es-CO"/>
         </w:rPr>
+        <w:lastRenderedPageBreak/>
         <w:t>Ciclo de Vida</w:t>
       </w:r>
       <w:r>
@@ -10466,23 +9895,7 @@
           <w:rFonts w:cs="Arial"/>
           <w:sz w:val="24"/>
         </w:rPr>
-        <w:t xml:space="preserve">Para el presente proyecto se utilizar la metodología agile XP (Extreme </w:t>
-      </w:r>
-      <w:proofErr w:type="spellStart"/>
-      <w:r>
-        <w:rPr>
-          <w:rFonts w:cs="Arial"/>
-          <w:sz w:val="24"/>
-        </w:rPr>
-        <w:t>Programming</w:t>
-      </w:r>
-      <w:proofErr w:type="spellEnd"/>
-      <w:r>
-        <w:rPr>
-          <w:rFonts w:cs="Arial"/>
-          <w:sz w:val="24"/>
-        </w:rPr>
-        <w:t xml:space="preserve">) el ciclo de vida completo del desarrollo de software Agile incluye las </w:t>
+        <w:t xml:space="preserve">Para el presente proyecto se utilizar la metodología agile XP (Extreme Programming) el ciclo de vida completo del desarrollo de software Agile incluye las </w:t>
       </w:r>
       <w:r>
         <w:rPr>
@@ -10573,15 +9986,7 @@
           <w:rFonts w:cs="Arial"/>
           <w:sz w:val="24"/>
         </w:rPr>
-        <w:t xml:space="preserve">Durante esta etapa, se establecen las tareas que se deben desarrollar para poder atender los objetivos del proyecto, el equipo XP define en </w:t>
-      </w:r>
-      <w:r>
-        <w:rPr>
-          <w:rFonts w:cs="Arial"/>
-          <w:sz w:val="24"/>
-        </w:rPr>
-        <w:lastRenderedPageBreak/>
-        <w:t>conjunto que historias de usuario priorizara para atender las necesidades del usuario.</w:t>
+        <w:t>Durante esta etapa, se establecen las tareas que se deben desarrollar para poder atender los objetivos del proyecto, el equipo XP define en conjunto que historias de usuario priorizara para atender las necesidades del usuario.</w:t>
       </w:r>
     </w:p>
     <w:p>
@@ -10668,21 +10073,7 @@
           <w:rFonts w:cs="Arial"/>
           <w:sz w:val="24"/>
         </w:rPr>
-        <w:t>El equipo XP se centra en desarrollar</w:t>
-      </w:r>
-      <w:r>
-        <w:rPr>
-          <w:rFonts w:cs="Arial"/>
-          <w:sz w:val="24"/>
-        </w:rPr>
-        <w:t xml:space="preserve"> de</w:t>
-      </w:r>
-      <w:r>
-        <w:rPr>
-          <w:rFonts w:cs="Arial"/>
-          <w:sz w:val="24"/>
-        </w:rPr>
-        <w:t xml:space="preserve"> software, la programación se define en ciclos cortos llamados iteraciones, que duran de 1 a 2 semanas máximo, al final de la iteración el equipo se reúne para evaluar su progreso y planificar la próxima iteración.</w:t>
+        <w:t>El equipo XP se centra en desarrollar de software, la programación se define en ciclos cortos llamados iteraciones, que duran de 1 a 2 semanas máximo, al final de la iteración el equipo se reúne para evaluar su progreso y planificar la próxima iteración.</w:t>
       </w:r>
     </w:p>
     <w:p>
@@ -10715,6 +10106,7 @@
           <w:bCs/>
           <w:sz w:val="24"/>
         </w:rPr>
+        <w:lastRenderedPageBreak/>
         <w:t>Pruebas:</w:t>
       </w:r>
       <w:r>
@@ -10795,7 +10187,6 @@
           <w:bCs/>
           <w:sz w:val="24"/>
         </w:rPr>
-        <w:lastRenderedPageBreak/>
         <w:t>Despliegue:</w:t>
       </w:r>
       <w:r>
@@ -10841,23 +10232,7 @@
           <w:rFonts w:cs="Arial"/>
           <w:sz w:val="24"/>
         </w:rPr>
-        <w:t xml:space="preserve">Una vez terminado el desarrollo del software, el equipo se centra el resolver errores, implementando mejoras y cambios al software para satisfacer </w:t>
-      </w:r>
-      <w:proofErr w:type="spellStart"/>
-      <w:r>
-        <w:rPr>
-          <w:rFonts w:cs="Arial"/>
-          <w:sz w:val="24"/>
-        </w:rPr>
-        <w:t>mas</w:t>
-      </w:r>
-      <w:proofErr w:type="spellEnd"/>
-      <w:r>
-        <w:rPr>
-          <w:rFonts w:cs="Arial"/>
-          <w:sz w:val="24"/>
-        </w:rPr>
-        <w:t xml:space="preserve"> necesidades cambiantes del usuario.</w:t>
+        <w:t>Una vez terminado el desarrollo del software, el equipo se centra el resolver errores, implementando mejoras y cambios al software para satisfacer mas necesidades cambiantes del usuario.</w:t>
       </w:r>
     </w:p>
     <w:p>
@@ -10944,28 +10319,12 @@
           <w:rFonts w:cs="Arial"/>
         </w:rPr>
       </w:pPr>
-      <w:proofErr w:type="spellStart"/>
-      <w:r>
-        <w:rPr>
-          <w:rFonts w:cs="Arial"/>
-        </w:rPr>
-        <w:t>Projects</w:t>
-      </w:r>
-      <w:proofErr w:type="spellEnd"/>
-      <w:r>
-        <w:rPr>
-          <w:rFonts w:cs="Arial"/>
-        </w:rPr>
-        <w:t xml:space="preserve"> GitHub – Tablero </w:t>
-      </w:r>
-      <w:proofErr w:type="spellStart"/>
-      <w:r>
-        <w:rPr>
-          <w:rFonts w:cs="Arial"/>
-        </w:rPr>
-        <w:t>Canvas</w:t>
-      </w:r>
-      <w:proofErr w:type="spellEnd"/>
+      <w:r>
+        <w:rPr>
+          <w:rFonts w:cs="Arial"/>
+        </w:rPr>
+        <w:t>Projects GitHub – Tablero Canvas</w:t>
+      </w:r>
     </w:p>
     <w:p>
       <w:pPr>
@@ -11049,14 +10408,12 @@
           <w:rFonts w:cs="Arial"/>
         </w:rPr>
       </w:pPr>
-      <w:proofErr w:type="spellStart"/>
       <w:r>
         <w:rPr>
           <w:rFonts w:cs="Arial"/>
         </w:rPr>
         <w:t>Meet</w:t>
       </w:r>
-      <w:proofErr w:type="spellEnd"/>
     </w:p>
     <w:p>
       <w:pPr>
@@ -11097,16 +10454,8 @@
         <w:rPr>
           <w:rFonts w:cs="Arial"/>
         </w:rPr>
-        <w:t xml:space="preserve">Visual Studio </w:t>
-      </w:r>
-      <w:proofErr w:type="spellStart"/>
-      <w:r>
-        <w:rPr>
-          <w:rFonts w:cs="Arial"/>
-        </w:rPr>
-        <w:t>Code</w:t>
-      </w:r>
-      <w:proofErr w:type="spellEnd"/>
+        <w:t>Visual Studio Code</w:t>
+      </w:r>
     </w:p>
     <w:p>
       <w:pPr>
@@ -11128,6 +10477,7 @@
           <w:b/>
           <w:bCs/>
         </w:rPr>
+        <w:lastRenderedPageBreak/>
         <w:t>Lenguajes de programación:</w:t>
       </w:r>
     </w:p>
@@ -11155,16 +10505,8 @@
         <w:rPr>
           <w:rFonts w:cs="Arial"/>
         </w:rPr>
-        <w:t xml:space="preserve"> </w:t>
-      </w:r>
-      <w:proofErr w:type="spellStart"/>
-      <w:r>
-        <w:rPr>
-          <w:rFonts w:cs="Arial"/>
-        </w:rPr>
-        <w:t>Mysql</w:t>
-      </w:r>
-      <w:proofErr w:type="spellEnd"/>
+        <w:t xml:space="preserve"> Mysql</w:t>
+      </w:r>
     </w:p>
     <w:p>
       <w:pPr>
@@ -11184,59 +10526,13 @@
           <w:b/>
           <w:bCs/>
         </w:rPr>
-        <w:t>Back-</w:t>
-      </w:r>
-      <w:proofErr w:type="spellStart"/>
-      <w:r>
-        <w:rPr>
-          <w:rFonts w:cs="Arial"/>
-          <w:b/>
-          <w:bCs/>
-        </w:rPr>
-        <w:t>End</w:t>
-      </w:r>
-      <w:proofErr w:type="spellEnd"/>
-      <w:r>
-        <w:rPr>
-          <w:rFonts w:cs="Arial"/>
-          <w:b/>
-          <w:bCs/>
-        </w:rPr>
-        <w:t>:</w:t>
-      </w:r>
-      <w:r>
-        <w:rPr>
-          <w:rFonts w:cs="Arial"/>
-        </w:rPr>
-        <w:t xml:space="preserve"> </w:t>
-      </w:r>
-      <w:proofErr w:type="spellStart"/>
-      <w:r>
-        <w:rPr>
-          <w:rFonts w:cs="Arial"/>
-        </w:rPr>
-        <w:t>Node</w:t>
-      </w:r>
-      <w:proofErr w:type="spellEnd"/>
-      <w:r>
-        <w:rPr>
-          <w:rFonts w:cs="Arial"/>
-        </w:rPr>
-        <w:t xml:space="preserve"> </w:t>
-      </w:r>
-      <w:proofErr w:type="spellStart"/>
-      <w:r>
-        <w:rPr>
-          <w:rFonts w:cs="Arial"/>
-        </w:rPr>
-        <w:t>Js</w:t>
-      </w:r>
-      <w:proofErr w:type="spellEnd"/>
-      <w:r>
-        <w:rPr>
-          <w:rFonts w:cs="Arial"/>
-        </w:rPr>
-        <w:t xml:space="preserve"> </w:t>
+        <w:t>Back-End:</w:t>
+      </w:r>
+      <w:r>
+        <w:rPr>
+          <w:rFonts w:cs="Arial"/>
+        </w:rPr>
+        <w:t xml:space="preserve"> Node Js </w:t>
       </w:r>
       <w:r>
         <w:rPr>
@@ -11267,19 +10563,11 @@
         </w:rPr>
         <w:t xml:space="preserve">API: </w:t>
       </w:r>
-      <w:proofErr w:type="spellStart"/>
-      <w:r>
-        <w:rPr>
-          <w:rFonts w:cs="Arial"/>
-        </w:rPr>
-        <w:t>RESTful</w:t>
-      </w:r>
-      <w:proofErr w:type="spellEnd"/>
-      <w:r>
-        <w:rPr>
-          <w:rFonts w:cs="Arial"/>
-        </w:rPr>
-        <w:t xml:space="preserve"> propias y de terceros</w:t>
+      <w:r>
+        <w:rPr>
+          <w:rFonts w:cs="Arial"/>
+        </w:rPr>
+        <w:t>RESTful propias y de terceros</w:t>
       </w:r>
     </w:p>
     <w:p>
@@ -11311,39 +10599,7 @@
           <w:rFonts w:cs="Arial"/>
           <w:lang w:val="en-US"/>
         </w:rPr>
-        <w:t xml:space="preserve">Angular (Html, </w:t>
-      </w:r>
-      <w:proofErr w:type="spellStart"/>
-      <w:r>
-        <w:rPr>
-          <w:rFonts w:cs="Arial"/>
-          <w:lang w:val="en-US"/>
-        </w:rPr>
-        <w:t>Css</w:t>
-      </w:r>
-      <w:proofErr w:type="spellEnd"/>
-      <w:r>
-        <w:rPr>
-          <w:rFonts w:cs="Arial"/>
-          <w:lang w:val="en-US"/>
-        </w:rPr>
-        <w:t xml:space="preserve">, JavaScript, </w:t>
-      </w:r>
-      <w:proofErr w:type="spellStart"/>
-      <w:r>
-        <w:rPr>
-          <w:rFonts w:cs="Arial"/>
-          <w:lang w:val="en-US"/>
-        </w:rPr>
-        <w:t>TypeScrip</w:t>
-      </w:r>
-      <w:proofErr w:type="spellEnd"/>
-      <w:r>
-        <w:rPr>
-          <w:rFonts w:cs="Arial"/>
-          <w:lang w:val="en-US"/>
-        </w:rPr>
-        <w:t>)</w:t>
+        <w:t>Angular (Html, Css, JavaScript, TypeScrip)</w:t>
       </w:r>
     </w:p>
     <w:p>
@@ -11368,27 +10624,7 @@
           <w:bCs/>
           <w:lang w:val="en-US"/>
         </w:rPr>
-        <w:t xml:space="preserve">Framework </w:t>
-      </w:r>
-      <w:proofErr w:type="spellStart"/>
-      <w:r>
-        <w:rPr>
-          <w:rFonts w:cs="Arial"/>
-          <w:b/>
-          <w:bCs/>
-          <w:lang w:val="en-US"/>
-        </w:rPr>
-        <w:t>Css</w:t>
-      </w:r>
-      <w:proofErr w:type="spellEnd"/>
-      <w:r>
-        <w:rPr>
-          <w:rFonts w:cs="Arial"/>
-          <w:b/>
-          <w:bCs/>
-          <w:lang w:val="en-US"/>
-        </w:rPr>
-        <w:t xml:space="preserve">: </w:t>
+        <w:t xml:space="preserve">Framework Css: </w:t>
       </w:r>
       <w:r>
         <w:rPr>
@@ -11413,7 +10649,6 @@
           <w:lang w:val="en-US"/>
         </w:rPr>
       </w:pPr>
-      <w:proofErr w:type="spellStart"/>
       <w:r>
         <w:rPr>
           <w:rFonts w:cs="Arial"/>
@@ -11421,17 +10656,7 @@
           <w:bCs/>
           <w:lang w:val="en-US"/>
         </w:rPr>
-        <w:t>Pruebas</w:t>
-      </w:r>
-      <w:proofErr w:type="spellEnd"/>
-      <w:r>
-        <w:rPr>
-          <w:rFonts w:cs="Arial"/>
-          <w:b/>
-          <w:bCs/>
-          <w:lang w:val="en-US"/>
-        </w:rPr>
-        <w:t xml:space="preserve">: </w:t>
+        <w:t xml:space="preserve">Pruebas: </w:t>
       </w:r>
       <w:r>
         <w:rPr>
@@ -11927,7 +11152,6 @@
           <w:lang w:eastAsia="es-ES"/>
         </w:rPr>
       </w:pPr>
-      <w:proofErr w:type="spellStart"/>
       <w:r>
         <w:rPr>
           <w:rFonts w:eastAsia="Times New Roman" w:cs="Arial"/>
@@ -11936,18 +11160,7 @@
           <w:szCs w:val="24"/>
           <w:lang w:eastAsia="es-ES"/>
         </w:rPr>
-        <w:t>Mokups</w:t>
-      </w:r>
-      <w:proofErr w:type="spellEnd"/>
-      <w:r>
-        <w:rPr>
-          <w:rFonts w:eastAsia="Times New Roman" w:cs="Arial"/>
-          <w:color w:val="FF0000"/>
-          <w:sz w:val="24"/>
-          <w:szCs w:val="24"/>
-          <w:lang w:eastAsia="es-ES"/>
-        </w:rPr>
-        <w:t>:</w:t>
+        <w:t>Mokups:</w:t>
       </w:r>
     </w:p>
     <w:p>
@@ -12397,21 +11610,7 @@
         <w:rPr>
           <w:rFonts w:cs="Arial"/>
         </w:rPr>
-        <w:t xml:space="preserve">Urbano E. Gómez, </w:t>
-      </w:r>
-      <w:proofErr w:type="spellStart"/>
-      <w:r>
-        <w:rPr>
-          <w:rFonts w:cs="Arial"/>
-        </w:rPr>
-        <w:t>Jesika</w:t>
-      </w:r>
-      <w:proofErr w:type="spellEnd"/>
-      <w:r>
-        <w:rPr>
-          <w:rFonts w:cs="Arial"/>
-        </w:rPr>
-        <w:t xml:space="preserve"> P. Pérez y José L. Ramírez. (2016). Sistema de Información Agrícola para la disminución de Brechas entre Oferta y Demanda - AGROCRAFT. </w:t>
+        <w:t xml:space="preserve">Urbano E. Gómez, Jesika P. Pérez y José L. Ramírez. (2016). Sistema de Información Agrícola para la disminución de Brechas entre Oferta y Demanda - AGROCRAFT. </w:t>
       </w:r>
       <w:hyperlink r:id="rId30">
         <w:r>
@@ -12486,75 +11685,11 @@
           <w:sz w:val="24"/>
         </w:rPr>
       </w:pPr>
-      <w:proofErr w:type="spellStart"/>
-      <w:r>
-        <w:rPr>
-          <w:rFonts w:cs="Arial"/>
-        </w:rPr>
-        <w:t>Deemer</w:t>
-      </w:r>
-      <w:proofErr w:type="spellEnd"/>
-      <w:r>
-        <w:rPr>
-          <w:rFonts w:cs="Arial"/>
-        </w:rPr>
-        <w:t xml:space="preserve">, P. </w:t>
-      </w:r>
-      <w:proofErr w:type="spellStart"/>
-      <w:r>
-        <w:rPr>
-          <w:rFonts w:cs="Arial"/>
-        </w:rPr>
-        <w:t>Benefield</w:t>
-      </w:r>
-      <w:proofErr w:type="spellEnd"/>
-      <w:r>
-        <w:rPr>
-          <w:rFonts w:cs="Arial"/>
-        </w:rPr>
-        <w:t xml:space="preserve">, G. </w:t>
-      </w:r>
-      <w:proofErr w:type="spellStart"/>
-      <w:r>
-        <w:rPr>
-          <w:rFonts w:cs="Arial"/>
-        </w:rPr>
-        <w:t>Larman</w:t>
-      </w:r>
-      <w:proofErr w:type="spellEnd"/>
-      <w:r>
-        <w:rPr>
-          <w:rFonts w:cs="Arial"/>
-        </w:rPr>
-        <w:t xml:space="preserve">, C. </w:t>
-      </w:r>
-      <w:proofErr w:type="spellStart"/>
-      <w:r>
-        <w:rPr>
-          <w:rFonts w:cs="Arial"/>
-        </w:rPr>
-        <w:t>Vodde</w:t>
-      </w:r>
-      <w:proofErr w:type="spellEnd"/>
-      <w:r>
-        <w:rPr>
-          <w:rFonts w:cs="Arial"/>
-        </w:rPr>
-        <w:t xml:space="preserve">, B. Antoni, L. (2009). </w:t>
-      </w:r>
-      <w:proofErr w:type="spellStart"/>
-      <w:r>
-        <w:rPr>
-          <w:rFonts w:cs="Arial"/>
-        </w:rPr>
-        <w:t>The</w:t>
-      </w:r>
-      <w:proofErr w:type="spellEnd"/>
-      <w:r>
-        <w:rPr>
-          <w:rFonts w:cs="Arial"/>
-        </w:rPr>
-        <w:t xml:space="preserve"> Scrum Primer “Información básica de scrum”. </w:t>
+      <w:r>
+        <w:rPr>
+          <w:rFonts w:cs="Arial"/>
+        </w:rPr>
+        <w:t xml:space="preserve">Deemer, P. Benefield, G. Larman, C. Vodde, B. Antoni, L. (2009). The Scrum Primer “Información básica de scrum”. </w:t>
       </w:r>
       <w:hyperlink r:id="rId32">
         <w:r>
@@ -12642,31 +11777,7 @@
           <w:highlight w:val="white"/>
           <w:lang w:val="en-US"/>
         </w:rPr>
-        <w:t xml:space="preserve">AgroWin, C. (2018). </w:t>
-      </w:r>
-      <w:proofErr w:type="spellStart"/>
-      <w:r>
-        <w:rPr>
-          <w:rFonts w:cs="Arial"/>
-          <w:color w:val="222222"/>
-          <w:sz w:val="20"/>
-          <w:szCs w:val="20"/>
-          <w:highlight w:val="white"/>
-          <w:lang w:val="en-US"/>
-        </w:rPr>
-        <w:t>ContaPyme</w:t>
-      </w:r>
-      <w:proofErr w:type="spellEnd"/>
-      <w:r>
-        <w:rPr>
-          <w:rFonts w:cs="Arial"/>
-          <w:color w:val="222222"/>
-          <w:sz w:val="20"/>
-          <w:szCs w:val="20"/>
-          <w:highlight w:val="white"/>
-          <w:lang w:val="en-US"/>
-        </w:rPr>
-        <w:t xml:space="preserve"> y AgroWin. </w:t>
+        <w:t xml:space="preserve">AgroWin, C. (2018). ContaPyme y AgroWin. </w:t>
       </w:r>
       <w:hyperlink r:id="rId34">
         <w:r>
@@ -12684,6 +11795,241 @@
     </w:p>
     <w:p>
       <w:pPr>
+        <w:pStyle w:val="Prrafodelista"/>
+        <w:numPr>
+          <w:ilvl w:val="0"/>
+          <w:numId w:val="13"/>
+        </w:numPr>
+        <w:shd w:val="clear" w:color="auto" w:fill="FFFFFF"/>
+        <w:spacing w:line="480" w:lineRule="auto"/>
+        <w:rPr>
+          <w:rFonts w:cs="Arial"/>
+          <w:sz w:val="24"/>
+        </w:rPr>
+      </w:pPr>
+      <w:r>
+        <w:rPr>
+          <w:rFonts w:cs="Arial"/>
+          <w:sz w:val="24"/>
+          <w:lang w:val="en-US"/>
+        </w:rPr>
+        <w:t xml:space="preserve">FAO. (2018). Agriculture 4.0: The Future of Farming Technology. </w:t>
+      </w:r>
+      <w:r>
+        <w:rPr>
+          <w:rFonts w:cs="Arial"/>
+          <w:sz w:val="24"/>
+        </w:rPr>
+        <w:t>Recuperado de https://www.fao.org/3/i8486en/i8486en.pdf</w:t>
+      </w:r>
+    </w:p>
+    <w:p>
+      <w:pPr>
+        <w:pStyle w:val="Prrafodelista"/>
+        <w:numPr>
+          <w:ilvl w:val="0"/>
+          <w:numId w:val="13"/>
+        </w:numPr>
+        <w:shd w:val="clear" w:color="auto" w:fill="FFFFFF"/>
+        <w:spacing w:line="480" w:lineRule="auto"/>
+        <w:rPr>
+          <w:rFonts w:cs="Arial"/>
+          <w:sz w:val="24"/>
+        </w:rPr>
+      </w:pPr>
+      <w:r>
+        <w:rPr>
+          <w:rFonts w:cs="Arial"/>
+          <w:sz w:val="24"/>
+          <w:lang w:val="en-US"/>
+        </w:rPr>
+        <w:t xml:space="preserve">FAO. (2020). Digital Platforms for Agricultural Development. </w:t>
+      </w:r>
+      <w:r>
+        <w:rPr>
+          <w:rFonts w:cs="Arial"/>
+          <w:sz w:val="24"/>
+        </w:rPr>
+        <w:t>Recuperado de http://www.fao.org/documents/card/en/c/ca9095en</w:t>
+      </w:r>
+    </w:p>
+    <w:p>
+      <w:pPr>
+        <w:pStyle w:val="Prrafodelista"/>
+        <w:numPr>
+          <w:ilvl w:val="0"/>
+          <w:numId w:val="13"/>
+        </w:numPr>
+        <w:shd w:val="clear" w:color="auto" w:fill="FFFFFF"/>
+        <w:spacing w:line="480" w:lineRule="auto"/>
+        <w:rPr>
+          <w:rFonts w:cs="Arial"/>
+          <w:sz w:val="24"/>
+          <w:lang w:val="en-US"/>
+        </w:rPr>
+      </w:pPr>
+      <w:r>
+        <w:rPr>
+          <w:rFonts w:cs="Arial"/>
+          <w:sz w:val="24"/>
+        </w:rPr>
+        <w:t xml:space="preserve">Saiz-Rubio, V., Ramos-Martín, J., &amp; Bermejo-Guerrero, J. D. (2020). </w:t>
+      </w:r>
+      <w:r>
+        <w:rPr>
+          <w:rFonts w:cs="Arial"/>
+          <w:sz w:val="24"/>
+          <w:lang w:val="en-US"/>
+        </w:rPr>
+        <w:t>Digital transformation in agriculture: a systematic review. Journal of Agricultural Education and Extension, 26(1), 71-89. doi: 10.1080/1389224X.2019.1708808</w:t>
+      </w:r>
+    </w:p>
+    <w:p>
+      <w:pPr>
+        <w:pStyle w:val="Prrafodelista"/>
+        <w:numPr>
+          <w:ilvl w:val="0"/>
+          <w:numId w:val="13"/>
+        </w:numPr>
+        <w:shd w:val="clear" w:color="auto" w:fill="FFFFFF"/>
+        <w:spacing w:line="480" w:lineRule="auto"/>
+        <w:rPr>
+          <w:rFonts w:cs="Arial"/>
+          <w:sz w:val="24"/>
+          <w:lang w:val="en-US"/>
+        </w:rPr>
+      </w:pPr>
+      <w:r>
+        <w:rPr>
+          <w:rFonts w:cs="Arial"/>
+          <w:sz w:val="24"/>
+          <w:lang w:val="en-US"/>
+        </w:rPr>
+        <w:t>Chen, Q., Huang, J., Lin, W., &amp; Zheng, H. (2019). A real-time data analysis method for agricultural Internet of Things. Future Generation Computer Systems, 97, 566-573.</w:t>
+      </w:r>
+    </w:p>
+    <w:p>
+      <w:pPr>
+        <w:pStyle w:val="Prrafodelista"/>
+        <w:numPr>
+          <w:ilvl w:val="0"/>
+          <w:numId w:val="13"/>
+        </w:numPr>
+        <w:shd w:val="clear" w:color="auto" w:fill="FFFFFF"/>
+        <w:spacing w:line="480" w:lineRule="auto"/>
+        <w:rPr>
+          <w:rFonts w:cs="Arial"/>
+          <w:sz w:val="24"/>
+          <w:lang w:val="en-US"/>
+        </w:rPr>
+      </w:pPr>
+      <w:r>
+        <w:rPr>
+          <w:rFonts w:cs="Arial"/>
+          <w:sz w:val="24"/>
+          <w:lang w:val="es-CO"/>
+        </w:rPr>
+        <w:t xml:space="preserve">García-Peñalvo, F. J. (2019). Los sistemas de información y la industria 4.0. </w:t>
+      </w:r>
+      <w:r>
+        <w:rPr>
+          <w:rFonts w:cs="Arial"/>
+          <w:sz w:val="24"/>
+          <w:lang w:val="en-US"/>
+        </w:rPr>
+        <w:t>IJERI: International Journal of Educational Research and Innovation, 11, 90-105.</w:t>
+      </w:r>
+    </w:p>
+    <w:p>
+      <w:pPr>
+        <w:pStyle w:val="Prrafodelista"/>
+        <w:numPr>
+          <w:ilvl w:val="0"/>
+          <w:numId w:val="13"/>
+        </w:numPr>
+        <w:shd w:val="clear" w:color="auto" w:fill="FFFFFF"/>
+        <w:spacing w:line="480" w:lineRule="auto"/>
+        <w:rPr>
+          <w:rFonts w:cs="Arial"/>
+          <w:sz w:val="24"/>
+          <w:lang w:val="en-US"/>
+        </w:rPr>
+      </w:pPr>
+      <w:r>
+        <w:rPr>
+          <w:rFonts w:cs="Arial"/>
+          <w:sz w:val="24"/>
+          <w:lang w:val="en-US"/>
+        </w:rPr>
+        <w:t>Hajkowicz, S., &amp; Kandulu, J. (2015). Future food: The opportunities and challenges of protein innovation. CSIRO.</w:t>
+      </w:r>
+    </w:p>
+    <w:p>
+      <w:pPr>
+        <w:pStyle w:val="Prrafodelista"/>
+        <w:numPr>
+          <w:ilvl w:val="0"/>
+          <w:numId w:val="13"/>
+        </w:numPr>
+        <w:shd w:val="clear" w:color="auto" w:fill="FFFFFF"/>
+        <w:spacing w:line="480" w:lineRule="auto"/>
+        <w:rPr>
+          <w:rFonts w:cs="Arial"/>
+          <w:sz w:val="24"/>
+          <w:lang w:val="en-US"/>
+        </w:rPr>
+      </w:pPr>
+      <w:r>
+        <w:rPr>
+          <w:rFonts w:cs="Arial"/>
+          <w:sz w:val="24"/>
+          <w:lang w:val="es-CO"/>
+        </w:rPr>
+        <w:t xml:space="preserve">Gómez, L. A., &amp; González, H. (2019). Análisis de la información y la coordinación en la cadena agroindustrial colombiana. </w:t>
+      </w:r>
+      <w:r>
+        <w:rPr>
+          <w:rFonts w:cs="Arial"/>
+          <w:sz w:val="24"/>
+          <w:lang w:val="en-US"/>
+        </w:rPr>
+        <w:t>Revista Científica Agroecosistemas, 7(2), 9-21.</w:t>
+      </w:r>
+    </w:p>
+    <w:p>
+      <w:pPr>
+        <w:pStyle w:val="Prrafodelista"/>
+        <w:numPr>
+          <w:ilvl w:val="0"/>
+          <w:numId w:val="13"/>
+        </w:numPr>
+        <w:shd w:val="clear" w:color="auto" w:fill="FFFFFF"/>
+        <w:spacing w:line="480" w:lineRule="auto"/>
+        <w:rPr>
+          <w:rFonts w:cs="Arial"/>
+          <w:sz w:val="24"/>
+          <w:lang w:val="en-US"/>
+        </w:rPr>
+      </w:pPr>
+      <w:r>
+        <w:rPr>
+          <w:rFonts w:cs="Arial"/>
+          <w:sz w:val="24"/>
+          <w:lang w:val="es-CO"/>
+        </w:rPr>
+        <w:t xml:space="preserve">Ortiz, D. A., &amp; Ramírez, A. (2020). Sistema de información de precios agrícolas para la toma de decisiones en el sector agropecuario colombiano. </w:t>
+      </w:r>
+      <w:r>
+        <w:rPr>
+          <w:rFonts w:cs="Arial"/>
+          <w:sz w:val="24"/>
+          <w:lang w:val="en-US"/>
+        </w:rPr>
+        <w:t>Revista Colombiana de Computación, 21(2), 103-117.</w:t>
+      </w:r>
+    </w:p>
+    <w:p>
+      <w:pPr>
         <w:spacing w:after="160" w:line="480" w:lineRule="auto"/>
         <w:rPr>
           <w:rFonts w:cs="Arial"/>
@@ -12697,6 +12043,7 @@
           <w:rFonts w:cs="Arial"/>
           <w:sz w:val="24"/>
           <w:szCs w:val="24"/>
+          <w:lang w:val="en-US"/>
         </w:rPr>
         <w:br w:type="page"/>
       </w:r>
@@ -12962,9 +12309,9 @@
 
 <file path=word/commentsExtended.xml><?xml version="1.0" encoding="utf-8"?>
 <w15:commentsEx xmlns:wpc="http://schemas.microsoft.com/office/word/2010/wordprocessingCanvas" xmlns:cx="http://schemas.microsoft.com/office/drawing/2014/chartex" xmlns:cx1="http://schemas.microsoft.com/office/drawing/2015/9/8/chartex" xmlns:cx2="http://schemas.microsoft.com/office/drawing/2015/10/21/chartex" xmlns:cx3="http://schemas.microsoft.com/office/drawing/2016/5/9/chartex" xmlns:cx4="http://schemas.microsoft.com/office/drawing/2016/5/10/chartex" xmlns:cx5="http://schemas.microsoft.com/office/drawing/2016/5/11/chartex" xmlns:cx6="http://schemas.microsoft.com/office/drawing/2016/5/12/chartex" xmlns:cx7="http://schemas.microsoft.com/office/drawing/2016/5/13/chartex" xmlns:cx8="http://schemas.microsoft.com/office/drawing/2016/5/14/chartex" xmlns:mc="http://schemas.openxmlformats.org/markup-compatibility/2006" xmlns:aink="http://schemas.microsoft.com/office/drawing/2016/ink" xmlns:am3d="http://schemas.microsoft.com/office/drawing/2017/model3d" xmlns:o="urn:schemas-microsoft-com:office:office" xmlns:oel="http://schemas.microsoft.com/office/2019/extlst" xmlns:r="http://schemas.openxmlformats.org/officeDocument/2006/relationships" xmlns:m="http://schemas.openxmlformats.org/officeDocument/2006/math" xmlns:v="urn:schemas-microsoft-com:vml" xmlns:wp14="http://schemas.microsoft.com/office/word/2010/wordprocessingDrawing" xmlns:wp="http://schemas.openxmlformats.org/drawingml/2006/wordprocessingDrawing" xmlns:w10="urn:schemas-microsoft-com:office:word" xmlns:w="http://schemas.openxmlformats.org/wordprocessingml/2006/main" xmlns:w14="http://schemas.microsoft.com/office/word/2010/wordml" xmlns:w15="http://schemas.microsoft.com/office/word/2012/wordml" xmlns:w16cex="http://schemas.microsoft.com/office/word/2018/wordml/cex" xmlns:w16cid="http://schemas.microsoft.com/office/word/2016/wordml/cid" xmlns:w16="http://schemas.microsoft.com/office/word/2018/wordml" xmlns:w16sdtdh="http://schemas.microsoft.com/office/word/2020/wordml/sdtdatahash" xmlns:w16se="http://schemas.microsoft.com/office/word/2015/wordml/symex" xmlns:wpg="http://schemas.microsoft.com/office/word/2010/wordprocessingGroup" xmlns:wpi="http://schemas.microsoft.com/office/word/2010/wordprocessingInk" xmlns:wne="http://schemas.microsoft.com/office/word/2006/wordml" xmlns:wps="http://schemas.microsoft.com/office/word/2010/wordprocessingShape" mc:Ignorable="w14 w15 w16se w16cid w16 w16cex w16sdtdh wp14">
-  <w15:commentEx w15:paraId="03951D92" w15:done="0"/>
-  <w15:commentEx w15:paraId="3F15DDF8" w15:done="0"/>
-  <w15:commentEx w15:paraId="3E6DAF0F" w15:done="0"/>
+  <w15:commentEx w15:paraId="03951D92" w15:done="1"/>
+  <w15:commentEx w15:paraId="3F15DDF8" w15:done="1"/>
+  <w15:commentEx w15:paraId="3E6DAF0F" w15:done="1"/>
 </w15:commentsEx>
 </file>
 

</xml_diff>

<commit_message>
Citas en justificacion añadidas - Indicadores de la pregunta de investigación
</commit_message>
<xml_diff>
--- a/documentation/Formato Proy Grado Inv Aplicada IS .docx
+++ b/documentation/Formato Proy Grado Inv Aplicada IS .docx
@@ -3463,25 +3463,7 @@
           <w:rFonts w:eastAsiaTheme="majorEastAsia" w:cs="Arial"/>
           <w:szCs w:val="24"/>
         </w:rPr>
-        <w:t xml:space="preserve">, 2015). Por lo tanto, con el presente documento, se desea formular, evaluar la viabilidad e implementar un proyecto de nivel tecnológico para el sistema de información </w:t>
-      </w:r>
-      <w:proofErr w:type="spellStart"/>
-      <w:r>
-        <w:rPr>
-          <w:rStyle w:val="Textoennegrita"/>
-          <w:rFonts w:eastAsiaTheme="majorEastAsia" w:cs="Arial"/>
-          <w:szCs w:val="24"/>
-        </w:rPr>
-        <w:t>APSI</w:t>
-      </w:r>
-      <w:proofErr w:type="spellEnd"/>
-      <w:r>
-        <w:rPr>
-          <w:rStyle w:val="Textoennegrita"/>
-          <w:rFonts w:eastAsiaTheme="majorEastAsia" w:cs="Arial"/>
-          <w:szCs w:val="24"/>
-        </w:rPr>
-        <w:t xml:space="preserve"> COL, cuyo objetivo es optimizar varios procesos, esto con el fin de lograr que el sistema de información facilite el registro de los sectores que requieran el servicio.</w:t>
+        <w:t>, 2015). Por lo tanto, con el presente documento, se desea formular, evaluar la viabilidad e implementar un proyecto de nivel tecnológico para el sistema de información APSI COL, cuyo objetivo es optimizar varios procesos, esto con el fin de lograr que el sistema de información facilite el registro de los sectores que requieran el servicio.</w:t>
       </w:r>
     </w:p>
     <w:p>
@@ -3700,7 +3682,6 @@
           <w:sz w:val="24"/>
         </w:rPr>
       </w:pPr>
-      <w:proofErr w:type="spellStart"/>
       <w:r>
         <w:rPr>
           <w:rFonts w:cs="Arial"/>
@@ -3710,7 +3691,6 @@
         </w:rPr>
         <w:t>INFOAGRO</w:t>
       </w:r>
-      <w:proofErr w:type="spellEnd"/>
     </w:p>
     <w:p>
       <w:pPr>
@@ -3747,23 +3727,7 @@
           <w:rFonts w:cs="Arial"/>
           <w:sz w:val="24"/>
         </w:rPr>
-        <w:t xml:space="preserve">El sistema </w:t>
-      </w:r>
-      <w:proofErr w:type="spellStart"/>
-      <w:r>
-        <w:rPr>
-          <w:rFonts w:cs="Arial"/>
-          <w:sz w:val="24"/>
-        </w:rPr>
-        <w:t>INFOAGRO</w:t>
-      </w:r>
-      <w:proofErr w:type="spellEnd"/>
-      <w:r>
-        <w:rPr>
-          <w:rFonts w:cs="Arial"/>
-          <w:sz w:val="24"/>
-        </w:rPr>
-        <w:t xml:space="preserve"> es desarrollado por el Ministerio de Agricultura y Pesca, Alimentación y Medio Ambiente de España, y se encuentra disponible de forma gratuita para cualquier persona interesada en mejorar sus conocimientos en el campo de la agricultura y la ganadería.</w:t>
+        <w:t>El sistema INFOAGRO es desarrollado por el Ministerio de Agricultura y Pesca, Alimentación y Medio Ambiente de España, y se encuentra disponible de forma gratuita para cualquier persona interesada en mejorar sus conocimientos en el campo de la agricultura y la ganadería.</w:t>
       </w:r>
     </w:p>
     <w:p>
@@ -3813,23 +3777,7 @@
           <w:rFonts w:cs="Arial"/>
           <w:sz w:val="24"/>
         </w:rPr>
-        <w:t xml:space="preserve">El sistema </w:t>
-      </w:r>
-      <w:proofErr w:type="spellStart"/>
-      <w:r>
-        <w:rPr>
-          <w:rFonts w:cs="Arial"/>
-          <w:sz w:val="24"/>
-        </w:rPr>
-        <w:t>INFOAGRO</w:t>
-      </w:r>
-      <w:proofErr w:type="spellEnd"/>
-      <w:r>
-        <w:rPr>
-          <w:rFonts w:cs="Arial"/>
-          <w:sz w:val="24"/>
-        </w:rPr>
-        <w:t xml:space="preserve"> es desarrollado por el Ministerio de Agricultura y Pesca, Alimentación y Medio Ambiente de España, y se encuentra disponible de forma gratuita para cualquier persona interesada en mejorar sus conocimientos en el campo de la agricultura y la ganadería.</w:t>
+        <w:t>El sistema INFOAGRO es desarrollado por el Ministerio de Agricultura y Pesca, Alimentación y Medio Ambiente de España, y se encuentra disponible de forma gratuita para cualquier persona interesada en mejorar sus conocimientos en el campo de la agricultura y la ganadería.</w:t>
       </w:r>
     </w:p>
     <w:p>
@@ -4067,23 +4015,7 @@
           <w:rFonts w:cs="Arial"/>
           <w:sz w:val="24"/>
         </w:rPr>
-        <w:t xml:space="preserve">Imagen recuperada de: </w:t>
-      </w:r>
-      <w:proofErr w:type="spellStart"/>
-      <w:r>
-        <w:rPr>
-          <w:rFonts w:cs="Arial"/>
-          <w:sz w:val="24"/>
-        </w:rPr>
-        <w:t>INFOAGRO</w:t>
-      </w:r>
-      <w:proofErr w:type="spellEnd"/>
-      <w:r>
-        <w:rPr>
-          <w:rFonts w:cs="Arial"/>
-          <w:sz w:val="24"/>
-        </w:rPr>
-        <w:t xml:space="preserve"> - Costa Rica http://www.infoagro.go.cr/Paginas/Default.aspx </w:t>
+        <w:t xml:space="preserve">Imagen recuperada de: INFOAGRO - Costa Rica http://www.infoagro.go.cr/Paginas/Default.aspx </w:t>
       </w:r>
     </w:p>
     <w:p>
@@ -4261,7 +4193,6 @@
           <w:sz w:val="24"/>
         </w:rPr>
       </w:pPr>
-      <w:proofErr w:type="spellStart"/>
       <w:r>
         <w:rPr>
           <w:rFonts w:cs="Arial"/>
@@ -4272,92 +4203,43 @@
         <w:lastRenderedPageBreak/>
         <w:t>SPYMES</w:t>
       </w:r>
-      <w:proofErr w:type="spellEnd"/>
-    </w:p>
-    <w:p>
-      <w:pPr>
-        <w:pStyle w:val="Prrafodelista"/>
-        <w:shd w:val="clear" w:color="auto" w:fill="FFFFFF"/>
-        <w:spacing w:line="480" w:lineRule="auto"/>
-        <w:ind w:left="360"/>
-        <w:rPr>
-          <w:rFonts w:cs="Arial"/>
-          <w:sz w:val="24"/>
-        </w:rPr>
-      </w:pPr>
-      <w:r>
-        <w:rPr>
-          <w:rFonts w:cs="Arial"/>
-          <w:sz w:val="24"/>
-        </w:rPr>
-        <w:t xml:space="preserve">Las </w:t>
-      </w:r>
-      <w:proofErr w:type="spellStart"/>
-      <w:r>
-        <w:rPr>
-          <w:rFonts w:cs="Arial"/>
-          <w:sz w:val="24"/>
-        </w:rPr>
-        <w:t>SPYMES</w:t>
-      </w:r>
-      <w:proofErr w:type="spellEnd"/>
-      <w:r>
-        <w:rPr>
-          <w:rFonts w:cs="Arial"/>
-          <w:sz w:val="24"/>
-        </w:rPr>
-        <w:t xml:space="preserve"> son un componente clave del sector agroalimentario en muchos países, ya que generan empleo y contribuyen a la economía local. Estas empresas pueden ser muy diversas, desde pequeñas empresas familiares que producen alimentos artesanales hasta medianas empresas que utilizan tecnologías avanzadas en la producción y procesamiento de alimentos.</w:t>
-      </w:r>
-    </w:p>
-    <w:p>
-      <w:pPr>
-        <w:pStyle w:val="Prrafodelista"/>
-        <w:shd w:val="clear" w:color="auto" w:fill="FFFFFF"/>
-        <w:spacing w:line="480" w:lineRule="auto"/>
-        <w:ind w:left="360"/>
-        <w:rPr>
-          <w:rFonts w:cs="Arial"/>
-          <w:sz w:val="24"/>
-        </w:rPr>
-      </w:pPr>
-      <w:r>
-        <w:rPr>
-          <w:rFonts w:cs="Arial"/>
-          <w:sz w:val="24"/>
-        </w:rPr>
-        <w:t xml:space="preserve">Al igual que en otros sectores, las </w:t>
-      </w:r>
-      <w:proofErr w:type="spellStart"/>
-      <w:r>
-        <w:rPr>
-          <w:rFonts w:cs="Arial"/>
-          <w:sz w:val="24"/>
-        </w:rPr>
-        <w:t>SPYMES</w:t>
-      </w:r>
-      <w:proofErr w:type="spellEnd"/>
-      <w:r>
-        <w:rPr>
-          <w:rFonts w:cs="Arial"/>
-          <w:sz w:val="24"/>
-        </w:rPr>
-        <w:t xml:space="preserve"> pueden enfrentar desafíos como la falta de acceso a financiamiento, la competencia de empresas más grandes y la necesidad de adaptarse a los cambios en la demanda de los consumidores. Sin embargo, también existen oportunidades para las </w:t>
-      </w:r>
-      <w:proofErr w:type="spellStart"/>
-      <w:r>
-        <w:rPr>
-          <w:rFonts w:cs="Arial"/>
-          <w:sz w:val="24"/>
-        </w:rPr>
-        <w:t>SPYMES</w:t>
-      </w:r>
-      <w:proofErr w:type="spellEnd"/>
-      <w:r>
-        <w:rPr>
-          <w:rFonts w:cs="Arial"/>
-          <w:sz w:val="24"/>
-        </w:rPr>
-        <w:t xml:space="preserve"> en el sector agroalimentario, como la creciente demanda de alimentos orgánicos y la creciente conciencia sobre la importancia de la seguridad alimentaria y la trazabilidad de los productos.</w:t>
+    </w:p>
+    <w:p>
+      <w:pPr>
+        <w:pStyle w:val="Prrafodelista"/>
+        <w:shd w:val="clear" w:color="auto" w:fill="FFFFFF"/>
+        <w:spacing w:line="480" w:lineRule="auto"/>
+        <w:ind w:left="360"/>
+        <w:rPr>
+          <w:rFonts w:cs="Arial"/>
+          <w:sz w:val="24"/>
+        </w:rPr>
+      </w:pPr>
+      <w:r>
+        <w:rPr>
+          <w:rFonts w:cs="Arial"/>
+          <w:sz w:val="24"/>
+        </w:rPr>
+        <w:t>Las SPYMES son un componente clave del sector agroalimentario en muchos países, ya que generan empleo y contribuyen a la economía local. Estas empresas pueden ser muy diversas, desde pequeñas empresas familiares que producen alimentos artesanales hasta medianas empresas que utilizan tecnologías avanzadas en la producción y procesamiento de alimentos.</w:t>
+      </w:r>
+    </w:p>
+    <w:p>
+      <w:pPr>
+        <w:pStyle w:val="Prrafodelista"/>
+        <w:shd w:val="clear" w:color="auto" w:fill="FFFFFF"/>
+        <w:spacing w:line="480" w:lineRule="auto"/>
+        <w:ind w:left="360"/>
+        <w:rPr>
+          <w:rFonts w:cs="Arial"/>
+          <w:sz w:val="24"/>
+        </w:rPr>
+      </w:pPr>
+      <w:r>
+        <w:rPr>
+          <w:rFonts w:cs="Arial"/>
+          <w:sz w:val="24"/>
+        </w:rPr>
+        <w:t>Al igual que en otros sectores, las SPYMES pueden enfrentar desafíos como la falta de acceso a financiamiento, la competencia de empresas más grandes y la necesidad de adaptarse a los cambios en la demanda de los consumidores. Sin embargo, también existen oportunidades para las SPYMES en el sector agroalimentario, como la creciente demanda de alimentos orgánicos y la creciente conciencia sobre la importancia de la seguridad alimentaria y la trazabilidad de los productos.</w:t>
       </w:r>
     </w:p>
     <w:p>
@@ -4485,7 +4367,6 @@
           <w:sz w:val="24"/>
         </w:rPr>
       </w:pPr>
-      <w:proofErr w:type="spellStart"/>
       <w:r>
         <w:rPr>
           <w:rFonts w:cs="Arial"/>
@@ -4495,7 +4376,6 @@
         </w:rPr>
         <w:t>SISAV</w:t>
       </w:r>
-      <w:proofErr w:type="spellEnd"/>
     </w:p>
     <w:p>
       <w:pPr>
@@ -4534,23 +4414,7 @@
           <w:rFonts w:cs="Arial"/>
           <w:sz w:val="24"/>
         </w:rPr>
-        <w:t xml:space="preserve">El </w:t>
-      </w:r>
-      <w:proofErr w:type="spellStart"/>
-      <w:r>
-        <w:rPr>
-          <w:rFonts w:cs="Arial"/>
-          <w:sz w:val="24"/>
-        </w:rPr>
-        <w:t>SISAV</w:t>
-      </w:r>
-      <w:proofErr w:type="spellEnd"/>
-      <w:r>
-        <w:rPr>
-          <w:rFonts w:cs="Arial"/>
-          <w:sz w:val="24"/>
-        </w:rPr>
-        <w:t xml:space="preserve"> tiene como objetivo principal mejorar la vigilancia epidemiológica animal en Colombia a través de la recolección, análisis y difusión de información sobre </w:t>
+        <w:t xml:space="preserve">El SISAV tiene como objetivo principal mejorar la vigilancia epidemiológica animal en Colombia a través de la recolección, análisis y difusión de información sobre </w:t>
       </w:r>
       <w:r>
         <w:rPr>
@@ -4578,23 +4442,7 @@
           <w:rFonts w:cs="Arial"/>
           <w:sz w:val="24"/>
         </w:rPr>
-        <w:t xml:space="preserve">El </w:t>
-      </w:r>
-      <w:proofErr w:type="spellStart"/>
-      <w:r>
-        <w:rPr>
-          <w:rFonts w:cs="Arial"/>
-          <w:sz w:val="24"/>
-        </w:rPr>
-        <w:t>SISAV</w:t>
-      </w:r>
-      <w:proofErr w:type="spellEnd"/>
-      <w:r>
-        <w:rPr>
-          <w:rFonts w:cs="Arial"/>
-          <w:sz w:val="24"/>
-        </w:rPr>
-        <w:t xml:space="preserve"> también cuenta con una plataforma en línea que permite a los usuarios acceder a información sobre la situación epidemiológica en diferentes regiones del país, así como a herramientas para la gestión de la información y la toma de decisiones en el control de enfermedades animales.</w:t>
+        <w:t>El SISAV también cuenta con una plataforma en línea que permite a los usuarios acceder a información sobre la situación epidemiológica en diferentes regiones del país, así como a herramientas para la gestión de la información y la toma de decisiones en el control de enfermedades animales.</w:t>
       </w:r>
     </w:p>
     <w:p>
@@ -4614,23 +4462,7 @@
           <w:rFonts w:cs="Arial"/>
           <w:sz w:val="24"/>
         </w:rPr>
-        <w:t xml:space="preserve">En resumen, el </w:t>
-      </w:r>
-      <w:proofErr w:type="spellStart"/>
-      <w:r>
-        <w:rPr>
-          <w:rFonts w:cs="Arial"/>
-          <w:sz w:val="24"/>
-        </w:rPr>
-        <w:t>SISAV</w:t>
-      </w:r>
-      <w:proofErr w:type="spellEnd"/>
-      <w:r>
-        <w:rPr>
-          <w:rFonts w:cs="Arial"/>
-          <w:sz w:val="24"/>
-        </w:rPr>
-        <w:t xml:space="preserve"> es un sistema importante para la prevención y control de enfermedades animales en Colombia, ya que permite una mejor vigilancia epidemiológica y una respuesta más rápida y efectiva ante posibles brotes. Esto contribuye a proteger la salud pública, la seguridad alimentaria y el desarrollo del sector agropecuario en el país.</w:t>
+        <w:t>En resumen, el SISAV es un sistema importante para la prevención y control de enfermedades animales en Colombia, ya que permite una mejor vigilancia epidemiológica y una respuesta más rápida y efectiva ante posibles brotes. Esto contribuye a proteger la salud pública, la seguridad alimentaria y el desarrollo del sector agropecuario en el país.</w:t>
       </w:r>
     </w:p>
     <w:p>
@@ -4650,55 +4482,7 @@
           <w:rFonts w:cs="Arial"/>
           <w:sz w:val="24"/>
         </w:rPr>
-        <w:t>A medida que se desarrolló el proyecto se fueron integrando diferentes instituciones u organizaciones como: Banco Agrario, Centro de Investigación de la caña de azúcar de Colombia “</w:t>
-      </w:r>
-      <w:proofErr w:type="spellStart"/>
-      <w:r>
-        <w:rPr>
-          <w:rFonts w:cs="Arial"/>
-          <w:sz w:val="24"/>
-        </w:rPr>
-        <w:t>CENICAÑA</w:t>
-      </w:r>
-      <w:proofErr w:type="spellEnd"/>
-      <w:r>
-        <w:rPr>
-          <w:rFonts w:cs="Arial"/>
-          <w:sz w:val="24"/>
-        </w:rPr>
-        <w:t>”, Centro internacional de agricultura tropical “</w:t>
-      </w:r>
-      <w:proofErr w:type="spellStart"/>
-      <w:r>
-        <w:rPr>
-          <w:rFonts w:cs="Arial"/>
-          <w:sz w:val="24"/>
-        </w:rPr>
-        <w:t>CIAT</w:t>
-      </w:r>
-      <w:proofErr w:type="spellEnd"/>
-      <w:r>
-        <w:rPr>
-          <w:rFonts w:cs="Arial"/>
-          <w:sz w:val="24"/>
-        </w:rPr>
-        <w:t>”, Comité de cafeteros, Corporación Colombiana de investigación agropecuaria “CORPOICA”, Corporación autónoma del valle del cauca “</w:t>
-      </w:r>
-      <w:proofErr w:type="spellStart"/>
-      <w:r>
-        <w:rPr>
-          <w:rFonts w:cs="Arial"/>
-          <w:sz w:val="24"/>
-        </w:rPr>
-        <w:t>CVC</w:t>
-      </w:r>
-      <w:proofErr w:type="spellEnd"/>
-      <w:r>
-        <w:rPr>
-          <w:rFonts w:cs="Arial"/>
-          <w:sz w:val="24"/>
-        </w:rPr>
-        <w:t>”, Departamento nacional de estadística “DANE”, Fundación EPSA; Etc.</w:t>
+        <w:t>A medida que se desarrolló el proyecto se fueron integrando diferentes instituciones u organizaciones como: Banco Agrario, Centro de Investigación de la caña de azúcar de Colombia “CENICAÑA”, Centro internacional de agricultura tropical “CIAT”, Comité de cafeteros, Corporación Colombiana de investigación agropecuaria “CORPOICA”, Corporación autónoma del valle del cauca “CVC”, Departamento nacional de estadística “DANE”, Fundación EPSA; Etc.</w:t>
       </w:r>
     </w:p>
     <w:p>
@@ -4834,17 +4618,8 @@
           <w:rFonts w:cs="Arial"/>
           <w:sz w:val="24"/>
         </w:rPr>
-        <w:t xml:space="preserve">Estructura organizacional </w:t>
-      </w:r>
-      <w:proofErr w:type="spellStart"/>
-      <w:r>
-        <w:rPr>
-          <w:rFonts w:cs="Arial"/>
-          <w:sz w:val="24"/>
-        </w:rPr>
-        <w:t>SISAV</w:t>
-      </w:r>
-      <w:proofErr w:type="spellEnd"/>
+        <w:t>Estructura organizacional SISAV</w:t>
+      </w:r>
     </w:p>
     <w:p>
       <w:pPr>
@@ -4970,17 +4745,8 @@
           <w:rFonts w:cs="Arial"/>
           <w:sz w:val="24"/>
         </w:rPr>
-        <w:t xml:space="preserve">Estructura técnica </w:t>
-      </w:r>
-      <w:proofErr w:type="spellStart"/>
-      <w:r>
-        <w:rPr>
-          <w:rFonts w:cs="Arial"/>
-          <w:sz w:val="24"/>
-        </w:rPr>
-        <w:t>SISAV</w:t>
-      </w:r>
-      <w:proofErr w:type="spellEnd"/>
+        <w:t>Estructura técnica SISAV</w:t>
+      </w:r>
     </w:p>
     <w:p>
       <w:pPr>
@@ -5382,17 +5148,8 @@
           <w:sz w:val="24"/>
         </w:rPr>
         <w:tab/>
-        <w:t xml:space="preserve">Que es </w:t>
-      </w:r>
-      <w:proofErr w:type="spellStart"/>
-      <w:r>
-        <w:rPr>
-          <w:rFonts w:cs="Arial"/>
-          <w:sz w:val="24"/>
-        </w:rPr>
-        <w:t>SISAV</w:t>
-      </w:r>
-      <w:proofErr w:type="spellEnd"/>
+        <w:t>Que es SISAV</w:t>
+      </w:r>
     </w:p>
     <w:p>
       <w:pPr>
@@ -6233,7 +5990,6 @@
           <w:sz w:val="24"/>
         </w:rPr>
       </w:pPr>
-      <w:proofErr w:type="spellStart"/>
       <w:r>
         <w:rPr>
           <w:rFonts w:cs="Arial"/>
@@ -6244,7 +6000,6 @@
         <w:lastRenderedPageBreak/>
         <w:t>AGROCRAFT</w:t>
       </w:r>
-      <w:proofErr w:type="spellEnd"/>
     </w:p>
     <w:p>
       <w:pPr>
@@ -6597,7 +6352,6 @@
           <w:sz w:val="24"/>
         </w:rPr>
       </w:pPr>
-      <w:proofErr w:type="spellStart"/>
       <w:r>
         <w:rPr>
           <w:rFonts w:cs="Arial"/>
@@ -6607,7 +6361,6 @@
         </w:rPr>
         <w:t>AGRONET</w:t>
       </w:r>
-      <w:proofErr w:type="spellEnd"/>
     </w:p>
     <w:p>
       <w:pPr>
@@ -6991,7 +6744,6 @@
           <w:sz w:val="24"/>
         </w:rPr>
       </w:pPr>
-      <w:proofErr w:type="spellStart"/>
       <w:r>
         <w:rPr>
           <w:rFonts w:cs="Arial"/>
@@ -7002,7 +6754,6 @@
         <w:lastRenderedPageBreak/>
         <w:t>AGROWIN</w:t>
       </w:r>
-      <w:proofErr w:type="spellEnd"/>
     </w:p>
     <w:p>
       <w:pPr>
@@ -8440,23 +8191,7 @@
           <w:sz w:val="24"/>
         </w:rPr>
         <w:tab/>
-        <w:t xml:space="preserve">MÓDULO DE </w:t>
-      </w:r>
-      <w:proofErr w:type="spellStart"/>
-      <w:r>
-        <w:rPr>
-          <w:rFonts w:cs="Arial"/>
-          <w:sz w:val="24"/>
-        </w:rPr>
-        <w:t>CONT</w:t>
-      </w:r>
-      <w:proofErr w:type="spellEnd"/>
-      <w:r>
-        <w:rPr>
-          <w:rFonts w:cs="Arial"/>
-          <w:sz w:val="24"/>
-        </w:rPr>
-        <w:t xml:space="preserve"> O DE CONTABILIDAD AGRÍCOLA</w:t>
+        <w:t>MÓDULO DE CONT O DE CONTABILIDAD AGRÍCOLA</w:t>
       </w:r>
     </w:p>
     <w:p>
@@ -8875,17 +8610,8 @@
           <w:sz w:val="24"/>
         </w:rPr>
         <w:tab/>
-        <w:t xml:space="preserve">GENERALIDADES DE </w:t>
-      </w:r>
-      <w:proofErr w:type="spellStart"/>
-      <w:r>
-        <w:rPr>
-          <w:rFonts w:cs="Arial"/>
-          <w:sz w:val="24"/>
-        </w:rPr>
-        <w:t>AGROWIN</w:t>
-      </w:r>
-      <w:proofErr w:type="spellEnd"/>
+        <w:t>GENERALIDADES DE AGROWIN</w:t>
+      </w:r>
     </w:p>
     <w:p>
       <w:pPr>
@@ -9414,6 +9140,38 @@
       <w:pPr>
         <w:spacing w:after="160" w:line="480" w:lineRule="auto"/>
         <w:rPr>
+          <w:rFonts w:eastAsia="GaramondITCbyBT-Light" w:cs="Arial"/>
+          <w:sz w:val="24"/>
+        </w:rPr>
+      </w:pPr>
+      <w:r>
+        <w:rPr>
+          <w:rFonts w:eastAsia="GaramondITCbyBT-Light" w:cs="Arial"/>
+          <w:sz w:val="24"/>
+        </w:rPr>
+        <w:t xml:space="preserve">Para garantizar que la implementación de </w:t>
+      </w:r>
+      <w:proofErr w:type="spellStart"/>
+      <w:r>
+        <w:rPr>
+          <w:rFonts w:eastAsia="GaramondITCbyBT-Light" w:cs="Arial"/>
+          <w:sz w:val="24"/>
+        </w:rPr>
+        <w:t>Apsicol</w:t>
+      </w:r>
+      <w:proofErr w:type="spellEnd"/>
+      <w:r>
+        <w:rPr>
+          <w:rFonts w:eastAsia="GaramondITCbyBT-Light" w:cs="Arial"/>
+          <w:sz w:val="24"/>
+        </w:rPr>
+        <w:t xml:space="preserve"> va a mejorar la eficiencia y productividad en el sector agrícola se van a establecer indicadores, los cuales se van a rastrear antes, durante y después de la implementación con una muestra de este sector productivo.</w:t>
+      </w:r>
+    </w:p>
+    <w:p>
+      <w:pPr>
+        <w:spacing w:after="160" w:line="480" w:lineRule="auto"/>
+        <w:rPr>
           <w:rFonts w:eastAsia="Times New Roman" w:cs="Arial"/>
           <w:sz w:val="24"/>
           <w:szCs w:val="24"/>
@@ -9479,7 +9237,7 @@
           <w:sz w:val="24"/>
           <w:szCs w:val="24"/>
         </w:rPr>
-        <w:t xml:space="preserve">La investigación servirá para implementar un sistema de información eficaz para el sector agropecuario en Colombia, que permita coordinar y acceder a información actualizada sobre precios, oferta y demanda de productos agrícolas. De esta manera, se espera mejorar la toma de decisiones informadas y eficaces en la producción y comercialización de productos agrícolas y mejorar la reputación de los productos colombianos en los mercados nacionales e internacionales, todo lo cual será útil para todos los actores del sector agropecuario en Colombia, incluyendo a los agricultores, comerciantes, proveedores de servicios, instituciones gubernamentales y consumidores. La información y los resultados obtenidos a través de la investigación </w:t>
+        <w:t xml:space="preserve">Según Torres y Pérez (2018), "la implementación de un sistema de información en el sector agropecuario podría mejorar significativamente la toma de decisiones informadas y eficaces en la producción y comercialización de productos agrícolas". Además, De la Cruz (2020) destaca que "la trazabilidad y la calidad de los productos </w:t>
       </w:r>
       <w:r>
         <w:rPr>
@@ -9488,71 +9246,75 @@
           <w:szCs w:val="24"/>
         </w:rPr>
         <w:lastRenderedPageBreak/>
-        <w:t xml:space="preserve">permitirán mejorar la coordinación y el acceso a información actualizada sobre los precios, la oferta y la demanda de los productos agrícolas, lo que les ayudará a tomar decisiones informadas sobre la producción y la comercialización. Además, la implementación de un sistema de información en el sector agropecuario podría ayudar a mejorar la trazabilidad y la calidad de los productos agrícolas, lo </w:t>
-      </w:r>
-      <w:r>
+        <w:t>agrícolas son aspectos fundamentales para mejorar la reputación de los productos colombianos en los mercados nacionales e internacionales".</w:t>
+      </w:r>
+    </w:p>
+    <w:p>
+      <w:pPr>
+        <w:autoSpaceDE w:val="0"/>
+        <w:autoSpaceDN w:val="0"/>
+        <w:adjustRightInd w:val="0"/>
+        <w:spacing w:after="0" w:line="480" w:lineRule="auto"/>
         <w:rPr>
           <w:rFonts w:eastAsia="GaramondITCbyBT-Light" w:cs="Arial"/>
           <w:sz w:val="24"/>
           <w:szCs w:val="24"/>
         </w:rPr>
-        <w:t>cual</w:t>
-      </w:r>
-      <w:r>
+      </w:pPr>
+    </w:p>
+    <w:p>
+      <w:pPr>
+        <w:autoSpaceDE w:val="0"/>
+        <w:autoSpaceDN w:val="0"/>
+        <w:adjustRightInd w:val="0"/>
+        <w:spacing w:after="0" w:line="480" w:lineRule="auto"/>
         <w:rPr>
           <w:rFonts w:eastAsia="GaramondITCbyBT-Light" w:cs="Arial"/>
           <w:sz w:val="24"/>
           <w:szCs w:val="24"/>
         </w:rPr>
-        <w:t xml:space="preserve"> mejorar</w:t>
-      </w:r>
+      </w:pPr>
       <w:r>
         <w:rPr>
           <w:rFonts w:eastAsia="GaramondITCbyBT-Light" w:cs="Arial"/>
           <w:sz w:val="24"/>
           <w:szCs w:val="24"/>
         </w:rPr>
-        <w:t>ía</w:t>
-      </w:r>
-      <w:r>
+        <w:t>En este sentido, la investigación servirá para implementar un sistema de información eficaz para el sector agropecuario en Colombia, que permita coordinar y acceder a información actualizada sobre precios, oferta y demanda de productos agrícolas. De esta manera, se espera mejorar la toma de decisiones informadas y eficaces en la producción y comercialización de productos agrícolas y mejorar la reputación de los productos colombianos en los mercados nacionales e internacionales, lo cual será útil para todos los actores del sector agropecuario en Colombia, incluyendo a los agricultores, comerciantes, proveedores de servicios, instituciones gubernamentales y consumidores.</w:t>
+      </w:r>
+    </w:p>
+    <w:p>
+      <w:pPr>
+        <w:autoSpaceDE w:val="0"/>
+        <w:autoSpaceDN w:val="0"/>
+        <w:adjustRightInd w:val="0"/>
+        <w:spacing w:after="0" w:line="480" w:lineRule="auto"/>
         <w:rPr>
           <w:rFonts w:eastAsia="GaramondITCbyBT-Light" w:cs="Arial"/>
           <w:sz w:val="24"/>
           <w:szCs w:val="24"/>
         </w:rPr>
-        <w:t xml:space="preserve"> la reputación de los productos colombianos en los mercados nacionales e internacionales, lo que a su vez ten</w:t>
-      </w:r>
-      <w:r>
+      </w:pPr>
+    </w:p>
+    <w:p>
+      <w:pPr>
+        <w:autoSpaceDE w:val="0"/>
+        <w:autoSpaceDN w:val="0"/>
+        <w:adjustRightInd w:val="0"/>
+        <w:spacing w:after="0" w:line="480" w:lineRule="auto"/>
         <w:rPr>
           <w:rFonts w:eastAsia="GaramondITCbyBT-Light" w:cs="Arial"/>
           <w:sz w:val="24"/>
           <w:szCs w:val="24"/>
         </w:rPr>
-        <w:t>día</w:t>
-      </w:r>
+      </w:pPr>
       <w:r>
         <w:rPr>
           <w:rFonts w:eastAsia="GaramondITCbyBT-Light" w:cs="Arial"/>
           <w:sz w:val="24"/>
           <w:szCs w:val="24"/>
         </w:rPr>
-        <w:t xml:space="preserve"> un impacto social importante al mejorar la seguridad alimentaria y nutricional de la población colombiana, ya que un sistema de información eficaz permitir</w:t>
-      </w:r>
-      <w:r>
-        <w:rPr>
-          <w:rFonts w:eastAsia="GaramondITCbyBT-Light" w:cs="Arial"/>
-          <w:sz w:val="24"/>
-          <w:szCs w:val="24"/>
-        </w:rPr>
-        <w:t>á</w:t>
-      </w:r>
-      <w:r>
-        <w:rPr>
-          <w:rFonts w:eastAsia="GaramondITCbyBT-Light" w:cs="Arial"/>
-          <w:sz w:val="24"/>
-          <w:szCs w:val="24"/>
-        </w:rPr>
-        <w:t xml:space="preserve"> mejorar la producción y comercialización de alimentos de manera más sostenible y eficiente.</w:t>
+        <w:t>La información y los resultados obtenidos a través de la investigación permitirán mejorar la coordinación y el acceso a información actualizada sobre los precios, la oferta y la demanda de los productos agrícolas, lo que les ayudará a tomar decisiones informadas sobre la producción y la comercialización. Además, la implementación de un sistema de información en el sector agropecuario podría ayudar a mejorar la trazabilidad y la calidad de los productos agrícolas, lo cual mejoraría la reputación de los productos colombianos en los mercados nacionales e internacionales, lo que a su vez tendrá un impacto social importante al mejorar la seguridad alimentaria y nutricional de la población colombiana, ya que un sistema de información eficaz permitirá mejorar la producción y comercialización de alimentos de manera más sostenible y eficiente.</w:t>
       </w:r>
     </w:p>
     <w:p>
@@ -9573,6 +9335,7 @@
           <w:sz w:val="36"/>
           <w:szCs w:val="36"/>
         </w:rPr>
+        <w:lastRenderedPageBreak/>
         <w:br w:type="page"/>
       </w:r>
     </w:p>
@@ -11507,25 +11270,7 @@
           <w:b/>
           <w:bCs/>
         </w:rPr>
-        <w:t xml:space="preserve">Gestor de ramas y </w:t>
-      </w:r>
-      <w:proofErr w:type="spellStart"/>
-      <w:r>
-        <w:rPr>
-          <w:rFonts w:cs="Arial"/>
-          <w:b/>
-          <w:bCs/>
-        </w:rPr>
-        <w:t>versionamiento</w:t>
-      </w:r>
-      <w:proofErr w:type="spellEnd"/>
-      <w:r>
-        <w:rPr>
-          <w:rFonts w:cs="Arial"/>
-          <w:b/>
-          <w:bCs/>
-        </w:rPr>
-        <w:t xml:space="preserve">: </w:t>
+        <w:t xml:space="preserve">Gestor de ramas y versionamiento: </w:t>
       </w:r>
       <w:r>
         <w:rPr>
@@ -12383,25 +12128,7 @@
           <w:sz w:val="24"/>
           <w:szCs w:val="24"/>
         </w:rPr>
-        <w:t xml:space="preserve">Quesada, A. Flores, R. Sancho, F. (1999) Sistema de información del sector agropecuario costarricense </w:t>
-      </w:r>
-      <w:proofErr w:type="spellStart"/>
-      <w:r>
-        <w:rPr>
-          <w:rFonts w:cs="Arial"/>
-          <w:sz w:val="24"/>
-          <w:szCs w:val="24"/>
-        </w:rPr>
-        <w:t>INFOAGRO</w:t>
-      </w:r>
-      <w:proofErr w:type="spellEnd"/>
-      <w:r>
-        <w:rPr>
-          <w:rFonts w:cs="Arial"/>
-          <w:sz w:val="24"/>
-          <w:szCs w:val="24"/>
-        </w:rPr>
-        <w:t xml:space="preserve">. </w:t>
+        <w:t xml:space="preserve">Quesada, A. Flores, R. Sancho, F. (1999) Sistema de información del sector agropecuario costarricense INFOAGRO. </w:t>
       </w:r>
       <w:hyperlink r:id="rId27">
         <w:r>
@@ -12465,25 +12192,7 @@
           <w:sz w:val="24"/>
           <w:szCs w:val="24"/>
         </w:rPr>
-        <w:t>Zuluaga Sánchez, A y. (2010). Diagnóstico de comunicación para el Sistema de Información del Sector Agropecuario del Valle del Cauca (</w:t>
-      </w:r>
-      <w:proofErr w:type="spellStart"/>
-      <w:r>
-        <w:rPr>
-          <w:rFonts w:cs="Arial"/>
-          <w:sz w:val="24"/>
-          <w:szCs w:val="24"/>
-        </w:rPr>
-        <w:t>SISAV</w:t>
-      </w:r>
-      <w:proofErr w:type="spellEnd"/>
-      <w:r>
-        <w:rPr>
-          <w:rFonts w:cs="Arial"/>
-          <w:sz w:val="24"/>
-          <w:szCs w:val="24"/>
-        </w:rPr>
-        <w:t xml:space="preserve">). Universidad Autónoma de Occidente. </w:t>
+        <w:t xml:space="preserve">Zuluaga Sánchez, A y. (2010). Diagnóstico de comunicación para el Sistema de Información del Sector Agropecuario del Valle del Cauca (SISAV). Universidad Autónoma de Occidente. </w:t>
       </w:r>
       <w:hyperlink r:id="rId29">
         <w:r>
@@ -12533,25 +12242,7 @@
           <w:sz w:val="24"/>
           <w:szCs w:val="24"/>
         </w:rPr>
-        <w:t xml:space="preserve"> P. Pérez y José L. Ramírez. (2016). Sistema de Información Agrícola para la disminución de Brechas entre Oferta y Demanda - </w:t>
-      </w:r>
-      <w:proofErr w:type="spellStart"/>
-      <w:r>
-        <w:rPr>
-          <w:rFonts w:cs="Arial"/>
-          <w:sz w:val="24"/>
-          <w:szCs w:val="24"/>
-        </w:rPr>
-        <w:t>AGROCRAFT</w:t>
-      </w:r>
-      <w:proofErr w:type="spellEnd"/>
-      <w:r>
-        <w:rPr>
-          <w:rFonts w:cs="Arial"/>
-          <w:sz w:val="24"/>
-          <w:szCs w:val="24"/>
-        </w:rPr>
-        <w:t xml:space="preserve">. </w:t>
+        <w:t xml:space="preserve"> P. Pérez y José L. Ramírez. (2016). Sistema de Información Agrícola para la disminución de Brechas entre Oferta y Demanda - AGROCRAFT. </w:t>
       </w:r>
       <w:hyperlink r:id="rId30">
         <w:r>
@@ -12583,18 +12274,8 @@
           <w:sz w:val="24"/>
           <w:szCs w:val="24"/>
         </w:rPr>
-        <w:t xml:space="preserve">Espinosa Salazar, E C. (2011). Red de Información y Comunicación Estratégica del Sector Agropecuario - </w:t>
-      </w:r>
-      <w:proofErr w:type="spellStart"/>
-      <w:r>
-        <w:rPr>
-          <w:rFonts w:cs="Arial"/>
-          <w:sz w:val="24"/>
-          <w:szCs w:val="24"/>
-        </w:rPr>
-        <w:t>AGRONET</w:t>
-      </w:r>
-      <w:proofErr w:type="spellEnd"/>
+        <w:t>Espinosa Salazar, E C. (2011). Red de Información y Comunicación Estratégica del Sector Agropecuario - AGRONET</w:t>
+      </w:r>
       <w:r>
         <w:rPr>
           <w:rFonts w:cs="Arial"/>
@@ -12709,25 +12390,7 @@
           <w:sz w:val="24"/>
           <w:szCs w:val="24"/>
         </w:rPr>
-        <w:t xml:space="preserve">, B. Antoni, L. (2009). </w:t>
-      </w:r>
-      <w:proofErr w:type="spellStart"/>
-      <w:r>
-        <w:rPr>
-          <w:rFonts w:cs="Arial"/>
-          <w:sz w:val="24"/>
-          <w:szCs w:val="24"/>
-        </w:rPr>
-        <w:t>The</w:t>
-      </w:r>
-      <w:proofErr w:type="spellEnd"/>
-      <w:r>
-        <w:rPr>
-          <w:rFonts w:cs="Arial"/>
-          <w:sz w:val="24"/>
-          <w:szCs w:val="24"/>
-        </w:rPr>
-        <w:t xml:space="preserve"> Scrum Primer “Información básica de scrum”. </w:t>
+        <w:t xml:space="preserve">, B. Antoni, L. (2009). The Scrum Primer “Información básica de scrum”. </w:t>
       </w:r>
       <w:hyperlink r:id="rId32">
         <w:r>
@@ -12767,25 +12430,7 @@
           <w:sz w:val="24"/>
           <w:szCs w:val="24"/>
         </w:rPr>
-        <w:t xml:space="preserve">O. A. Pérez A., «Cuatro enfoques metodológicos para el desarrollo de Software </w:t>
-      </w:r>
-      <w:proofErr w:type="spellStart"/>
-      <w:r>
-        <w:rPr>
-          <w:rFonts w:cs="Arial"/>
-          <w:sz w:val="24"/>
-          <w:szCs w:val="24"/>
-        </w:rPr>
-        <w:t>RUP</w:t>
-      </w:r>
-      <w:proofErr w:type="spellEnd"/>
-      <w:r>
-        <w:rPr>
-          <w:rFonts w:cs="Arial"/>
-          <w:sz w:val="24"/>
-          <w:szCs w:val="24"/>
-        </w:rPr>
-        <w:t xml:space="preserve"> – MSF – XP - SCRUM», I, vol. 6, n.º 10, pp. 64–78, feb. 2011. </w:t>
+        <w:t xml:space="preserve">O. A. Pérez A., «Cuatro enfoques metodológicos para el desarrollo de Software RUP – MSF – XP - SCRUM», I, vol. 6, n.º 10, pp. 64–78, feb. 2011. </w:t>
       </w:r>
       <w:hyperlink r:id="rId33" w:anchor=":~:text=El%20presente%20art%C3%ADculo%20aborda%20el,caracter%C3%ADsticas%20propias%20de%20cada%20metodolog%C3%ADa">
         <w:r>
@@ -12921,9 +12566,17 @@
           <w:rFonts w:cs="Arial"/>
           <w:sz w:val="24"/>
           <w:szCs w:val="24"/>
+        </w:rPr>
+        <w:t xml:space="preserve">FAO. (2018). </w:t>
+      </w:r>
+      <w:r>
+        <w:rPr>
+          <w:rFonts w:cs="Arial"/>
+          <w:sz w:val="24"/>
+          <w:szCs w:val="24"/>
           <w:lang w:val="en-US"/>
         </w:rPr>
-        <w:t xml:space="preserve">FAO. (2018). Agriculture 4.0: The Future of Farming Technology. </w:t>
+        <w:t xml:space="preserve">Agriculture 4.0: The Future of Farming Technology. </w:t>
       </w:r>
       <w:r>
         <w:rPr>
@@ -13022,18 +12675,109 @@
           <w:rFonts w:cs="Arial"/>
           <w:sz w:val="24"/>
           <w:szCs w:val="24"/>
+        </w:rPr>
+      </w:pPr>
+      <w:r>
+        <w:rPr>
+          <w:rFonts w:cs="Arial"/>
+          <w:sz w:val="24"/>
+          <w:szCs w:val="24"/>
           <w:lang w:val="en-US"/>
         </w:rPr>
-      </w:pPr>
-      <w:r>
+        <w:lastRenderedPageBreak/>
+        <w:t xml:space="preserve">Chen, Q., Huang, J., Lin, W., &amp; Zheng, H. (2019). A real-time data analysis method for agricultural Internet of Things. </w:t>
+      </w:r>
+      <w:r>
+        <w:rPr>
+          <w:rFonts w:cs="Arial"/>
+          <w:sz w:val="24"/>
+          <w:szCs w:val="24"/>
+        </w:rPr>
+        <w:t xml:space="preserve">Future </w:t>
+      </w:r>
+      <w:proofErr w:type="spellStart"/>
+      <w:r>
+        <w:rPr>
+          <w:rFonts w:cs="Arial"/>
+          <w:sz w:val="24"/>
+          <w:szCs w:val="24"/>
+        </w:rPr>
+        <w:t>Generation</w:t>
+      </w:r>
+      <w:proofErr w:type="spellEnd"/>
+      <w:r>
+        <w:rPr>
+          <w:rFonts w:cs="Arial"/>
+          <w:sz w:val="24"/>
+          <w:szCs w:val="24"/>
+        </w:rPr>
+        <w:t xml:space="preserve"> </w:t>
+      </w:r>
+      <w:proofErr w:type="spellStart"/>
+      <w:r>
+        <w:rPr>
+          <w:rFonts w:cs="Arial"/>
+          <w:sz w:val="24"/>
+          <w:szCs w:val="24"/>
+        </w:rPr>
+        <w:t>Computer</w:t>
+      </w:r>
+      <w:proofErr w:type="spellEnd"/>
+      <w:r>
+        <w:rPr>
+          <w:rFonts w:cs="Arial"/>
+          <w:sz w:val="24"/>
+          <w:szCs w:val="24"/>
+        </w:rPr>
+        <w:t xml:space="preserve"> </w:t>
+      </w:r>
+      <w:proofErr w:type="spellStart"/>
+      <w:r>
+        <w:rPr>
+          <w:rFonts w:cs="Arial"/>
+          <w:sz w:val="24"/>
+          <w:szCs w:val="24"/>
+        </w:rPr>
+        <w:t>Systems</w:t>
+      </w:r>
+      <w:proofErr w:type="spellEnd"/>
+      <w:r>
+        <w:rPr>
+          <w:rFonts w:cs="Arial"/>
+          <w:sz w:val="24"/>
+          <w:szCs w:val="24"/>
+        </w:rPr>
+        <w:t>, 97, 566-573.</w:t>
+      </w:r>
+    </w:p>
+    <w:p>
+      <w:pPr>
+        <w:shd w:val="clear" w:color="auto" w:fill="FFFFFF"/>
+        <w:spacing w:line="480" w:lineRule="auto"/>
+        <w:ind w:left="1077" w:hanging="720"/>
         <w:rPr>
           <w:rFonts w:cs="Arial"/>
           <w:sz w:val="24"/>
           <w:szCs w:val="24"/>
           <w:lang w:val="en-US"/>
         </w:rPr>
-        <w:lastRenderedPageBreak/>
-        <w:t>Chen, Q., Huang, J., Lin, W., &amp; Zheng, H. (2019). A real-time data analysis method for agricultural Internet of Things. Future Generation Computer Systems, 97, 566-573.</w:t>
+      </w:pPr>
+      <w:r>
+        <w:rPr>
+          <w:rFonts w:cs="Arial"/>
+          <w:sz w:val="24"/>
+          <w:szCs w:val="24"/>
+        </w:rPr>
+        <w:t xml:space="preserve">García-Peñalvo, F. J. (2019). Los sistemas de información y la industria 4.0. </w:t>
+      </w:r>
+      <w:r>
+        <w:rPr>
+          <w:rFonts w:cs="Arial"/>
+          <w:sz w:val="24"/>
+          <w:szCs w:val="24"/>
+          <w:lang w:val="en-US"/>
+        </w:rPr>
+        <w:t>IJERI: International Journal of Educational Research and Innovation, 11, 90-105.</w:t>
       </w:r>
     </w:p>
     <w:p>
@@ -13047,22 +12791,15 @@
           <w:szCs w:val="24"/>
         </w:rPr>
       </w:pPr>
-      <w:r>
-        <w:rPr>
-          <w:rFonts w:cs="Arial"/>
-          <w:sz w:val="24"/>
-          <w:szCs w:val="24"/>
-        </w:rPr>
-        <w:t xml:space="preserve">García-Peñalvo, F. J. (2019). Los sistemas de información y la industria 4.0. </w:t>
-      </w:r>
       <w:proofErr w:type="spellStart"/>
       <w:r>
         <w:rPr>
           <w:rFonts w:cs="Arial"/>
           <w:sz w:val="24"/>
           <w:szCs w:val="24"/>
-        </w:rPr>
-        <w:t>IJERI</w:t>
+          <w:lang w:val="en-US"/>
+        </w:rPr>
+        <w:t>Hajkowicz</w:t>
       </w:r>
       <w:proofErr w:type="spellEnd"/>
       <w:r>
@@ -13070,8 +12807,9 @@
           <w:rFonts w:cs="Arial"/>
           <w:sz w:val="24"/>
           <w:szCs w:val="24"/>
-        </w:rPr>
-        <w:t xml:space="preserve">: International Journal </w:t>
+          <w:lang w:val="en-US"/>
+        </w:rPr>
+        <w:t xml:space="preserve">, S., &amp; </w:t>
       </w:r>
       <w:proofErr w:type="spellStart"/>
       <w:r>
@@ -13079,8 +12817,9 @@
           <w:rFonts w:cs="Arial"/>
           <w:sz w:val="24"/>
           <w:szCs w:val="24"/>
-        </w:rPr>
-        <w:t>of</w:t>
+          <w:lang w:val="en-US"/>
+        </w:rPr>
+        <w:t>Kandulu</w:t>
       </w:r>
       <w:proofErr w:type="spellEnd"/>
       <w:r>
@@ -13088,62 +12827,17 @@
           <w:rFonts w:cs="Arial"/>
           <w:sz w:val="24"/>
           <w:szCs w:val="24"/>
-        </w:rPr>
-        <w:t xml:space="preserve"> </w:t>
-      </w:r>
-      <w:proofErr w:type="spellStart"/>
-      <w:r>
-        <w:rPr>
-          <w:rFonts w:cs="Arial"/>
-          <w:sz w:val="24"/>
-          <w:szCs w:val="24"/>
-        </w:rPr>
-        <w:t>Educational</w:t>
-      </w:r>
-      <w:proofErr w:type="spellEnd"/>
-      <w:r>
-        <w:rPr>
-          <w:rFonts w:cs="Arial"/>
-          <w:sz w:val="24"/>
-          <w:szCs w:val="24"/>
-        </w:rPr>
-        <w:t xml:space="preserve"> </w:t>
-      </w:r>
-      <w:proofErr w:type="spellStart"/>
-      <w:r>
-        <w:rPr>
-          <w:rFonts w:cs="Arial"/>
-          <w:sz w:val="24"/>
-          <w:szCs w:val="24"/>
-        </w:rPr>
-        <w:t>Research</w:t>
-      </w:r>
-      <w:proofErr w:type="spellEnd"/>
-      <w:r>
-        <w:rPr>
-          <w:rFonts w:cs="Arial"/>
-          <w:sz w:val="24"/>
-          <w:szCs w:val="24"/>
-        </w:rPr>
-        <w:t xml:space="preserve"> and </w:t>
-      </w:r>
-      <w:proofErr w:type="spellStart"/>
-      <w:r>
-        <w:rPr>
-          <w:rFonts w:cs="Arial"/>
-          <w:sz w:val="24"/>
-          <w:szCs w:val="24"/>
-        </w:rPr>
-        <w:t>Innovation</w:t>
-      </w:r>
-      <w:proofErr w:type="spellEnd"/>
-      <w:r>
-        <w:rPr>
-          <w:rFonts w:cs="Arial"/>
-          <w:sz w:val="24"/>
-          <w:szCs w:val="24"/>
-        </w:rPr>
-        <w:t>, 11, 90-105.</w:t>
+          <w:lang w:val="en-US"/>
+        </w:rPr>
+        <w:t xml:space="preserve">, J. (2015). Future food: The opportunities and challenges of protein innovation. </w:t>
+      </w:r>
+      <w:r>
+        <w:rPr>
+          <w:rFonts w:cs="Arial"/>
+          <w:sz w:val="24"/>
+          <w:szCs w:val="24"/>
+        </w:rPr>
+        <w:t>CSIRO.</w:t>
       </w:r>
     </w:p>
     <w:p>
@@ -13157,185 +12851,13 @@
           <w:szCs w:val="24"/>
         </w:rPr>
       </w:pPr>
-      <w:proofErr w:type="spellStart"/>
-      <w:r>
-        <w:rPr>
-          <w:rFonts w:cs="Arial"/>
-          <w:sz w:val="24"/>
-          <w:szCs w:val="24"/>
-        </w:rPr>
-        <w:t>Hajkowicz</w:t>
-      </w:r>
-      <w:proofErr w:type="spellEnd"/>
-      <w:r>
-        <w:rPr>
-          <w:rFonts w:cs="Arial"/>
-          <w:sz w:val="24"/>
-          <w:szCs w:val="24"/>
-        </w:rPr>
-        <w:t xml:space="preserve">, S., &amp; </w:t>
-      </w:r>
-      <w:proofErr w:type="spellStart"/>
-      <w:r>
-        <w:rPr>
-          <w:rFonts w:cs="Arial"/>
-          <w:sz w:val="24"/>
-          <w:szCs w:val="24"/>
-        </w:rPr>
-        <w:t>Kandulu</w:t>
-      </w:r>
-      <w:proofErr w:type="spellEnd"/>
-      <w:r>
-        <w:rPr>
-          <w:rFonts w:cs="Arial"/>
-          <w:sz w:val="24"/>
-          <w:szCs w:val="24"/>
-        </w:rPr>
-        <w:t xml:space="preserve">, J. (2015). Future </w:t>
-      </w:r>
-      <w:proofErr w:type="spellStart"/>
-      <w:r>
-        <w:rPr>
-          <w:rFonts w:cs="Arial"/>
-          <w:sz w:val="24"/>
-          <w:szCs w:val="24"/>
-        </w:rPr>
-        <w:t>food</w:t>
-      </w:r>
-      <w:proofErr w:type="spellEnd"/>
-      <w:r>
-        <w:rPr>
-          <w:rFonts w:cs="Arial"/>
-          <w:sz w:val="24"/>
-          <w:szCs w:val="24"/>
-        </w:rPr>
-        <w:t xml:space="preserve">: </w:t>
-      </w:r>
-      <w:proofErr w:type="spellStart"/>
-      <w:r>
-        <w:rPr>
-          <w:rFonts w:cs="Arial"/>
-          <w:sz w:val="24"/>
-          <w:szCs w:val="24"/>
-        </w:rPr>
-        <w:t>The</w:t>
-      </w:r>
-      <w:proofErr w:type="spellEnd"/>
-      <w:r>
-        <w:rPr>
-          <w:rFonts w:cs="Arial"/>
-          <w:sz w:val="24"/>
-          <w:szCs w:val="24"/>
-        </w:rPr>
-        <w:t xml:space="preserve"> </w:t>
-      </w:r>
-      <w:proofErr w:type="spellStart"/>
-      <w:r>
-        <w:rPr>
-          <w:rFonts w:cs="Arial"/>
-          <w:sz w:val="24"/>
-          <w:szCs w:val="24"/>
-        </w:rPr>
-        <w:t>opportunities</w:t>
-      </w:r>
-      <w:proofErr w:type="spellEnd"/>
-      <w:r>
-        <w:rPr>
-          <w:rFonts w:cs="Arial"/>
-          <w:sz w:val="24"/>
-          <w:szCs w:val="24"/>
-        </w:rPr>
-        <w:t xml:space="preserve"> and </w:t>
-      </w:r>
-      <w:proofErr w:type="spellStart"/>
-      <w:r>
-        <w:rPr>
-          <w:rFonts w:cs="Arial"/>
-          <w:sz w:val="24"/>
-          <w:szCs w:val="24"/>
-        </w:rPr>
-        <w:t>challenges</w:t>
-      </w:r>
-      <w:proofErr w:type="spellEnd"/>
-      <w:r>
-        <w:rPr>
-          <w:rFonts w:cs="Arial"/>
-          <w:sz w:val="24"/>
-          <w:szCs w:val="24"/>
-        </w:rPr>
-        <w:t xml:space="preserve"> </w:t>
-      </w:r>
-      <w:proofErr w:type="spellStart"/>
-      <w:r>
-        <w:rPr>
-          <w:rFonts w:cs="Arial"/>
-          <w:sz w:val="24"/>
-          <w:szCs w:val="24"/>
-        </w:rPr>
-        <w:t>of</w:t>
-      </w:r>
-      <w:proofErr w:type="spellEnd"/>
-      <w:r>
-        <w:rPr>
-          <w:rFonts w:cs="Arial"/>
-          <w:sz w:val="24"/>
-          <w:szCs w:val="24"/>
-        </w:rPr>
-        <w:t xml:space="preserve"> </w:t>
-      </w:r>
-      <w:proofErr w:type="spellStart"/>
-      <w:r>
-        <w:rPr>
-          <w:rFonts w:cs="Arial"/>
-          <w:sz w:val="24"/>
-          <w:szCs w:val="24"/>
-        </w:rPr>
-        <w:t>protein</w:t>
-      </w:r>
-      <w:proofErr w:type="spellEnd"/>
-      <w:r>
-        <w:rPr>
-          <w:rFonts w:cs="Arial"/>
-          <w:sz w:val="24"/>
-          <w:szCs w:val="24"/>
-        </w:rPr>
-        <w:t xml:space="preserve"> </w:t>
-      </w:r>
-      <w:proofErr w:type="spellStart"/>
-      <w:r>
-        <w:rPr>
-          <w:rFonts w:cs="Arial"/>
-          <w:sz w:val="24"/>
-          <w:szCs w:val="24"/>
-        </w:rPr>
-        <w:t>innovation</w:t>
-      </w:r>
-      <w:proofErr w:type="spellEnd"/>
-      <w:r>
-        <w:rPr>
-          <w:rFonts w:cs="Arial"/>
-          <w:sz w:val="24"/>
-          <w:szCs w:val="24"/>
-        </w:rPr>
-        <w:t xml:space="preserve">. </w:t>
-      </w:r>
-      <w:proofErr w:type="spellStart"/>
-      <w:r>
-        <w:rPr>
-          <w:rFonts w:cs="Arial"/>
-          <w:sz w:val="24"/>
-          <w:szCs w:val="24"/>
-        </w:rPr>
-        <w:t>CSIRO</w:t>
-      </w:r>
-      <w:proofErr w:type="spellEnd"/>
-      <w:r>
-        <w:rPr>
-          <w:rFonts w:cs="Arial"/>
-          <w:sz w:val="24"/>
-          <w:szCs w:val="24"/>
-        </w:rPr>
-        <w:t>.</w:t>
+      <w:r>
+        <w:rPr>
+          <w:rFonts w:cs="Arial"/>
+          <w:sz w:val="24"/>
+          <w:szCs w:val="24"/>
+        </w:rPr>
+        <w:t>Gómez, L. A., &amp; González, H. (2019). Análisis de la información y la coordinación en la cadena agroindustrial colombiana. Revista Científica Agroecosistemas, 7(2), 9-21.</w:t>
       </w:r>
     </w:p>
     <w:p>
@@ -13355,7 +12877,7 @@
           <w:sz w:val="24"/>
           <w:szCs w:val="24"/>
         </w:rPr>
-        <w:t>Gómez, L. A., &amp; González, H. (2019). Análisis de la información y la coordinación en la cadena agroindustrial colombiana. Revista Científica Agroecosistemas, 7(2), 9-21.</w:t>
+        <w:t>Ortiz, D. A., &amp; Ramírez, A. (2020). Sistema de información de precios agrícolas para la toma de decisiones en el sector agropecuario colombiano. Revista Colombiana de Computación, 21(2), 103-117.</w:t>
       </w:r>
     </w:p>
     <w:p>
@@ -13375,7 +12897,27 @@
           <w:sz w:val="24"/>
           <w:szCs w:val="24"/>
         </w:rPr>
-        <w:t>Ortiz, D. A., &amp; Ramírez, A. (2020). Sistema de información de precios agrícolas para la toma de decisiones en el sector agropecuario colombiano. Revista Colombiana de Computación, 21(2), 103-117.</w:t>
+        <w:t>De la Cruz, J. (2020). Importancia de la trazabilidad en el sector agropecuario. Revista Científica Agroindustrial, 11(2), 77-86.</w:t>
+      </w:r>
+    </w:p>
+    <w:p>
+      <w:pPr>
+        <w:shd w:val="clear" w:color="auto" w:fill="FFFFFF"/>
+        <w:spacing w:line="480" w:lineRule="auto"/>
+        <w:ind w:left="1077" w:hanging="720"/>
+        <w:rPr>
+          <w:rFonts w:cs="Arial"/>
+          <w:sz w:val="24"/>
+          <w:szCs w:val="24"/>
+        </w:rPr>
+      </w:pPr>
+      <w:r>
+        <w:rPr>
+          <w:rFonts w:cs="Arial"/>
+          <w:sz w:val="24"/>
+          <w:szCs w:val="24"/>
+        </w:rPr>
+        <w:t>Torres, M., &amp; Pérez, R. (2018). Sistemas de información en el sector agropecuario: revisión de literatura. Revista de Investigación Académica, 45, 1-12.</w:t>
       </w:r>
     </w:p>
     <w:p>
@@ -13393,7 +12935,6 @@
           <w:rFonts w:cs="Arial"/>
           <w:sz w:val="24"/>
           <w:szCs w:val="24"/>
-          <w:lang w:val="en-US"/>
         </w:rPr>
         <w:br w:type="page"/>
       </w:r>
@@ -13687,8 +13228,8 @@
 
 <file path=word/commentsExtended.xml><?xml version="1.0" encoding="utf-8"?>
 <w15:commentsEx xmlns:wpc="http://schemas.microsoft.com/office/word/2010/wordprocessingCanvas" xmlns:cx="http://schemas.microsoft.com/office/drawing/2014/chartex" xmlns:cx1="http://schemas.microsoft.com/office/drawing/2015/9/8/chartex" xmlns:cx2="http://schemas.microsoft.com/office/drawing/2015/10/21/chartex" xmlns:cx3="http://schemas.microsoft.com/office/drawing/2016/5/9/chartex" xmlns:cx4="http://schemas.microsoft.com/office/drawing/2016/5/10/chartex" xmlns:cx5="http://schemas.microsoft.com/office/drawing/2016/5/11/chartex" xmlns:cx6="http://schemas.microsoft.com/office/drawing/2016/5/12/chartex" xmlns:cx7="http://schemas.microsoft.com/office/drawing/2016/5/13/chartex" xmlns:cx8="http://schemas.microsoft.com/office/drawing/2016/5/14/chartex" xmlns:mc="http://schemas.openxmlformats.org/markup-compatibility/2006" xmlns:aink="http://schemas.microsoft.com/office/drawing/2016/ink" xmlns:am3d="http://schemas.microsoft.com/office/drawing/2017/model3d" xmlns:o="urn:schemas-microsoft-com:office:office" xmlns:oel="http://schemas.microsoft.com/office/2019/extlst" xmlns:r="http://schemas.openxmlformats.org/officeDocument/2006/relationships" xmlns:m="http://schemas.openxmlformats.org/officeDocument/2006/math" xmlns:v="urn:schemas-microsoft-com:vml" xmlns:wp14="http://schemas.microsoft.com/office/word/2010/wordprocessingDrawing" xmlns:wp="http://schemas.openxmlformats.org/drawingml/2006/wordprocessingDrawing" xmlns:w10="urn:schemas-microsoft-com:office:word" xmlns:w="http://schemas.openxmlformats.org/wordprocessingml/2006/main" xmlns:w14="http://schemas.microsoft.com/office/word/2010/wordml" xmlns:w15="http://schemas.microsoft.com/office/word/2012/wordml" xmlns:w16cex="http://schemas.microsoft.com/office/word/2018/wordml/cex" xmlns:w16cid="http://schemas.microsoft.com/office/word/2016/wordml/cid" xmlns:w16="http://schemas.microsoft.com/office/word/2018/wordml" xmlns:w16sdtdh="http://schemas.microsoft.com/office/word/2020/wordml/sdtdatahash" xmlns:w16se="http://schemas.microsoft.com/office/word/2015/wordml/symex" xmlns:wpg="http://schemas.microsoft.com/office/word/2010/wordprocessingGroup" xmlns:wpi="http://schemas.microsoft.com/office/word/2010/wordprocessingInk" xmlns:wne="http://schemas.microsoft.com/office/word/2006/wordml" xmlns:wps="http://schemas.microsoft.com/office/word/2010/wordprocessingShape" mc:Ignorable="w14 w15 w16se w16cid w16 w16cex w16sdtdh wp14">
-  <w15:commentEx w15:paraId="6DB4C26E" w15:done="0"/>
-  <w15:commentEx w15:paraId="31439605" w15:done="0"/>
+  <w15:commentEx w15:paraId="6DB4C26E" w15:done="1"/>
+  <w15:commentEx w15:paraId="31439605" w15:done="1"/>
   <w15:commentEx w15:paraId="2A7CFE9D" w15:done="0"/>
   <w15:commentEx w15:paraId="7178EE2D" w15:done="0"/>
 </w15:commentsEx>
@@ -13958,7 +13499,6 @@
               <w:szCs w:val="22"/>
             </w:rPr>
           </w:pPr>
-          <w:proofErr w:type="spellStart"/>
           <w:r>
             <w:rPr>
               <w:rFonts w:cs="Arial"/>
@@ -13967,18 +13507,7 @@
               <w:sz w:val="22"/>
               <w:szCs w:val="22"/>
             </w:rPr>
-            <w:t>APSI</w:t>
-          </w:r>
-          <w:proofErr w:type="spellEnd"/>
-          <w:r>
-            <w:rPr>
-              <w:rFonts w:cs="Arial"/>
-              <w:b w:val="0"/>
-              <w:color w:val="auto"/>
-              <w:sz w:val="22"/>
-              <w:szCs w:val="22"/>
-            </w:rPr>
-            <w:t xml:space="preserve"> COL</w:t>
+            <w:t>APSI COL</w:t>
           </w:r>
         </w:p>
       </w:tc>

</xml_diff>

<commit_message>
Se realizan ajustes a la metodologia
Se realizan ajustes a la metodologia
</commit_message>
<xml_diff>
--- a/documentation/Formato Proy Grado Inv Aplicada IS .docx
+++ b/documentation/Formato Proy Grado Inv Aplicada IS .docx
@@ -91,19 +91,11 @@
           <w:rFonts w:cs="Arial"/>
         </w:rPr>
       </w:pPr>
-      <w:proofErr w:type="spellStart"/>
-      <w:r>
-        <w:rPr>
-          <w:rFonts w:cs="Arial"/>
-        </w:rPr>
-        <w:t>Apsi</w:t>
-      </w:r>
-      <w:proofErr w:type="spellEnd"/>
-      <w:r>
-        <w:rPr>
-          <w:rFonts w:cs="Arial"/>
-        </w:rPr>
-        <w:t xml:space="preserve"> Col</w:t>
+      <w:r>
+        <w:rPr>
+          <w:rFonts w:cs="Arial"/>
+        </w:rPr>
+        <w:t>Apsi Col</w:t>
       </w:r>
     </w:p>
     <w:p>
@@ -444,7 +436,6 @@
           <w:szCs w:val="48"/>
         </w:rPr>
       </w:pPr>
-      <w:proofErr w:type="spellStart"/>
       <w:r>
         <w:rPr>
           <w:rFonts w:cs="Arial"/>
@@ -452,17 +443,7 @@
           <w:sz w:val="48"/>
           <w:szCs w:val="48"/>
         </w:rPr>
-        <w:t>Apsi</w:t>
-      </w:r>
-      <w:proofErr w:type="spellEnd"/>
-      <w:r>
-        <w:rPr>
-          <w:rFonts w:cs="Arial"/>
-          <w:b/>
-          <w:sz w:val="48"/>
-          <w:szCs w:val="48"/>
-        </w:rPr>
-        <w:t xml:space="preserve"> Col</w:t>
+        <w:t>Apsi Col</w:t>
       </w:r>
     </w:p>
     <w:p>
@@ -1066,7 +1047,7 @@
       <w:bookmarkStart w:id="1" w:name="_Toc256085009"/>
       <w:bookmarkStart w:id="2" w:name="_Toc256087923"/>
       <w:bookmarkStart w:id="3" w:name="_Toc421018509"/>
-      <w:bookmarkStart w:id="4" w:name="_Toc129874715"/>
+      <w:bookmarkStart w:id="4" w:name="_Toc130552248"/>
       <w:r>
         <w:rPr>
           <w:rFonts w:ascii="Arial" w:hAnsi="Arial" w:cs="Arial"/>
@@ -1415,7 +1396,7 @@
           <w:szCs w:val="24"/>
         </w:rPr>
       </w:pPr>
-      <w:bookmarkStart w:id="10" w:name="_Toc129874716"/>
+      <w:bookmarkStart w:id="10" w:name="_Toc130552249"/>
       <w:bookmarkEnd w:id="5"/>
       <w:bookmarkEnd w:id="6"/>
       <w:bookmarkEnd w:id="7"/>
@@ -1468,7 +1449,7 @@
               <w:tab w:val="right" w:leader="dot" w:pos="9350"/>
             </w:tabs>
             <w:rPr>
-              <w:rFonts w:eastAsiaTheme="minorEastAsia" w:cs="Arial"/>
+              <w:rFonts w:asciiTheme="minorHAnsi" w:eastAsiaTheme="minorEastAsia" w:hAnsiTheme="minorHAnsi"/>
               <w:noProof/>
               <w:lang w:val="es-ES" w:eastAsia="es-ES"/>
             </w:rPr>
@@ -1491,7 +1472,7 @@
             </w:rPr>
             <w:fldChar w:fldCharType="separate"/>
           </w:r>
-          <w:hyperlink w:anchor="_Toc129874715" w:history="1">
+          <w:hyperlink w:anchor="_Toc130552248" w:history="1">
             <w:r>
               <w:rPr>
                 <w:rStyle w:val="Hipervnculo"/>
@@ -1503,7 +1484,6 @@
             </w:r>
             <w:r>
               <w:rPr>
-                <w:rFonts w:cs="Arial"/>
                 <w:noProof/>
                 <w:webHidden/>
               </w:rPr>
@@ -1511,7 +1491,6 @@
             </w:r>
             <w:r>
               <w:rPr>
-                <w:rFonts w:cs="Arial"/>
                 <w:noProof/>
                 <w:webHidden/>
               </w:rPr>
@@ -1519,22 +1498,19 @@
             </w:r>
             <w:r>
               <w:rPr>
-                <w:rFonts w:cs="Arial"/>
                 <w:noProof/>
                 <w:webHidden/>
               </w:rPr>
-              <w:instrText xml:space="preserve"> PAGEREF _Toc129874715 \h </w:instrText>
-            </w:r>
-            <w:r>
-              <w:rPr>
-                <w:rFonts w:cs="Arial"/>
+              <w:instrText xml:space="preserve"> PAGEREF _Toc130552248 \h </w:instrText>
+            </w:r>
+            <w:r>
+              <w:rPr>
                 <w:noProof/>
                 <w:webHidden/>
               </w:rPr>
             </w:r>
             <w:r>
               <w:rPr>
-                <w:rFonts w:cs="Arial"/>
                 <w:noProof/>
                 <w:webHidden/>
               </w:rPr>
@@ -1542,7 +1518,6 @@
             </w:r>
             <w:r>
               <w:rPr>
-                <w:rFonts w:cs="Arial"/>
                 <w:noProof/>
                 <w:webHidden/>
               </w:rPr>
@@ -1550,7 +1525,6 @@
             </w:r>
             <w:r>
               <w:rPr>
-                <w:rFonts w:cs="Arial"/>
                 <w:noProof/>
                 <w:webHidden/>
               </w:rPr>
@@ -1565,12 +1539,12 @@
               <w:tab w:val="right" w:leader="dot" w:pos="9350"/>
             </w:tabs>
             <w:rPr>
-              <w:rFonts w:eastAsiaTheme="minorEastAsia" w:cs="Arial"/>
+              <w:rFonts w:asciiTheme="minorHAnsi" w:eastAsiaTheme="minorEastAsia" w:hAnsiTheme="minorHAnsi"/>
               <w:noProof/>
               <w:lang w:val="es-ES" w:eastAsia="es-ES"/>
             </w:rPr>
           </w:pPr>
-          <w:hyperlink w:anchor="_Toc129874716" w:history="1">
+          <w:hyperlink w:anchor="_Toc130552249" w:history="1">
             <w:r>
               <w:rPr>
                 <w:rStyle w:val="Hipervnculo"/>
@@ -1582,7 +1556,6 @@
             </w:r>
             <w:r>
               <w:rPr>
-                <w:rFonts w:cs="Arial"/>
                 <w:noProof/>
                 <w:webHidden/>
               </w:rPr>
@@ -1590,7 +1563,6 @@
             </w:r>
             <w:r>
               <w:rPr>
-                <w:rFonts w:cs="Arial"/>
                 <w:noProof/>
                 <w:webHidden/>
               </w:rPr>
@@ -1598,22 +1570,19 @@
             </w:r>
             <w:r>
               <w:rPr>
-                <w:rFonts w:cs="Arial"/>
                 <w:noProof/>
                 <w:webHidden/>
               </w:rPr>
-              <w:instrText xml:space="preserve"> PAGEREF _Toc129874716 \h </w:instrText>
-            </w:r>
-            <w:r>
-              <w:rPr>
-                <w:rFonts w:cs="Arial"/>
+              <w:instrText xml:space="preserve"> PAGEREF _Toc130552249 \h </w:instrText>
+            </w:r>
+            <w:r>
+              <w:rPr>
                 <w:noProof/>
                 <w:webHidden/>
               </w:rPr>
             </w:r>
             <w:r>
               <w:rPr>
-                <w:rFonts w:cs="Arial"/>
                 <w:noProof/>
                 <w:webHidden/>
               </w:rPr>
@@ -1621,7 +1590,6 @@
             </w:r>
             <w:r>
               <w:rPr>
-                <w:rFonts w:cs="Arial"/>
                 <w:noProof/>
                 <w:webHidden/>
               </w:rPr>
@@ -1629,7 +1597,6 @@
             </w:r>
             <w:r>
               <w:rPr>
-                <w:rFonts w:cs="Arial"/>
                 <w:noProof/>
                 <w:webHidden/>
               </w:rPr>
@@ -1645,12 +1612,12 @@
               <w:tab w:val="right" w:leader="dot" w:pos="9350"/>
             </w:tabs>
             <w:rPr>
-              <w:rFonts w:eastAsiaTheme="minorEastAsia" w:cs="Arial"/>
+              <w:rFonts w:asciiTheme="minorHAnsi" w:eastAsiaTheme="minorEastAsia" w:hAnsiTheme="minorHAnsi"/>
               <w:noProof/>
               <w:lang w:val="es-ES" w:eastAsia="es-ES"/>
             </w:rPr>
           </w:pPr>
-          <w:hyperlink w:anchor="_Toc129874717" w:history="1">
+          <w:hyperlink w:anchor="_Toc130552250" w:history="1">
             <w:r>
               <w:rPr>
                 <w:rStyle w:val="Hipervnculo"/>
@@ -1662,7 +1629,7 @@
             </w:r>
             <w:r>
               <w:rPr>
-                <w:rFonts w:eastAsiaTheme="minorEastAsia" w:cs="Arial"/>
+                <w:rFonts w:asciiTheme="minorHAnsi" w:eastAsiaTheme="minorEastAsia" w:hAnsiTheme="minorHAnsi"/>
                 <w:noProof/>
                 <w:lang w:val="es-ES" w:eastAsia="es-ES"/>
               </w:rPr>
@@ -1679,7 +1646,6 @@
             </w:r>
             <w:r>
               <w:rPr>
-                <w:rFonts w:cs="Arial"/>
                 <w:noProof/>
                 <w:webHidden/>
               </w:rPr>
@@ -1687,7 +1653,6 @@
             </w:r>
             <w:r>
               <w:rPr>
-                <w:rFonts w:cs="Arial"/>
                 <w:noProof/>
                 <w:webHidden/>
               </w:rPr>
@@ -1695,22 +1660,19 @@
             </w:r>
             <w:r>
               <w:rPr>
-                <w:rFonts w:cs="Arial"/>
                 <w:noProof/>
                 <w:webHidden/>
               </w:rPr>
-              <w:instrText xml:space="preserve"> PAGEREF _Toc129874717 \h </w:instrText>
-            </w:r>
-            <w:r>
-              <w:rPr>
-                <w:rFonts w:cs="Arial"/>
+              <w:instrText xml:space="preserve"> PAGEREF _Toc130552250 \h </w:instrText>
+            </w:r>
+            <w:r>
+              <w:rPr>
                 <w:noProof/>
                 <w:webHidden/>
               </w:rPr>
             </w:r>
             <w:r>
               <w:rPr>
-                <w:rFonts w:cs="Arial"/>
                 <w:noProof/>
                 <w:webHidden/>
               </w:rPr>
@@ -1718,15 +1680,13 @@
             </w:r>
             <w:r>
               <w:rPr>
-                <w:rFonts w:cs="Arial"/>
                 <w:noProof/>
                 <w:webHidden/>
               </w:rPr>
-              <w:t>6</w:t>
-            </w:r>
-            <w:r>
-              <w:rPr>
-                <w:rFonts w:cs="Arial"/>
+              <w:t>7</w:t>
+            </w:r>
+            <w:r>
+              <w:rPr>
                 <w:noProof/>
                 <w:webHidden/>
               </w:rPr>
@@ -1742,12 +1702,12 @@
               <w:tab w:val="right" w:leader="dot" w:pos="9350"/>
             </w:tabs>
             <w:rPr>
-              <w:rFonts w:eastAsiaTheme="minorEastAsia" w:cs="Arial"/>
+              <w:rFonts w:asciiTheme="minorHAnsi" w:eastAsiaTheme="minorEastAsia" w:hAnsiTheme="minorHAnsi"/>
               <w:noProof/>
               <w:lang w:val="es-ES" w:eastAsia="es-ES"/>
             </w:rPr>
           </w:pPr>
-          <w:hyperlink w:anchor="_Toc129874718" w:history="1">
+          <w:hyperlink w:anchor="_Toc130552251" w:history="1">
             <w:r>
               <w:rPr>
                 <w:rStyle w:val="Hipervnculo"/>
@@ -1759,7 +1719,7 @@
             </w:r>
             <w:r>
               <w:rPr>
-                <w:rFonts w:eastAsiaTheme="minorEastAsia" w:cs="Arial"/>
+                <w:rFonts w:asciiTheme="minorHAnsi" w:eastAsiaTheme="minorEastAsia" w:hAnsiTheme="minorHAnsi"/>
                 <w:noProof/>
                 <w:lang w:val="es-ES" w:eastAsia="es-ES"/>
               </w:rPr>
@@ -1776,7 +1736,6 @@
             </w:r>
             <w:r>
               <w:rPr>
-                <w:rFonts w:cs="Arial"/>
                 <w:noProof/>
                 <w:webHidden/>
               </w:rPr>
@@ -1784,7 +1743,6 @@
             </w:r>
             <w:r>
               <w:rPr>
-                <w:rFonts w:cs="Arial"/>
                 <w:noProof/>
                 <w:webHidden/>
               </w:rPr>
@@ -1792,22 +1750,19 @@
             </w:r>
             <w:r>
               <w:rPr>
-                <w:rFonts w:cs="Arial"/>
                 <w:noProof/>
                 <w:webHidden/>
               </w:rPr>
-              <w:instrText xml:space="preserve"> PAGEREF _Toc129874718 \h </w:instrText>
-            </w:r>
-            <w:r>
-              <w:rPr>
-                <w:rFonts w:cs="Arial"/>
+              <w:instrText xml:space="preserve"> PAGEREF _Toc130552251 \h </w:instrText>
+            </w:r>
+            <w:r>
+              <w:rPr>
                 <w:noProof/>
                 <w:webHidden/>
               </w:rPr>
             </w:r>
             <w:r>
               <w:rPr>
-                <w:rFonts w:cs="Arial"/>
                 <w:noProof/>
                 <w:webHidden/>
               </w:rPr>
@@ -1815,7 +1770,6 @@
             </w:r>
             <w:r>
               <w:rPr>
-                <w:rFonts w:cs="Arial"/>
                 <w:noProof/>
                 <w:webHidden/>
               </w:rPr>
@@ -1823,7 +1777,6 @@
             </w:r>
             <w:r>
               <w:rPr>
-                <w:rFonts w:cs="Arial"/>
                 <w:noProof/>
                 <w:webHidden/>
               </w:rPr>
@@ -1839,12 +1792,12 @@
               <w:tab w:val="right" w:leader="dot" w:pos="9350"/>
             </w:tabs>
             <w:rPr>
-              <w:rFonts w:eastAsiaTheme="minorEastAsia" w:cs="Arial"/>
+              <w:rFonts w:asciiTheme="minorHAnsi" w:eastAsiaTheme="minorEastAsia" w:hAnsiTheme="minorHAnsi"/>
               <w:noProof/>
               <w:lang w:val="es-ES" w:eastAsia="es-ES"/>
             </w:rPr>
           </w:pPr>
-          <w:hyperlink w:anchor="_Toc129874719" w:history="1">
+          <w:hyperlink w:anchor="_Toc130552252" w:history="1">
             <w:r>
               <w:rPr>
                 <w:rStyle w:val="Hipervnculo"/>
@@ -1856,7 +1809,7 @@
             </w:r>
             <w:r>
               <w:rPr>
-                <w:rFonts w:eastAsiaTheme="minorEastAsia" w:cs="Arial"/>
+                <w:rFonts w:asciiTheme="minorHAnsi" w:eastAsiaTheme="minorEastAsia" w:hAnsiTheme="minorHAnsi"/>
                 <w:noProof/>
                 <w:lang w:val="es-ES" w:eastAsia="es-ES"/>
               </w:rPr>
@@ -1873,7 +1826,6 @@
             </w:r>
             <w:r>
               <w:rPr>
-                <w:rFonts w:cs="Arial"/>
                 <w:noProof/>
                 <w:webHidden/>
               </w:rPr>
@@ -1881,7 +1833,6 @@
             </w:r>
             <w:r>
               <w:rPr>
-                <w:rFonts w:cs="Arial"/>
                 <w:noProof/>
                 <w:webHidden/>
               </w:rPr>
@@ -1889,22 +1840,19 @@
             </w:r>
             <w:r>
               <w:rPr>
-                <w:rFonts w:cs="Arial"/>
                 <w:noProof/>
                 <w:webHidden/>
               </w:rPr>
-              <w:instrText xml:space="preserve"> PAGEREF _Toc129874719 \h </w:instrText>
-            </w:r>
-            <w:r>
-              <w:rPr>
-                <w:rFonts w:cs="Arial"/>
+              <w:instrText xml:space="preserve"> PAGEREF _Toc130552252 \h </w:instrText>
+            </w:r>
+            <w:r>
+              <w:rPr>
                 <w:noProof/>
                 <w:webHidden/>
               </w:rPr>
             </w:r>
             <w:r>
               <w:rPr>
-                <w:rFonts w:cs="Arial"/>
                 <w:noProof/>
                 <w:webHidden/>
               </w:rPr>
@@ -1912,15 +1860,13 @@
             </w:r>
             <w:r>
               <w:rPr>
-                <w:rFonts w:cs="Arial"/>
                 <w:noProof/>
                 <w:webHidden/>
               </w:rPr>
-              <w:t>27</w:t>
-            </w:r>
-            <w:r>
-              <w:rPr>
-                <w:rFonts w:cs="Arial"/>
+              <w:t>28</w:t>
+            </w:r>
+            <w:r>
+              <w:rPr>
                 <w:noProof/>
                 <w:webHidden/>
               </w:rPr>
@@ -1936,12 +1882,12 @@
               <w:tab w:val="right" w:leader="dot" w:pos="9350"/>
             </w:tabs>
             <w:rPr>
-              <w:rFonts w:eastAsiaTheme="minorEastAsia" w:cs="Arial"/>
+              <w:rFonts w:asciiTheme="minorHAnsi" w:eastAsiaTheme="minorEastAsia" w:hAnsiTheme="minorHAnsi"/>
               <w:noProof/>
               <w:lang w:val="es-ES" w:eastAsia="es-ES"/>
             </w:rPr>
           </w:pPr>
-          <w:hyperlink w:anchor="_Toc129874720" w:history="1">
+          <w:hyperlink w:anchor="_Toc130552253" w:history="1">
             <w:r>
               <w:rPr>
                 <w:rStyle w:val="Hipervnculo"/>
@@ -1953,7 +1899,7 @@
             </w:r>
             <w:r>
               <w:rPr>
-                <w:rFonts w:eastAsiaTheme="minorEastAsia" w:cs="Arial"/>
+                <w:rFonts w:asciiTheme="minorHAnsi" w:eastAsiaTheme="minorEastAsia" w:hAnsiTheme="minorHAnsi"/>
                 <w:noProof/>
                 <w:lang w:val="es-ES" w:eastAsia="es-ES"/>
               </w:rPr>
@@ -1970,7 +1916,96 @@
             </w:r>
             <w:r>
               <w:rPr>
+                <w:noProof/>
+                <w:webHidden/>
+              </w:rPr>
+              <w:tab/>
+            </w:r>
+            <w:r>
+              <w:rPr>
+                <w:noProof/>
+                <w:webHidden/>
+              </w:rPr>
+              <w:fldChar w:fldCharType="begin"/>
+            </w:r>
+            <w:r>
+              <w:rPr>
+                <w:noProof/>
+                <w:webHidden/>
+              </w:rPr>
+              <w:instrText xml:space="preserve"> PAGEREF _Toc130552253 \h </w:instrText>
+            </w:r>
+            <w:r>
+              <w:rPr>
+                <w:noProof/>
+                <w:webHidden/>
+              </w:rPr>
+            </w:r>
+            <w:r>
+              <w:rPr>
+                <w:noProof/>
+                <w:webHidden/>
+              </w:rPr>
+              <w:fldChar w:fldCharType="separate"/>
+            </w:r>
+            <w:r>
+              <w:rPr>
+                <w:noProof/>
+                <w:webHidden/>
+              </w:rPr>
+              <w:t>29</w:t>
+            </w:r>
+            <w:r>
+              <w:rPr>
+                <w:noProof/>
+                <w:webHidden/>
+              </w:rPr>
+              <w:fldChar w:fldCharType="end"/>
+            </w:r>
+          </w:hyperlink>
+        </w:p>
+        <w:p>
+          <w:pPr>
+            <w:pStyle w:val="TDC2"/>
+            <w:tabs>
+              <w:tab w:val="left" w:pos="880"/>
+              <w:tab w:val="right" w:leader="dot" w:pos="9350"/>
+            </w:tabs>
+            <w:rPr>
+              <w:rFonts w:asciiTheme="minorHAnsi" w:eastAsiaTheme="minorEastAsia" w:hAnsiTheme="minorHAnsi"/>
+              <w:noProof/>
+              <w:lang w:val="es-ES" w:eastAsia="es-ES"/>
+            </w:rPr>
+          </w:pPr>
+          <w:hyperlink w:anchor="_Toc130552254" w:history="1">
+            <w:r>
+              <w:rPr>
+                <w:rStyle w:val="Hipervnculo"/>
                 <w:rFonts w:cs="Arial"/>
+                <w:b/>
+                <w:noProof/>
+              </w:rPr>
+              <w:t>5.1</w:t>
+            </w:r>
+            <w:r>
+              <w:rPr>
+                <w:rFonts w:asciiTheme="minorHAnsi" w:eastAsiaTheme="minorEastAsia" w:hAnsiTheme="minorHAnsi"/>
+                <w:noProof/>
+                <w:lang w:val="es-ES" w:eastAsia="es-ES"/>
+              </w:rPr>
+              <w:tab/>
+            </w:r>
+            <w:r>
+              <w:rPr>
+                <w:rStyle w:val="Hipervnculo"/>
+                <w:rFonts w:cs="Arial"/>
+                <w:b/>
+                <w:noProof/>
+              </w:rPr>
+              <w:t>Objetivo General</w:t>
+            </w:r>
+            <w:r>
+              <w:rPr>
                 <w:noProof/>
                 <w:webHidden/>
               </w:rPr>
@@ -1978,30 +2013,116 @@
             </w:r>
             <w:r>
               <w:rPr>
+                <w:noProof/>
+                <w:webHidden/>
+              </w:rPr>
+              <w:fldChar w:fldCharType="begin"/>
+            </w:r>
+            <w:r>
+              <w:rPr>
+                <w:noProof/>
+                <w:webHidden/>
+              </w:rPr>
+              <w:instrText xml:space="preserve"> PAGEREF _Toc130552254 \h </w:instrText>
+            </w:r>
+            <w:r>
+              <w:rPr>
+                <w:noProof/>
+                <w:webHidden/>
+              </w:rPr>
+            </w:r>
+            <w:r>
+              <w:rPr>
+                <w:noProof/>
+                <w:webHidden/>
+              </w:rPr>
+              <w:fldChar w:fldCharType="separate"/>
+            </w:r>
+            <w:r>
+              <w:rPr>
+                <w:noProof/>
+                <w:webHidden/>
+              </w:rPr>
+              <w:t>31</w:t>
+            </w:r>
+            <w:r>
+              <w:rPr>
+                <w:noProof/>
+                <w:webHidden/>
+              </w:rPr>
+              <w:fldChar w:fldCharType="end"/>
+            </w:r>
+          </w:hyperlink>
+        </w:p>
+        <w:p>
+          <w:pPr>
+            <w:pStyle w:val="TDC2"/>
+            <w:tabs>
+              <w:tab w:val="left" w:pos="880"/>
+              <w:tab w:val="right" w:leader="dot" w:pos="9350"/>
+            </w:tabs>
+            <w:rPr>
+              <w:rFonts w:asciiTheme="minorHAnsi" w:eastAsiaTheme="minorEastAsia" w:hAnsiTheme="minorHAnsi"/>
+              <w:noProof/>
+              <w:lang w:val="es-ES" w:eastAsia="es-ES"/>
+            </w:rPr>
+          </w:pPr>
+          <w:hyperlink w:anchor="_Toc130552255" w:history="1">
+            <w:r>
+              <w:rPr>
+                <w:rStyle w:val="Hipervnculo"/>
                 <w:rFonts w:cs="Arial"/>
+                <w:b/>
+                <w:noProof/>
+              </w:rPr>
+              <w:t>5.2</w:t>
+            </w:r>
+            <w:r>
+              <w:rPr>
+                <w:rFonts w:asciiTheme="minorHAnsi" w:eastAsiaTheme="minorEastAsia" w:hAnsiTheme="minorHAnsi"/>
+                <w:noProof/>
+                <w:lang w:val="es-ES" w:eastAsia="es-ES"/>
+              </w:rPr>
+              <w:tab/>
+            </w:r>
+            <w:r>
+              <w:rPr>
+                <w:rStyle w:val="Hipervnculo"/>
+                <w:rFonts w:cs="Arial"/>
+                <w:b/>
+                <w:noProof/>
+              </w:rPr>
+              <w:t>Objetivos Específicos</w:t>
+            </w:r>
+            <w:r>
+              <w:rPr>
                 <w:noProof/>
                 <w:webHidden/>
               </w:rPr>
+              <w:tab/>
+            </w:r>
+            <w:r>
+              <w:rPr>
+                <w:noProof/>
+                <w:webHidden/>
+              </w:rPr>
               <w:fldChar w:fldCharType="begin"/>
             </w:r>
             <w:r>
               <w:rPr>
-                <w:rFonts w:cs="Arial"/>
                 <w:noProof/>
                 <w:webHidden/>
               </w:rPr>
-              <w:instrText xml:space="preserve"> PAGEREF _Toc129874720 \h </w:instrText>
-            </w:r>
-            <w:r>
-              <w:rPr>
-                <w:rFonts w:cs="Arial"/>
+              <w:instrText xml:space="preserve"> PAGEREF _Toc130552255 \h </w:instrText>
+            </w:r>
+            <w:r>
+              <w:rPr>
                 <w:noProof/>
                 <w:webHidden/>
               </w:rPr>
             </w:r>
             <w:r>
               <w:rPr>
-                <w:rFonts w:cs="Arial"/>
                 <w:noProof/>
                 <w:webHidden/>
               </w:rPr>
@@ -2009,15 +2130,13 @@
             </w:r>
             <w:r>
               <w:rPr>
-                <w:rFonts w:cs="Arial"/>
                 <w:noProof/>
                 <w:webHidden/>
               </w:rPr>
-              <w:t>28</w:t>
-            </w:r>
-            <w:r>
-              <w:rPr>
-                <w:rFonts w:cs="Arial"/>
+              <w:t>31</w:t>
+            </w:r>
+            <w:r>
+              <w:rPr>
                 <w:noProof/>
                 <w:webHidden/>
               </w:rPr>
@@ -2033,12 +2152,12 @@
               <w:tab w:val="right" w:leader="dot" w:pos="9350"/>
             </w:tabs>
             <w:rPr>
-              <w:rFonts w:eastAsiaTheme="minorEastAsia" w:cs="Arial"/>
+              <w:rFonts w:asciiTheme="minorHAnsi" w:eastAsiaTheme="minorEastAsia" w:hAnsiTheme="minorHAnsi"/>
               <w:noProof/>
               <w:lang w:val="es-ES" w:eastAsia="es-ES"/>
             </w:rPr>
           </w:pPr>
-          <w:hyperlink w:anchor="_Toc129874721" w:history="1">
+          <w:hyperlink w:anchor="_Toc130552256" w:history="1">
             <w:r>
               <w:rPr>
                 <w:rStyle w:val="Hipervnculo"/>
@@ -2046,11 +2165,11 @@
                 <w:b/>
                 <w:noProof/>
               </w:rPr>
-              <w:t>5.</w:t>
-            </w:r>
-            <w:r>
-              <w:rPr>
-                <w:rFonts w:eastAsiaTheme="minorEastAsia" w:cs="Arial"/>
+              <w:t>6.</w:t>
+            </w:r>
+            <w:r>
+              <w:rPr>
+                <w:rFonts w:asciiTheme="minorHAnsi" w:eastAsiaTheme="minorEastAsia" w:hAnsiTheme="minorHAnsi"/>
                 <w:noProof/>
                 <w:lang w:val="es-ES" w:eastAsia="es-ES"/>
               </w:rPr>
@@ -2063,11 +2182,10 @@
                 <w:b/>
                 <w:noProof/>
               </w:rPr>
-              <w:t>Objetivos</w:t>
-            </w:r>
-            <w:r>
-              <w:rPr>
-                <w:rFonts w:cs="Arial"/>
+              <w:t>Estrategia Metodológica</w:t>
+            </w:r>
+            <w:r>
+              <w:rPr>
                 <w:noProof/>
                 <w:webHidden/>
               </w:rPr>
@@ -2075,7 +2193,6 @@
             </w:r>
             <w:r>
               <w:rPr>
-                <w:rFonts w:cs="Arial"/>
                 <w:noProof/>
                 <w:webHidden/>
               </w:rPr>
@@ -2083,22 +2200,19 @@
             </w:r>
             <w:r>
               <w:rPr>
-                <w:rFonts w:cs="Arial"/>
                 <w:noProof/>
                 <w:webHidden/>
               </w:rPr>
-              <w:instrText xml:space="preserve"> PAGEREF _Toc129874721 \h </w:instrText>
-            </w:r>
-            <w:r>
-              <w:rPr>
-                <w:rFonts w:cs="Arial"/>
+              <w:instrText xml:space="preserve"> PAGEREF _Toc130552256 \h </w:instrText>
+            </w:r>
+            <w:r>
+              <w:rPr>
                 <w:noProof/>
                 <w:webHidden/>
               </w:rPr>
             </w:r>
             <w:r>
               <w:rPr>
-                <w:rFonts w:cs="Arial"/>
                 <w:noProof/>
                 <w:webHidden/>
               </w:rPr>
@@ -2106,15 +2220,13 @@
             </w:r>
             <w:r>
               <w:rPr>
-                <w:rFonts w:cs="Arial"/>
                 <w:noProof/>
                 <w:webHidden/>
               </w:rPr>
-              <w:t>30</w:t>
-            </w:r>
-            <w:r>
-              <w:rPr>
-                <w:rFonts w:cs="Arial"/>
+              <w:t>32</w:t>
+            </w:r>
+            <w:r>
+              <w:rPr>
                 <w:noProof/>
                 <w:webHidden/>
               </w:rPr>
@@ -2130,88 +2242,81 @@
               <w:tab w:val="right" w:leader="dot" w:pos="9350"/>
             </w:tabs>
             <w:rPr>
-              <w:rFonts w:eastAsiaTheme="minorEastAsia" w:cs="Arial"/>
+              <w:rFonts w:asciiTheme="minorHAnsi" w:eastAsiaTheme="minorEastAsia" w:hAnsiTheme="minorHAnsi"/>
               <w:noProof/>
               <w:lang w:val="es-ES" w:eastAsia="es-ES"/>
             </w:rPr>
           </w:pPr>
-          <w:hyperlink w:anchor="_Toc129874722" w:history="1">
+          <w:hyperlink w:anchor="_Toc130552257" w:history="1">
+            <w:r>
+              <w:rPr>
+                <w:rStyle w:val="Hipervnculo"/>
+                <w:rFonts w:eastAsia="Times New Roman" w:cs="Arial"/>
+                <w:noProof/>
+                <w:lang w:eastAsia="es-ES"/>
+              </w:rPr>
+              <w:t>6.1</w:t>
+            </w:r>
+            <w:r>
+              <w:rPr>
+                <w:rFonts w:asciiTheme="minorHAnsi" w:eastAsiaTheme="minorEastAsia" w:hAnsiTheme="minorHAnsi"/>
+                <w:noProof/>
+                <w:lang w:val="es-ES" w:eastAsia="es-ES"/>
+              </w:rPr>
+              <w:tab/>
+            </w:r>
             <w:r>
               <w:rPr>
                 <w:rStyle w:val="Hipervnculo"/>
                 <w:rFonts w:cs="Arial"/>
-                <w:b/>
-                <w:noProof/>
-              </w:rPr>
-              <w:t>5.1</w:t>
-            </w:r>
-            <w:r>
-              <w:rPr>
-                <w:rFonts w:eastAsiaTheme="minorEastAsia" w:cs="Arial"/>
-                <w:noProof/>
-                <w:lang w:val="es-ES" w:eastAsia="es-ES"/>
+                <w:noProof/>
+                <w:lang w:eastAsia="es-ES"/>
+              </w:rPr>
+              <w:t>Ingeniería del Software</w:t>
+            </w:r>
+            <w:r>
+              <w:rPr>
+                <w:noProof/>
+                <w:webHidden/>
               </w:rPr>
               <w:tab/>
             </w:r>
             <w:r>
               <w:rPr>
-                <w:rStyle w:val="Hipervnculo"/>
-                <w:rFonts w:cs="Arial"/>
-                <w:b/>
-                <w:noProof/>
-              </w:rPr>
-              <w:t>Objetivo General</w:t>
-            </w:r>
-            <w:r>
-              <w:rPr>
-                <w:rFonts w:cs="Arial"/>
                 <w:noProof/>
                 <w:webHidden/>
               </w:rPr>
-              <w:tab/>
-            </w:r>
-            <w:r>
-              <w:rPr>
-                <w:rFonts w:cs="Arial"/>
+              <w:fldChar w:fldCharType="begin"/>
+            </w:r>
+            <w:r>
+              <w:rPr>
                 <w:noProof/>
                 <w:webHidden/>
               </w:rPr>
-              <w:fldChar w:fldCharType="begin"/>
-            </w:r>
-            <w:r>
-              <w:rPr>
-                <w:rFonts w:cs="Arial"/>
+              <w:instrText xml:space="preserve"> PAGEREF _Toc130552257 \h </w:instrText>
+            </w:r>
+            <w:r>
+              <w:rPr>
                 <w:noProof/>
                 <w:webHidden/>
               </w:rPr>
-              <w:instrText xml:space="preserve"> PAGEREF _Toc129874722 \h </w:instrText>
-            </w:r>
-            <w:r>
-              <w:rPr>
-                <w:rFonts w:cs="Arial"/>
+            </w:r>
+            <w:r>
+              <w:rPr>
                 <w:noProof/>
                 <w:webHidden/>
               </w:rPr>
-            </w:r>
-            <w:r>
-              <w:rPr>
-                <w:rFonts w:cs="Arial"/>
+              <w:fldChar w:fldCharType="separate"/>
+            </w:r>
+            <w:r>
+              <w:rPr>
                 <w:noProof/>
                 <w:webHidden/>
               </w:rPr>
-              <w:fldChar w:fldCharType="separate"/>
-            </w:r>
-            <w:r>
-              <w:rPr>
-                <w:rFonts w:cs="Arial"/>
-                <w:noProof/>
-                <w:webHidden/>
-              </w:rPr>
-              <w:t>30</w:t>
-            </w:r>
-            <w:r>
-              <w:rPr>
-                <w:rFonts w:cs="Arial"/>
+              <w:t>38</w:t>
+            </w:r>
+            <w:r>
+              <w:rPr>
                 <w:noProof/>
                 <w:webHidden/>
               </w:rPr>
@@ -2221,47 +2326,99 @@
         </w:p>
         <w:p>
           <w:pPr>
-            <w:pStyle w:val="TDC2"/>
+            <w:pStyle w:val="TDC3"/>
             <w:tabs>
-              <w:tab w:val="left" w:pos="880"/>
               <w:tab w:val="right" w:leader="dot" w:pos="9350"/>
             </w:tabs>
             <w:rPr>
-              <w:rFonts w:eastAsiaTheme="minorEastAsia" w:cs="Arial"/>
+              <w:rFonts w:asciiTheme="minorHAnsi" w:eastAsiaTheme="minorEastAsia" w:hAnsiTheme="minorHAnsi"/>
               <w:noProof/>
               <w:lang w:val="es-ES" w:eastAsia="es-ES"/>
             </w:rPr>
           </w:pPr>
-          <w:hyperlink w:anchor="_Toc129874723" w:history="1">
+          <w:hyperlink w:anchor="_Toc130552258" w:history="1">
             <w:r>
               <w:rPr>
                 <w:rStyle w:val="Hipervnculo"/>
                 <w:rFonts w:cs="Arial"/>
-                <w:b/>
-                <w:noProof/>
-              </w:rPr>
-              <w:t>5.2</w:t>
-            </w:r>
-            <w:r>
-              <w:rPr>
-                <w:rFonts w:eastAsiaTheme="minorEastAsia" w:cs="Arial"/>
-                <w:noProof/>
-                <w:lang w:val="es-ES" w:eastAsia="es-ES"/>
+                <w:noProof/>
+              </w:rPr>
+              <w:t>8.1.1 Análisis</w:t>
+            </w:r>
+            <w:r>
+              <w:rPr>
+                <w:noProof/>
+                <w:webHidden/>
               </w:rPr>
               <w:tab/>
             </w:r>
             <w:r>
               <w:rPr>
+                <w:noProof/>
+                <w:webHidden/>
+              </w:rPr>
+              <w:fldChar w:fldCharType="begin"/>
+            </w:r>
+            <w:r>
+              <w:rPr>
+                <w:noProof/>
+                <w:webHidden/>
+              </w:rPr>
+              <w:instrText xml:space="preserve"> PAGEREF _Toc130552258 \h </w:instrText>
+            </w:r>
+            <w:r>
+              <w:rPr>
+                <w:noProof/>
+                <w:webHidden/>
+              </w:rPr>
+            </w:r>
+            <w:r>
+              <w:rPr>
+                <w:noProof/>
+                <w:webHidden/>
+              </w:rPr>
+              <w:fldChar w:fldCharType="separate"/>
+            </w:r>
+            <w:r>
+              <w:rPr>
+                <w:noProof/>
+                <w:webHidden/>
+              </w:rPr>
+              <w:t>38</w:t>
+            </w:r>
+            <w:r>
+              <w:rPr>
+                <w:noProof/>
+                <w:webHidden/>
+              </w:rPr>
+              <w:fldChar w:fldCharType="end"/>
+            </w:r>
+          </w:hyperlink>
+        </w:p>
+        <w:p>
+          <w:pPr>
+            <w:pStyle w:val="TDC3"/>
+            <w:tabs>
+              <w:tab w:val="right" w:leader="dot" w:pos="9350"/>
+            </w:tabs>
+            <w:rPr>
+              <w:rFonts w:asciiTheme="minorHAnsi" w:eastAsiaTheme="minorEastAsia" w:hAnsiTheme="minorHAnsi"/>
+              <w:noProof/>
+              <w:lang w:val="es-ES" w:eastAsia="es-ES"/>
+            </w:rPr>
+          </w:pPr>
+          <w:hyperlink w:anchor="_Toc130552259" w:history="1">
+            <w:r>
+              <w:rPr>
                 <w:rStyle w:val="Hipervnculo"/>
-                <w:rFonts w:cs="Arial"/>
-                <w:b/>
-                <w:noProof/>
-              </w:rPr>
-              <w:t>Objetivos Específicos</w:t>
-            </w:r>
-            <w:r>
-              <w:rPr>
-                <w:rFonts w:cs="Arial"/>
+                <w:rFonts w:eastAsia="Times New Roman" w:cs="Arial"/>
+                <w:noProof/>
+                <w:lang w:eastAsia="es-ES"/>
+              </w:rPr>
+              <w:t>8.1.2 Diseño:</w:t>
+            </w:r>
+            <w:r>
+              <w:rPr>
                 <w:noProof/>
                 <w:webHidden/>
               </w:rPr>
@@ -2269,7 +2426,6 @@
             </w:r>
             <w:r>
               <w:rPr>
-                <w:rFonts w:cs="Arial"/>
                 <w:noProof/>
                 <w:webHidden/>
               </w:rPr>
@@ -2277,22 +2433,19 @@
             </w:r>
             <w:r>
               <w:rPr>
-                <w:rFonts w:cs="Arial"/>
                 <w:noProof/>
                 <w:webHidden/>
               </w:rPr>
-              <w:instrText xml:space="preserve"> PAGEREF _Toc129874723 \h </w:instrText>
-            </w:r>
-            <w:r>
-              <w:rPr>
-                <w:rFonts w:cs="Arial"/>
+              <w:instrText xml:space="preserve"> PAGEREF _Toc130552259 \h </w:instrText>
+            </w:r>
+            <w:r>
+              <w:rPr>
                 <w:noProof/>
                 <w:webHidden/>
               </w:rPr>
             </w:r>
             <w:r>
               <w:rPr>
-                <w:rFonts w:cs="Arial"/>
                 <w:noProof/>
                 <w:webHidden/>
               </w:rPr>
@@ -2300,15 +2453,85 @@
             </w:r>
             <w:r>
               <w:rPr>
-                <w:rFonts w:cs="Arial"/>
                 <w:noProof/>
                 <w:webHidden/>
               </w:rPr>
-              <w:t>30</w:t>
-            </w:r>
-            <w:r>
-              <w:rPr>
-                <w:rFonts w:cs="Arial"/>
+              <w:t>38</w:t>
+            </w:r>
+            <w:r>
+              <w:rPr>
+                <w:noProof/>
+                <w:webHidden/>
+              </w:rPr>
+              <w:fldChar w:fldCharType="end"/>
+            </w:r>
+          </w:hyperlink>
+        </w:p>
+        <w:p>
+          <w:pPr>
+            <w:pStyle w:val="TDC3"/>
+            <w:tabs>
+              <w:tab w:val="right" w:leader="dot" w:pos="9350"/>
+            </w:tabs>
+            <w:rPr>
+              <w:rFonts w:asciiTheme="minorHAnsi" w:eastAsiaTheme="minorEastAsia" w:hAnsiTheme="minorHAnsi"/>
+              <w:noProof/>
+              <w:lang w:val="es-ES" w:eastAsia="es-ES"/>
+            </w:rPr>
+          </w:pPr>
+          <w:hyperlink w:anchor="_Toc130552260" w:history="1">
+            <w:r>
+              <w:rPr>
+                <w:rStyle w:val="Hipervnculo"/>
+                <w:rFonts w:eastAsia="Times New Roman" w:cs="Arial"/>
+                <w:noProof/>
+                <w:lang w:eastAsia="es-ES"/>
+              </w:rPr>
+              <w:t>8.1.3 Pruebas:</w:t>
+            </w:r>
+            <w:r>
+              <w:rPr>
+                <w:noProof/>
+                <w:webHidden/>
+              </w:rPr>
+              <w:tab/>
+            </w:r>
+            <w:r>
+              <w:rPr>
+                <w:noProof/>
+                <w:webHidden/>
+              </w:rPr>
+              <w:fldChar w:fldCharType="begin"/>
+            </w:r>
+            <w:r>
+              <w:rPr>
+                <w:noProof/>
+                <w:webHidden/>
+              </w:rPr>
+              <w:instrText xml:space="preserve"> PAGEREF _Toc130552260 \h </w:instrText>
+            </w:r>
+            <w:r>
+              <w:rPr>
+                <w:noProof/>
+                <w:webHidden/>
+              </w:rPr>
+            </w:r>
+            <w:r>
+              <w:rPr>
+                <w:noProof/>
+                <w:webHidden/>
+              </w:rPr>
+              <w:fldChar w:fldCharType="separate"/>
+            </w:r>
+            <w:r>
+              <w:rPr>
+                <w:noProof/>
+                <w:webHidden/>
+              </w:rPr>
+              <w:t>39</w:t>
+            </w:r>
+            <w:r>
+              <w:rPr>
                 <w:noProof/>
                 <w:webHidden/>
               </w:rPr>
@@ -2324,12 +2547,12 @@
               <w:tab w:val="right" w:leader="dot" w:pos="9350"/>
             </w:tabs>
             <w:rPr>
-              <w:rFonts w:eastAsiaTheme="minorEastAsia" w:cs="Arial"/>
+              <w:rFonts w:asciiTheme="minorHAnsi" w:eastAsiaTheme="minorEastAsia" w:hAnsiTheme="minorHAnsi"/>
               <w:noProof/>
               <w:lang w:val="es-ES" w:eastAsia="es-ES"/>
             </w:rPr>
           </w:pPr>
-          <w:hyperlink w:anchor="_Toc129874724" w:history="1">
+          <w:hyperlink w:anchor="_Toc130552261" w:history="1">
             <w:r>
               <w:rPr>
                 <w:rStyle w:val="Hipervnculo"/>
@@ -2337,11 +2560,11 @@
                 <w:b/>
                 <w:noProof/>
               </w:rPr>
-              <w:t>6.</w:t>
-            </w:r>
-            <w:r>
-              <w:rPr>
-                <w:rFonts w:eastAsiaTheme="minorEastAsia" w:cs="Arial"/>
+              <w:t>7.</w:t>
+            </w:r>
+            <w:r>
+              <w:rPr>
+                <w:rFonts w:asciiTheme="minorHAnsi" w:eastAsiaTheme="minorEastAsia" w:hAnsiTheme="minorHAnsi"/>
                 <w:noProof/>
                 <w:lang w:val="es-ES" w:eastAsia="es-ES"/>
               </w:rPr>
@@ -2354,11 +2577,10 @@
                 <w:b/>
                 <w:noProof/>
               </w:rPr>
-              <w:t>Estrategia Metodológica</w:t>
-            </w:r>
-            <w:r>
-              <w:rPr>
-                <w:rFonts w:cs="Arial"/>
+              <w:t>Resultados de la Investigación</w:t>
+            </w:r>
+            <w:r>
+              <w:rPr>
                 <w:noProof/>
                 <w:webHidden/>
               </w:rPr>
@@ -2366,7 +2588,6 @@
             </w:r>
             <w:r>
               <w:rPr>
-                <w:rFonts w:cs="Arial"/>
                 <w:noProof/>
                 <w:webHidden/>
               </w:rPr>
@@ -2374,22 +2595,19 @@
             </w:r>
             <w:r>
               <w:rPr>
-                <w:rFonts w:cs="Arial"/>
                 <w:noProof/>
                 <w:webHidden/>
               </w:rPr>
-              <w:instrText xml:space="preserve"> PAGEREF _Toc129874724 \h </w:instrText>
-            </w:r>
-            <w:r>
-              <w:rPr>
-                <w:rFonts w:cs="Arial"/>
+              <w:instrText xml:space="preserve"> PAGEREF _Toc130552261 \h </w:instrText>
+            </w:r>
+            <w:r>
+              <w:rPr>
                 <w:noProof/>
                 <w:webHidden/>
               </w:rPr>
             </w:r>
             <w:r>
               <w:rPr>
-                <w:rFonts w:cs="Arial"/>
                 <w:noProof/>
                 <w:webHidden/>
               </w:rPr>
@@ -2397,348 +2615,13 @@
             </w:r>
             <w:r>
               <w:rPr>
-                <w:rFonts w:cs="Arial"/>
                 <w:noProof/>
                 <w:webHidden/>
               </w:rPr>
-              <w:t>30</w:t>
-            </w:r>
-            <w:r>
-              <w:rPr>
-                <w:rFonts w:cs="Arial"/>
-                <w:noProof/>
-                <w:webHidden/>
-              </w:rPr>
-              <w:fldChar w:fldCharType="end"/>
-            </w:r>
-          </w:hyperlink>
-        </w:p>
-        <w:p>
-          <w:pPr>
-            <w:pStyle w:val="TDC2"/>
-            <w:tabs>
-              <w:tab w:val="left" w:pos="880"/>
-              <w:tab w:val="right" w:leader="dot" w:pos="9350"/>
-            </w:tabs>
-            <w:rPr>
-              <w:rFonts w:eastAsiaTheme="minorEastAsia" w:cs="Arial"/>
-              <w:noProof/>
-              <w:lang w:val="es-ES" w:eastAsia="es-ES"/>
-            </w:rPr>
-          </w:pPr>
-          <w:hyperlink w:anchor="_Toc129874725" w:history="1">
-            <w:r>
-              <w:rPr>
-                <w:rStyle w:val="Hipervnculo"/>
-                <w:rFonts w:eastAsia="Times New Roman" w:cs="Arial"/>
-                <w:noProof/>
-                <w:lang w:eastAsia="es-ES"/>
-              </w:rPr>
-              <w:t>6.1</w:t>
-            </w:r>
-            <w:r>
-              <w:rPr>
-                <w:rFonts w:eastAsiaTheme="minorEastAsia" w:cs="Arial"/>
-                <w:noProof/>
-                <w:lang w:val="es-ES" w:eastAsia="es-ES"/>
-              </w:rPr>
-              <w:tab/>
-            </w:r>
-            <w:r>
-              <w:rPr>
-                <w:rStyle w:val="Hipervnculo"/>
-                <w:rFonts w:cs="Arial"/>
-                <w:noProof/>
-                <w:lang w:eastAsia="es-ES"/>
-              </w:rPr>
-              <w:t>Ingeniería del Software</w:t>
-            </w:r>
-            <w:r>
-              <w:rPr>
-                <w:rFonts w:cs="Arial"/>
-                <w:noProof/>
-                <w:webHidden/>
-              </w:rPr>
-              <w:tab/>
-            </w:r>
-            <w:r>
-              <w:rPr>
-                <w:rFonts w:cs="Arial"/>
-                <w:noProof/>
-                <w:webHidden/>
-              </w:rPr>
-              <w:fldChar w:fldCharType="begin"/>
-            </w:r>
-            <w:r>
-              <w:rPr>
-                <w:rFonts w:cs="Arial"/>
-                <w:noProof/>
-                <w:webHidden/>
-              </w:rPr>
-              <w:instrText xml:space="preserve"> PAGEREF _Toc129874725 \h </w:instrText>
-            </w:r>
-            <w:r>
-              <w:rPr>
-                <w:rFonts w:cs="Arial"/>
-                <w:noProof/>
-                <w:webHidden/>
-              </w:rPr>
-            </w:r>
-            <w:r>
-              <w:rPr>
-                <w:rFonts w:cs="Arial"/>
-                <w:noProof/>
-                <w:webHidden/>
-              </w:rPr>
-              <w:fldChar w:fldCharType="separate"/>
-            </w:r>
-            <w:r>
-              <w:rPr>
-                <w:rFonts w:cs="Arial"/>
-                <w:noProof/>
-                <w:webHidden/>
-              </w:rPr>
-              <w:t>37</w:t>
-            </w:r>
-            <w:r>
-              <w:rPr>
-                <w:rFonts w:cs="Arial"/>
-                <w:noProof/>
-                <w:webHidden/>
-              </w:rPr>
-              <w:fldChar w:fldCharType="end"/>
-            </w:r>
-          </w:hyperlink>
-        </w:p>
-        <w:p>
-          <w:pPr>
-            <w:pStyle w:val="TDC3"/>
-            <w:tabs>
-              <w:tab w:val="right" w:leader="dot" w:pos="9350"/>
-            </w:tabs>
-            <w:rPr>
-              <w:rFonts w:eastAsiaTheme="minorEastAsia" w:cs="Arial"/>
-              <w:noProof/>
-              <w:lang w:val="es-ES" w:eastAsia="es-ES"/>
-            </w:rPr>
-          </w:pPr>
-          <w:hyperlink w:anchor="_Toc129874726" w:history="1">
-            <w:r>
-              <w:rPr>
-                <w:rStyle w:val="Hipervnculo"/>
-                <w:rFonts w:cs="Arial"/>
-                <w:noProof/>
-              </w:rPr>
-              <w:t>8.1.1 Análisis</w:t>
-            </w:r>
-            <w:r>
-              <w:rPr>
-                <w:rFonts w:cs="Arial"/>
-                <w:noProof/>
-                <w:webHidden/>
-              </w:rPr>
-              <w:tab/>
-            </w:r>
-            <w:r>
-              <w:rPr>
-                <w:rFonts w:cs="Arial"/>
-                <w:noProof/>
-                <w:webHidden/>
-              </w:rPr>
-              <w:fldChar w:fldCharType="begin"/>
-            </w:r>
-            <w:r>
-              <w:rPr>
-                <w:rFonts w:cs="Arial"/>
-                <w:noProof/>
-                <w:webHidden/>
-              </w:rPr>
-              <w:instrText xml:space="preserve"> PAGEREF _Toc129874726 \h </w:instrText>
-            </w:r>
-            <w:r>
-              <w:rPr>
-                <w:rFonts w:cs="Arial"/>
-                <w:noProof/>
-                <w:webHidden/>
-              </w:rPr>
-            </w:r>
-            <w:r>
-              <w:rPr>
-                <w:rFonts w:cs="Arial"/>
-                <w:noProof/>
-                <w:webHidden/>
-              </w:rPr>
-              <w:fldChar w:fldCharType="separate"/>
-            </w:r>
-            <w:r>
-              <w:rPr>
-                <w:rFonts w:cs="Arial"/>
-                <w:noProof/>
-                <w:webHidden/>
-              </w:rPr>
-              <w:t>37</w:t>
-            </w:r>
-            <w:r>
-              <w:rPr>
-                <w:rFonts w:cs="Arial"/>
-                <w:noProof/>
-                <w:webHidden/>
-              </w:rPr>
-              <w:fldChar w:fldCharType="end"/>
-            </w:r>
-          </w:hyperlink>
-        </w:p>
-        <w:p>
-          <w:pPr>
-            <w:pStyle w:val="TDC3"/>
-            <w:tabs>
-              <w:tab w:val="right" w:leader="dot" w:pos="9350"/>
-            </w:tabs>
-            <w:rPr>
-              <w:rFonts w:eastAsiaTheme="minorEastAsia" w:cs="Arial"/>
-              <w:noProof/>
-              <w:lang w:val="es-ES" w:eastAsia="es-ES"/>
-            </w:rPr>
-          </w:pPr>
-          <w:hyperlink w:anchor="_Toc129874727" w:history="1">
-            <w:r>
-              <w:rPr>
-                <w:rStyle w:val="Hipervnculo"/>
-                <w:rFonts w:eastAsia="Times New Roman" w:cs="Arial"/>
-                <w:noProof/>
-                <w:lang w:eastAsia="es-ES"/>
-              </w:rPr>
-              <w:t>8.1.2 Diseño:</w:t>
-            </w:r>
-            <w:r>
-              <w:rPr>
-                <w:rFonts w:cs="Arial"/>
-                <w:noProof/>
-                <w:webHidden/>
-              </w:rPr>
-              <w:tab/>
-            </w:r>
-            <w:r>
-              <w:rPr>
-                <w:rFonts w:cs="Arial"/>
-                <w:noProof/>
-                <w:webHidden/>
-              </w:rPr>
-              <w:fldChar w:fldCharType="begin"/>
-            </w:r>
-            <w:r>
-              <w:rPr>
-                <w:rFonts w:cs="Arial"/>
-                <w:noProof/>
-                <w:webHidden/>
-              </w:rPr>
-              <w:instrText xml:space="preserve"> PAGEREF _Toc129874727 \h </w:instrText>
-            </w:r>
-            <w:r>
-              <w:rPr>
-                <w:rFonts w:cs="Arial"/>
-                <w:noProof/>
-                <w:webHidden/>
-              </w:rPr>
-            </w:r>
-            <w:r>
-              <w:rPr>
-                <w:rFonts w:cs="Arial"/>
-                <w:noProof/>
-                <w:webHidden/>
-              </w:rPr>
-              <w:fldChar w:fldCharType="separate"/>
-            </w:r>
-            <w:r>
-              <w:rPr>
-                <w:rFonts w:cs="Arial"/>
-                <w:noProof/>
-                <w:webHidden/>
-              </w:rPr>
-              <w:t>37</w:t>
-            </w:r>
-            <w:r>
-              <w:rPr>
-                <w:rFonts w:cs="Arial"/>
-                <w:noProof/>
-                <w:webHidden/>
-              </w:rPr>
-              <w:fldChar w:fldCharType="end"/>
-            </w:r>
-          </w:hyperlink>
-        </w:p>
-        <w:p>
-          <w:pPr>
-            <w:pStyle w:val="TDC3"/>
-            <w:tabs>
-              <w:tab w:val="right" w:leader="dot" w:pos="9350"/>
-            </w:tabs>
-            <w:rPr>
-              <w:rFonts w:eastAsiaTheme="minorEastAsia" w:cs="Arial"/>
-              <w:noProof/>
-              <w:lang w:val="es-ES" w:eastAsia="es-ES"/>
-            </w:rPr>
-          </w:pPr>
-          <w:hyperlink w:anchor="_Toc129874728" w:history="1">
-            <w:r>
-              <w:rPr>
-                <w:rStyle w:val="Hipervnculo"/>
-                <w:rFonts w:eastAsia="Times New Roman" w:cs="Arial"/>
-                <w:noProof/>
-                <w:lang w:eastAsia="es-ES"/>
-              </w:rPr>
-              <w:t>8.1.3 Pruebas:</w:t>
-            </w:r>
-            <w:r>
-              <w:rPr>
-                <w:rFonts w:cs="Arial"/>
-                <w:noProof/>
-                <w:webHidden/>
-              </w:rPr>
-              <w:tab/>
-            </w:r>
-            <w:r>
-              <w:rPr>
-                <w:rFonts w:cs="Arial"/>
-                <w:noProof/>
-                <w:webHidden/>
-              </w:rPr>
-              <w:fldChar w:fldCharType="begin"/>
-            </w:r>
-            <w:r>
-              <w:rPr>
-                <w:rFonts w:cs="Arial"/>
-                <w:noProof/>
-                <w:webHidden/>
-              </w:rPr>
-              <w:instrText xml:space="preserve"> PAGEREF _Toc129874728 \h </w:instrText>
-            </w:r>
-            <w:r>
-              <w:rPr>
-                <w:rFonts w:cs="Arial"/>
-                <w:noProof/>
-                <w:webHidden/>
-              </w:rPr>
-            </w:r>
-            <w:r>
-              <w:rPr>
-                <w:rFonts w:cs="Arial"/>
-                <w:noProof/>
-                <w:webHidden/>
-              </w:rPr>
-              <w:fldChar w:fldCharType="separate"/>
-            </w:r>
-            <w:r>
-              <w:rPr>
-                <w:rFonts w:cs="Arial"/>
-                <w:noProof/>
-                <w:webHidden/>
-              </w:rPr>
-              <w:t>38</w:t>
-            </w:r>
-            <w:r>
-              <w:rPr>
-                <w:rFonts w:cs="Arial"/>
+              <w:t>40</w:t>
+            </w:r>
+            <w:r>
+              <w:rPr>
                 <w:noProof/>
                 <w:webHidden/>
               </w:rPr>
@@ -2754,12 +2637,12 @@
               <w:tab w:val="right" w:leader="dot" w:pos="9350"/>
             </w:tabs>
             <w:rPr>
-              <w:rFonts w:eastAsiaTheme="minorEastAsia" w:cs="Arial"/>
+              <w:rFonts w:asciiTheme="minorHAnsi" w:eastAsiaTheme="minorEastAsia" w:hAnsiTheme="minorHAnsi"/>
               <w:noProof/>
               <w:lang w:val="es-ES" w:eastAsia="es-ES"/>
             </w:rPr>
           </w:pPr>
-          <w:hyperlink w:anchor="_Toc129874729" w:history="1">
+          <w:hyperlink w:anchor="_Toc130552262" w:history="1">
             <w:r>
               <w:rPr>
                 <w:rStyle w:val="Hipervnculo"/>
@@ -2767,11 +2650,11 @@
                 <w:b/>
                 <w:noProof/>
               </w:rPr>
-              <w:t>7.</w:t>
-            </w:r>
-            <w:r>
-              <w:rPr>
-                <w:rFonts w:eastAsiaTheme="minorEastAsia" w:cs="Arial"/>
+              <w:t>8.</w:t>
+            </w:r>
+            <w:r>
+              <w:rPr>
+                <w:rFonts w:asciiTheme="minorHAnsi" w:eastAsiaTheme="minorEastAsia" w:hAnsiTheme="minorHAnsi"/>
                 <w:noProof/>
                 <w:lang w:val="es-ES" w:eastAsia="es-ES"/>
               </w:rPr>
@@ -2784,11 +2667,10 @@
                 <w:b/>
                 <w:noProof/>
               </w:rPr>
-              <w:t>Resultados de la Investigación</w:t>
-            </w:r>
-            <w:r>
-              <w:rPr>
-                <w:rFonts w:cs="Arial"/>
+              <w:t>Conclusiones</w:t>
+            </w:r>
+            <w:r>
+              <w:rPr>
                 <w:noProof/>
                 <w:webHidden/>
               </w:rPr>
@@ -2796,7 +2678,6 @@
             </w:r>
             <w:r>
               <w:rPr>
-                <w:rFonts w:cs="Arial"/>
                 <w:noProof/>
                 <w:webHidden/>
               </w:rPr>
@@ -2804,22 +2685,19 @@
             </w:r>
             <w:r>
               <w:rPr>
-                <w:rFonts w:cs="Arial"/>
                 <w:noProof/>
                 <w:webHidden/>
               </w:rPr>
-              <w:instrText xml:space="preserve"> PAGEREF _Toc129874729 \h </w:instrText>
-            </w:r>
-            <w:r>
-              <w:rPr>
-                <w:rFonts w:cs="Arial"/>
+              <w:instrText xml:space="preserve"> PAGEREF _Toc130552262 \h </w:instrText>
+            </w:r>
+            <w:r>
+              <w:rPr>
                 <w:noProof/>
                 <w:webHidden/>
               </w:rPr>
             </w:r>
             <w:r>
               <w:rPr>
-                <w:rFonts w:cs="Arial"/>
                 <w:noProof/>
                 <w:webHidden/>
               </w:rPr>
@@ -2827,112 +2705,13 @@
             </w:r>
             <w:r>
               <w:rPr>
-                <w:rFonts w:cs="Arial"/>
                 <w:noProof/>
                 <w:webHidden/>
               </w:rPr>
-              <w:t>39</w:t>
-            </w:r>
-            <w:r>
-              <w:rPr>
-                <w:rFonts w:cs="Arial"/>
-                <w:noProof/>
-                <w:webHidden/>
-              </w:rPr>
-              <w:fldChar w:fldCharType="end"/>
-            </w:r>
-          </w:hyperlink>
-        </w:p>
-        <w:p>
-          <w:pPr>
-            <w:pStyle w:val="TDC1"/>
-            <w:tabs>
-              <w:tab w:val="left" w:pos="440"/>
-              <w:tab w:val="right" w:leader="dot" w:pos="9350"/>
-            </w:tabs>
-            <w:rPr>
-              <w:rFonts w:eastAsiaTheme="minorEastAsia" w:cs="Arial"/>
-              <w:noProof/>
-              <w:lang w:val="es-ES" w:eastAsia="es-ES"/>
-            </w:rPr>
-          </w:pPr>
-          <w:hyperlink w:anchor="_Toc129874730" w:history="1">
-            <w:r>
-              <w:rPr>
-                <w:rStyle w:val="Hipervnculo"/>
-                <w:rFonts w:cs="Arial"/>
-                <w:b/>
-                <w:noProof/>
-              </w:rPr>
-              <w:t>8.</w:t>
-            </w:r>
-            <w:r>
-              <w:rPr>
-                <w:rFonts w:eastAsiaTheme="minorEastAsia" w:cs="Arial"/>
-                <w:noProof/>
-                <w:lang w:val="es-ES" w:eastAsia="es-ES"/>
-              </w:rPr>
-              <w:tab/>
-            </w:r>
-            <w:r>
-              <w:rPr>
-                <w:rStyle w:val="Hipervnculo"/>
-                <w:rFonts w:cs="Arial"/>
-                <w:b/>
-                <w:noProof/>
-              </w:rPr>
-              <w:t>Conclusiones</w:t>
-            </w:r>
-            <w:r>
-              <w:rPr>
-                <w:rFonts w:cs="Arial"/>
-                <w:noProof/>
-                <w:webHidden/>
-              </w:rPr>
-              <w:tab/>
-            </w:r>
-            <w:r>
-              <w:rPr>
-                <w:rFonts w:cs="Arial"/>
-                <w:noProof/>
-                <w:webHidden/>
-              </w:rPr>
-              <w:fldChar w:fldCharType="begin"/>
-            </w:r>
-            <w:r>
-              <w:rPr>
-                <w:rFonts w:cs="Arial"/>
-                <w:noProof/>
-                <w:webHidden/>
-              </w:rPr>
-              <w:instrText xml:space="preserve"> PAGEREF _Toc129874730 \h </w:instrText>
-            </w:r>
-            <w:r>
-              <w:rPr>
-                <w:rFonts w:cs="Arial"/>
-                <w:noProof/>
-                <w:webHidden/>
-              </w:rPr>
-            </w:r>
-            <w:r>
-              <w:rPr>
-                <w:rFonts w:cs="Arial"/>
-                <w:noProof/>
-                <w:webHidden/>
-              </w:rPr>
-              <w:fldChar w:fldCharType="separate"/>
-            </w:r>
-            <w:r>
-              <w:rPr>
-                <w:rFonts w:cs="Arial"/>
-                <w:noProof/>
-                <w:webHidden/>
-              </w:rPr>
-              <w:t>40</w:t>
-            </w:r>
-            <w:r>
-              <w:rPr>
-                <w:rFonts w:cs="Arial"/>
+              <w:t>41</w:t>
+            </w:r>
+            <w:r>
+              <w:rPr>
                 <w:noProof/>
                 <w:webHidden/>
               </w:rPr>
@@ -2947,12 +2726,12 @@
               <w:tab w:val="right" w:leader="dot" w:pos="9350"/>
             </w:tabs>
             <w:rPr>
-              <w:rFonts w:eastAsiaTheme="minorEastAsia" w:cs="Arial"/>
+              <w:rFonts w:asciiTheme="minorHAnsi" w:eastAsiaTheme="minorEastAsia" w:hAnsiTheme="minorHAnsi"/>
               <w:noProof/>
               <w:lang w:val="es-ES" w:eastAsia="es-ES"/>
             </w:rPr>
           </w:pPr>
-          <w:hyperlink w:anchor="_Toc129874731" w:history="1">
+          <w:hyperlink w:anchor="_Toc130552263" w:history="1">
             <w:r>
               <w:rPr>
                 <w:rStyle w:val="Hipervnculo"/>
@@ -2964,7 +2743,6 @@
             </w:r>
             <w:r>
               <w:rPr>
-                <w:rFonts w:cs="Arial"/>
                 <w:noProof/>
                 <w:webHidden/>
               </w:rPr>
@@ -2972,7 +2750,6 @@
             </w:r>
             <w:r>
               <w:rPr>
-                <w:rFonts w:cs="Arial"/>
                 <w:noProof/>
                 <w:webHidden/>
               </w:rPr>
@@ -2980,22 +2757,19 @@
             </w:r>
             <w:r>
               <w:rPr>
-                <w:rFonts w:cs="Arial"/>
                 <w:noProof/>
                 <w:webHidden/>
               </w:rPr>
-              <w:instrText xml:space="preserve"> PAGEREF _Toc129874731 \h </w:instrText>
-            </w:r>
-            <w:r>
-              <w:rPr>
-                <w:rFonts w:cs="Arial"/>
+              <w:instrText xml:space="preserve"> PAGEREF _Toc130552263 \h </w:instrText>
+            </w:r>
+            <w:r>
+              <w:rPr>
                 <w:noProof/>
                 <w:webHidden/>
               </w:rPr>
             </w:r>
             <w:r>
               <w:rPr>
-                <w:rFonts w:cs="Arial"/>
                 <w:noProof/>
                 <w:webHidden/>
               </w:rPr>
@@ -3003,15 +2777,13 @@
             </w:r>
             <w:r>
               <w:rPr>
-                <w:rFonts w:cs="Arial"/>
                 <w:noProof/>
                 <w:webHidden/>
               </w:rPr>
-              <w:t>41</w:t>
-            </w:r>
-            <w:r>
-              <w:rPr>
-                <w:rFonts w:cs="Arial"/>
+              <w:t>42</w:t>
+            </w:r>
+            <w:r>
+              <w:rPr>
                 <w:noProof/>
                 <w:webHidden/>
               </w:rPr>
@@ -3026,12 +2798,12 @@
               <w:tab w:val="right" w:leader="dot" w:pos="9350"/>
             </w:tabs>
             <w:rPr>
-              <w:rFonts w:eastAsiaTheme="minorEastAsia" w:cs="Arial"/>
+              <w:rFonts w:asciiTheme="minorHAnsi" w:eastAsiaTheme="minorEastAsia" w:hAnsiTheme="minorHAnsi"/>
               <w:noProof/>
               <w:lang w:val="es-ES" w:eastAsia="es-ES"/>
             </w:rPr>
           </w:pPr>
-          <w:hyperlink w:anchor="_Toc129874732" w:history="1">
+          <w:hyperlink w:anchor="_Toc130552264" w:history="1">
             <w:r>
               <w:rPr>
                 <w:rStyle w:val="Hipervnculo"/>
@@ -3042,7 +2814,6 @@
             </w:r>
             <w:r>
               <w:rPr>
-                <w:rFonts w:cs="Arial"/>
                 <w:noProof/>
                 <w:webHidden/>
               </w:rPr>
@@ -3050,7 +2821,6 @@
             </w:r>
             <w:r>
               <w:rPr>
-                <w:rFonts w:cs="Arial"/>
                 <w:noProof/>
                 <w:webHidden/>
               </w:rPr>
@@ -3058,22 +2828,19 @@
             </w:r>
             <w:r>
               <w:rPr>
-                <w:rFonts w:cs="Arial"/>
                 <w:noProof/>
                 <w:webHidden/>
               </w:rPr>
-              <w:instrText xml:space="preserve"> PAGEREF _Toc129874732 \h </w:instrText>
-            </w:r>
-            <w:r>
-              <w:rPr>
-                <w:rFonts w:cs="Arial"/>
+              <w:instrText xml:space="preserve"> PAGEREF _Toc130552264 \h </w:instrText>
+            </w:r>
+            <w:r>
+              <w:rPr>
                 <w:noProof/>
                 <w:webHidden/>
               </w:rPr>
             </w:r>
             <w:r>
               <w:rPr>
-                <w:rFonts w:cs="Arial"/>
                 <w:noProof/>
                 <w:webHidden/>
               </w:rPr>
@@ -3081,15 +2848,13 @@
             </w:r>
             <w:r>
               <w:rPr>
-                <w:rFonts w:cs="Arial"/>
                 <w:noProof/>
                 <w:webHidden/>
               </w:rPr>
-              <w:t>43</w:t>
-            </w:r>
-            <w:r>
-              <w:rPr>
-                <w:rFonts w:cs="Arial"/>
+              <w:t>46</w:t>
+            </w:r>
+            <w:r>
+              <w:rPr>
                 <w:noProof/>
                 <w:webHidden/>
               </w:rPr>
@@ -3104,12 +2869,12 @@
               <w:tab w:val="right" w:leader="dot" w:pos="9350"/>
             </w:tabs>
             <w:rPr>
-              <w:rFonts w:eastAsiaTheme="minorEastAsia" w:cs="Arial"/>
+              <w:rFonts w:asciiTheme="minorHAnsi" w:eastAsiaTheme="minorEastAsia" w:hAnsiTheme="minorHAnsi"/>
               <w:noProof/>
               <w:lang w:val="es-ES" w:eastAsia="es-ES"/>
             </w:rPr>
           </w:pPr>
-          <w:hyperlink w:anchor="_Toc129874733" w:history="1">
+          <w:hyperlink w:anchor="_Toc130552265" w:history="1">
             <w:r>
               <w:rPr>
                 <w:rStyle w:val="Hipervnculo"/>
@@ -3120,7 +2885,6 @@
             </w:r>
             <w:r>
               <w:rPr>
-                <w:rFonts w:cs="Arial"/>
                 <w:noProof/>
                 <w:webHidden/>
               </w:rPr>
@@ -3128,7 +2892,6 @@
             </w:r>
             <w:r>
               <w:rPr>
-                <w:rFonts w:cs="Arial"/>
                 <w:noProof/>
                 <w:webHidden/>
               </w:rPr>
@@ -3136,22 +2899,19 @@
             </w:r>
             <w:r>
               <w:rPr>
-                <w:rFonts w:cs="Arial"/>
                 <w:noProof/>
                 <w:webHidden/>
               </w:rPr>
-              <w:instrText xml:space="preserve"> PAGEREF _Toc129874733 \h </w:instrText>
-            </w:r>
-            <w:r>
-              <w:rPr>
-                <w:rFonts w:cs="Arial"/>
+              <w:instrText xml:space="preserve"> PAGEREF _Toc130552265 \h </w:instrText>
+            </w:r>
+            <w:r>
+              <w:rPr>
                 <w:noProof/>
                 <w:webHidden/>
               </w:rPr>
             </w:r>
             <w:r>
               <w:rPr>
-                <w:rFonts w:cs="Arial"/>
                 <w:noProof/>
                 <w:webHidden/>
               </w:rPr>
@@ -3159,15 +2919,13 @@
             </w:r>
             <w:r>
               <w:rPr>
-                <w:rFonts w:cs="Arial"/>
                 <w:noProof/>
                 <w:webHidden/>
               </w:rPr>
-              <w:t>43</w:t>
-            </w:r>
-            <w:r>
-              <w:rPr>
-                <w:rFonts w:cs="Arial"/>
+              <w:t>46</w:t>
+            </w:r>
+            <w:r>
+              <w:rPr>
                 <w:noProof/>
                 <w:webHidden/>
               </w:rPr>
@@ -3182,12 +2940,12 @@
               <w:tab w:val="right" w:leader="dot" w:pos="9350"/>
             </w:tabs>
             <w:rPr>
-              <w:rFonts w:eastAsiaTheme="minorEastAsia" w:cs="Arial"/>
+              <w:rFonts w:asciiTheme="minorHAnsi" w:eastAsiaTheme="minorEastAsia" w:hAnsiTheme="minorHAnsi"/>
               <w:noProof/>
               <w:lang w:val="es-ES" w:eastAsia="es-ES"/>
             </w:rPr>
           </w:pPr>
-          <w:hyperlink w:anchor="_Toc129874734" w:history="1">
+          <w:hyperlink w:anchor="_Toc130552266" w:history="1">
             <w:r>
               <w:rPr>
                 <w:rStyle w:val="Hipervnculo"/>
@@ -3198,7 +2956,6 @@
             </w:r>
             <w:r>
               <w:rPr>
-                <w:rFonts w:cs="Arial"/>
                 <w:noProof/>
                 <w:webHidden/>
               </w:rPr>
@@ -3206,7 +2963,6 @@
             </w:r>
             <w:r>
               <w:rPr>
-                <w:rFonts w:cs="Arial"/>
                 <w:noProof/>
                 <w:webHidden/>
               </w:rPr>
@@ -3214,22 +2970,19 @@
             </w:r>
             <w:r>
               <w:rPr>
-                <w:rFonts w:cs="Arial"/>
                 <w:noProof/>
                 <w:webHidden/>
               </w:rPr>
-              <w:instrText xml:space="preserve"> PAGEREF _Toc129874734 \h </w:instrText>
-            </w:r>
-            <w:r>
-              <w:rPr>
-                <w:rFonts w:cs="Arial"/>
+              <w:instrText xml:space="preserve"> PAGEREF _Toc130552266 \h </w:instrText>
+            </w:r>
+            <w:r>
+              <w:rPr>
                 <w:noProof/>
                 <w:webHidden/>
               </w:rPr>
             </w:r>
             <w:r>
               <w:rPr>
-                <w:rFonts w:cs="Arial"/>
                 <w:noProof/>
                 <w:webHidden/>
               </w:rPr>
@@ -3237,15 +2990,13 @@
             </w:r>
             <w:r>
               <w:rPr>
-                <w:rFonts w:cs="Arial"/>
                 <w:noProof/>
                 <w:webHidden/>
               </w:rPr>
-              <w:t>43</w:t>
-            </w:r>
-            <w:r>
-              <w:rPr>
-                <w:rFonts w:cs="Arial"/>
+              <w:t>46</w:t>
+            </w:r>
+            <w:r>
+              <w:rPr>
                 <w:noProof/>
                 <w:webHidden/>
               </w:rPr>
@@ -3281,7 +3032,6 @@
           <w:szCs w:val="36"/>
         </w:rPr>
       </w:pPr>
-      <w:bookmarkStart w:id="11" w:name="_Toc129874717"/>
       <w:r>
         <w:rPr>
           <w:rFonts w:cs="Arial"/>
@@ -3308,6 +3058,7 @@
           <w:szCs w:val="36"/>
         </w:rPr>
       </w:pPr>
+      <w:bookmarkStart w:id="11" w:name="_Toc130552250"/>
       <w:r>
         <w:rPr>
           <w:rFonts w:ascii="Arial" w:hAnsi="Arial" w:cs="Arial"/>
@@ -3493,7 +3244,7 @@
           <w:szCs w:val="36"/>
         </w:rPr>
       </w:pPr>
-      <w:bookmarkStart w:id="12" w:name="_Toc129874718"/>
+      <w:bookmarkStart w:id="12" w:name="_Toc130552251"/>
       <w:r>
         <w:rPr>
           <w:rFonts w:ascii="Arial" w:hAnsi="Arial" w:cs="Arial"/>
@@ -3649,21 +3400,12 @@
           <w:sz w:val="24"/>
         </w:rPr>
       </w:pPr>
-      <w:proofErr w:type="spellStart"/>
-      <w:r>
-        <w:rPr>
-          <w:rFonts w:cs="Arial"/>
-          <w:sz w:val="24"/>
-        </w:rPr>
-        <w:t>Apsi</w:t>
-      </w:r>
-      <w:proofErr w:type="spellEnd"/>
-      <w:r>
-        <w:rPr>
-          <w:rFonts w:cs="Arial"/>
-          <w:sz w:val="24"/>
-        </w:rPr>
-        <w:t xml:space="preserve"> Col consciente y con la ambición de aportar a la tecnificación y acceso a la información ha realizado recolección de información de la mano de los agricultores de la región con la ambición que este insumo permita atender las necesidades más puntuales del sector y poder escalonar así un proyecto de menos a más; pensando siempre en tecnologías y medios de transmisión asequibles y económicos.</w:t>
+      <w:r>
+        <w:rPr>
+          <w:rFonts w:cs="Arial"/>
+          <w:sz w:val="24"/>
+        </w:rPr>
+        <w:t>Apsi Col consciente y con la ambición de aportar a la tecnificación y acceso a la información ha realizado recolección de información de la mano de los agricultores de la región con la ambición que este insumo permita atender las necesidades más puntuales del sector y poder escalonar así un proyecto de menos a más; pensando siempre en tecnologías y medios de transmisión asequibles y económicos.</w:t>
       </w:r>
     </w:p>
     <w:p>
@@ -6025,21 +5767,12 @@
           <w:sz w:val="24"/>
         </w:rPr>
       </w:pPr>
-      <w:proofErr w:type="spellStart"/>
-      <w:r>
-        <w:rPr>
-          <w:rFonts w:cs="Arial"/>
-          <w:sz w:val="24"/>
-        </w:rPr>
-        <w:t>Agrocraft</w:t>
-      </w:r>
-      <w:proofErr w:type="spellEnd"/>
-      <w:r>
-        <w:rPr>
-          <w:rFonts w:cs="Arial"/>
-          <w:sz w:val="24"/>
-        </w:rPr>
-        <w:t xml:space="preserve"> es una empresa mexicana que se dedica a la producción y comercialización de soluciones tecnológicas para la agricultura. La empresa se enfoca en el desarrollo de tecnologías que permitan una gestión más eficiente de los cultivos y una reducción del impacto ambiental en la agricultura.</w:t>
+      <w:r>
+        <w:rPr>
+          <w:rFonts w:cs="Arial"/>
+          <w:sz w:val="24"/>
+        </w:rPr>
+        <w:t>Agrocraft es una empresa mexicana que se dedica a la producción y comercialización de soluciones tecnológicas para la agricultura. La empresa se enfoca en el desarrollo de tecnologías que permitan una gestión más eficiente de los cultivos y una reducción del impacto ambiental en la agricultura.</w:t>
       </w:r>
     </w:p>
     <w:p>
@@ -6054,21 +5787,12 @@
           <w:sz w:val="24"/>
         </w:rPr>
       </w:pPr>
-      <w:proofErr w:type="spellStart"/>
-      <w:r>
-        <w:rPr>
-          <w:rFonts w:cs="Arial"/>
-          <w:sz w:val="24"/>
-        </w:rPr>
-        <w:t>Agrocraft</w:t>
-      </w:r>
-      <w:proofErr w:type="spellEnd"/>
-      <w:r>
-        <w:rPr>
-          <w:rFonts w:cs="Arial"/>
-          <w:sz w:val="24"/>
-        </w:rPr>
-        <w:t xml:space="preserve"> ofrece una variedad de soluciones tecnológicas para el sector agropecuario, incluyendo sensores para la medición de variables como la humedad del suelo, la temperatura y la calidad del aire, y sistemas de riego inteligente que utilizan algoritmos y datos en tiempo real para optimizar el uso del agua y los nutrientes en los cultivos.</w:t>
+      <w:r>
+        <w:rPr>
+          <w:rFonts w:cs="Arial"/>
+          <w:sz w:val="24"/>
+        </w:rPr>
+        <w:t>Agrocraft ofrece una variedad de soluciones tecnológicas para el sector agropecuario, incluyendo sensores para la medición de variables como la humedad del suelo, la temperatura y la calidad del aire, y sistemas de riego inteligente que utilizan algoritmos y datos en tiempo real para optimizar el uso del agua y los nutrientes en los cultivos.</w:t>
       </w:r>
     </w:p>
     <w:p>
@@ -6103,21 +5827,12 @@
           <w:sz w:val="24"/>
         </w:rPr>
       </w:pPr>
-      <w:proofErr w:type="spellStart"/>
-      <w:r>
-        <w:rPr>
-          <w:rFonts w:cs="Arial"/>
-          <w:sz w:val="24"/>
-        </w:rPr>
-        <w:t>Agrocraft</w:t>
-      </w:r>
-      <w:proofErr w:type="spellEnd"/>
-      <w:r>
-        <w:rPr>
-          <w:rFonts w:cs="Arial"/>
-          <w:sz w:val="24"/>
-        </w:rPr>
-        <w:t xml:space="preserve"> tiene como objetivo principal mejorar la productividad y la sostenibilidad de la agricultura, utilizando tecnologías innovadoras y sostenibles que permitan una gestión más eficiente y responsable de los recursos naturales en la agricultura.</w:t>
+      <w:r>
+        <w:rPr>
+          <w:rFonts w:cs="Arial"/>
+          <w:sz w:val="24"/>
+        </w:rPr>
+        <w:t>Agrocraft tiene como objetivo principal mejorar la productividad y la sostenibilidad de la agricultura, utilizando tecnologías innovadoras y sostenibles que permitan una gestión más eficiente y responsable de los recursos naturales en la agricultura.</w:t>
       </w:r>
     </w:p>
     <w:p>
@@ -6394,21 +6109,12 @@
           <w:sz w:val="24"/>
         </w:rPr>
       </w:pPr>
-      <w:proofErr w:type="spellStart"/>
-      <w:r>
-        <w:rPr>
-          <w:rFonts w:cs="Arial"/>
-          <w:sz w:val="24"/>
-        </w:rPr>
-        <w:t>Agronet</w:t>
-      </w:r>
-      <w:proofErr w:type="spellEnd"/>
-      <w:r>
-        <w:rPr>
-          <w:rFonts w:cs="Arial"/>
-          <w:sz w:val="24"/>
-        </w:rPr>
-        <w:t xml:space="preserve"> ofrece una amplia gama de servicios y recursos para agricultores, ganaderos, técnicos agrícolas y otros actores del sector agropecuario, incluyendo información sobre el clima, precios de los productos agrícolas, noticias, eventos y oportunidades de financiamiento y capacitación.</w:t>
+      <w:r>
+        <w:rPr>
+          <w:rFonts w:cs="Arial"/>
+          <w:sz w:val="24"/>
+        </w:rPr>
+        <w:t>Agronet ofrece una amplia gama de servicios y recursos para agricultores, ganaderos, técnicos agrícolas y otros actores del sector agropecuario, incluyendo información sobre el clima, precios de los productos agrícolas, noticias, eventos y oportunidades de financiamiento y capacitación.</w:t>
       </w:r>
     </w:p>
     <w:p>
@@ -6428,23 +6134,7 @@
           <w:rFonts w:cs="Arial"/>
           <w:sz w:val="24"/>
         </w:rPr>
-        <w:t xml:space="preserve">Además, </w:t>
-      </w:r>
-      <w:proofErr w:type="spellStart"/>
-      <w:r>
-        <w:rPr>
-          <w:rFonts w:cs="Arial"/>
-          <w:sz w:val="24"/>
-        </w:rPr>
-        <w:t>Agronet</w:t>
-      </w:r>
-      <w:proofErr w:type="spellEnd"/>
-      <w:r>
-        <w:rPr>
-          <w:rFonts w:cs="Arial"/>
-          <w:sz w:val="24"/>
-        </w:rPr>
-        <w:t xml:space="preserve"> cuenta con herramientas interactivas que permiten a los usuarios calcular los costos de producción de diferentes cultivos y realizar análisis de mercado para tomar decisiones informadas sobre la producción y la comercialización de sus productos.</w:t>
+        <w:t>Además, Agronet cuenta con herramientas interactivas que permiten a los usuarios calcular los costos de producción de diferentes cultivos y realizar análisis de mercado para tomar decisiones informadas sobre la producción y la comercialización de sus productos.</w:t>
       </w:r>
     </w:p>
     <w:p>
@@ -6851,51 +6541,26 @@
           <w:rFonts w:cs="Arial"/>
           <w:sz w:val="24"/>
         </w:rPr>
-        <w:t>“</w:t>
-      </w:r>
-      <w:proofErr w:type="spellStart"/>
-      <w:r>
-        <w:rPr>
-          <w:rFonts w:cs="Arial"/>
-          <w:sz w:val="24"/>
-        </w:rPr>
-        <w:t>AgroWin</w:t>
-      </w:r>
-      <w:proofErr w:type="spellEnd"/>
-      <w:r>
-        <w:rPr>
-          <w:rFonts w:cs="Arial"/>
-          <w:sz w:val="24"/>
-        </w:rPr>
-        <w:t xml:space="preserve"> es un programa de gestión contable y administrativa diseñado para ayudarle al agricultor en el seguimiento y administración de su empresa y sus recursos. Está dirigido a empresarios del sector que estén interesados en maximizar sus ingresos y minimizar sus costos a través del afianzamiento de su labor administrativa.”</w:t>
-      </w:r>
-    </w:p>
-    <w:p>
-      <w:pPr>
-        <w:pStyle w:val="Prrafodelista"/>
-        <w:shd w:val="clear" w:color="auto" w:fill="FFFFFF"/>
-        <w:spacing w:line="480" w:lineRule="auto"/>
-        <w:ind w:left="360"/>
-        <w:rPr>
-          <w:rFonts w:cs="Arial"/>
-          <w:sz w:val="24"/>
-        </w:rPr>
-      </w:pPr>
-      <w:proofErr w:type="spellStart"/>
-      <w:r>
-        <w:rPr>
-          <w:rFonts w:cs="Arial"/>
-          <w:sz w:val="24"/>
-        </w:rPr>
-        <w:t>AgroWin</w:t>
-      </w:r>
-      <w:proofErr w:type="spellEnd"/>
-      <w:r>
-        <w:rPr>
-          <w:rFonts w:cs="Arial"/>
-          <w:sz w:val="24"/>
-        </w:rPr>
-        <w:t xml:space="preserve"> se compone de una serie de herramientas o módulos los cuales se encargan de gestionar los requerimientos del cliente (Agricultor):</w:t>
+        <w:t>“AgroWin es un programa de gestión contable y administrativa diseñado para ayudarle al agricultor en el seguimiento y administración de su empresa y sus recursos. Está dirigido a empresarios del sector que estén interesados en maximizar sus ingresos y minimizar sus costos a través del afianzamiento de su labor administrativa.”</w:t>
+      </w:r>
+    </w:p>
+    <w:p>
+      <w:pPr>
+        <w:pStyle w:val="Prrafodelista"/>
+        <w:shd w:val="clear" w:color="auto" w:fill="FFFFFF"/>
+        <w:spacing w:line="480" w:lineRule="auto"/>
+        <w:ind w:left="360"/>
+        <w:rPr>
+          <w:rFonts w:cs="Arial"/>
+          <w:sz w:val="24"/>
+        </w:rPr>
+      </w:pPr>
+      <w:r>
+        <w:rPr>
+          <w:rFonts w:cs="Arial"/>
+          <w:sz w:val="24"/>
+        </w:rPr>
+        <w:t>AgroWin se compone de una serie de herramientas o módulos los cuales se encargan de gestionar los requerimientos del cliente (Agricultor):</w:t>
       </w:r>
     </w:p>
     <w:p>
@@ -7769,23 +7434,7 @@
           <w:sz w:val="24"/>
         </w:rPr>
         <w:tab/>
-        <w:t xml:space="preserve">Características destacadas del sistema de costeo de </w:t>
-      </w:r>
-      <w:proofErr w:type="spellStart"/>
-      <w:r>
-        <w:rPr>
-          <w:rFonts w:cs="Arial"/>
-          <w:sz w:val="24"/>
-        </w:rPr>
-        <w:t>AgroWin</w:t>
-      </w:r>
-      <w:proofErr w:type="spellEnd"/>
-      <w:r>
-        <w:rPr>
-          <w:rFonts w:cs="Arial"/>
-          <w:sz w:val="24"/>
-        </w:rPr>
-        <w:t>.</w:t>
+        <w:t>Características destacadas del sistema de costeo de AgroWin.</w:t>
       </w:r>
     </w:p>
     <w:p>
@@ -9011,7 +8660,7 @@
           <w:szCs w:val="36"/>
         </w:rPr>
       </w:pPr>
-      <w:bookmarkStart w:id="13" w:name="_Toc129874719"/>
+      <w:bookmarkStart w:id="13" w:name="_Toc130552252"/>
       <w:r>
         <w:rPr>
           <w:rFonts w:ascii="Arial" w:hAnsi="Arial" w:cs="Arial"/>
@@ -9077,23 +8726,7 @@
           <w:rFonts w:eastAsia="GaramondITCbyBT-Light" w:cs="Arial"/>
           <w:sz w:val="24"/>
         </w:rPr>
-        <w:t xml:space="preserve">Es allí donde </w:t>
-      </w:r>
-      <w:proofErr w:type="spellStart"/>
-      <w:r>
-        <w:rPr>
-          <w:rFonts w:eastAsia="GaramondITCbyBT-Light" w:cs="Arial"/>
-          <w:sz w:val="24"/>
-        </w:rPr>
-        <w:t>Apsi</w:t>
-      </w:r>
-      <w:proofErr w:type="spellEnd"/>
-      <w:r>
-        <w:rPr>
-          <w:rFonts w:eastAsia="GaramondITCbyBT-Light" w:cs="Arial"/>
-          <w:sz w:val="24"/>
-        </w:rPr>
-        <w:t xml:space="preserve"> Col propone una solución a través de un sistema de información pensado específicamente para las necesidades que urgen a los productores agrícolas y sus proveedores, para lo cual es necesario un estudio de viabilidad para la implementación y posterior adopción del software, en ese sentido surge la siguiente pregunta de investigación:</w:t>
+        <w:t>Es allí donde Apsi Col propone una solución a través de un sistema de información pensado específicamente para las necesidades que urgen a los productores agrícolas y sus proveedores, para lo cual es necesario un estudio de viabilidad para la implementación y posterior adopción del software, en ese sentido surge la siguiente pregunta de investigación:</w:t>
       </w:r>
     </w:p>
     <w:p>
@@ -9195,7 +8828,7 @@
           <w:szCs w:val="36"/>
         </w:rPr>
       </w:pPr>
-      <w:bookmarkStart w:id="15" w:name="_Toc129874720"/>
+      <w:bookmarkStart w:id="15" w:name="_Toc130552253"/>
       <w:commentRangeStart w:id="16"/>
       <w:r>
         <w:rPr>
@@ -9207,7 +8840,6 @@
         </w:rPr>
         <w:t>Justificación</w:t>
       </w:r>
-      <w:bookmarkEnd w:id="15"/>
       <w:commentRangeEnd w:id="16"/>
       <w:r>
         <w:rPr>
@@ -9218,6 +8850,7 @@
         </w:rPr>
         <w:commentReference w:id="16"/>
       </w:r>
+      <w:bookmarkEnd w:id="15"/>
     </w:p>
     <w:p>
       <w:pPr>
@@ -9321,13 +8954,12 @@
       <w:pPr>
         <w:spacing w:after="160" w:line="259" w:lineRule="auto"/>
         <w:rPr>
-          <w:rFonts w:eastAsiaTheme="majorEastAsia" w:cs="Arial"/>
+          <w:rFonts w:cs="Arial"/>
           <w:b/>
           <w:sz w:val="36"/>
           <w:szCs w:val="36"/>
         </w:rPr>
       </w:pPr>
-      <w:bookmarkStart w:id="17" w:name="_Toc129874721"/>
       <w:r>
         <w:rPr>
           <w:rFonts w:cs="Arial"/>
@@ -9335,38 +8967,18 @@
           <w:sz w:val="36"/>
           <w:szCs w:val="36"/>
         </w:rPr>
-        <w:lastRenderedPageBreak/>
         <w:br w:type="page"/>
       </w:r>
-    </w:p>
-    <w:p>
-      <w:pPr>
-        <w:pStyle w:val="Ttulo1"/>
-        <w:numPr>
-          <w:ilvl w:val="0"/>
-          <w:numId w:val="2"/>
-        </w:numPr>
-        <w:spacing w:line="480" w:lineRule="auto"/>
-        <w:rPr>
-          <w:rFonts w:ascii="Arial" w:hAnsi="Arial" w:cs="Arial"/>
+      <w:r>
+        <w:rPr>
+          <w:rFonts w:cs="Arial"/>
           <w:b/>
-          <w:color w:val="auto"/>
           <w:sz w:val="36"/>
           <w:szCs w:val="36"/>
         </w:rPr>
-      </w:pPr>
-      <w:r>
-        <w:rPr>
-          <w:rFonts w:ascii="Arial" w:hAnsi="Arial" w:cs="Arial"/>
-          <w:b/>
-          <w:color w:val="auto"/>
-          <w:sz w:val="36"/>
-          <w:szCs w:val="36"/>
-        </w:rPr>
         <w:lastRenderedPageBreak/>
         <w:t>Objetivos</w:t>
       </w:r>
-      <w:bookmarkEnd w:id="17"/>
     </w:p>
     <w:p>
       <w:pPr>
@@ -9384,7 +8996,7 @@
           <w:szCs w:val="28"/>
         </w:rPr>
       </w:pPr>
-      <w:bookmarkStart w:id="18" w:name="_Toc129874722"/>
+      <w:bookmarkStart w:id="17" w:name="_Toc130552254"/>
       <w:r>
         <w:rPr>
           <w:rFonts w:ascii="Arial" w:hAnsi="Arial" w:cs="Arial"/>
@@ -9395,7 +9007,7 @@
         </w:rPr>
         <w:t>Objetivo General</w:t>
       </w:r>
-      <w:bookmarkEnd w:id="18"/>
+      <w:bookmarkEnd w:id="17"/>
     </w:p>
     <w:p>
       <w:pPr>
@@ -9432,7 +9044,7 @@
           <w:szCs w:val="28"/>
         </w:rPr>
       </w:pPr>
-      <w:bookmarkStart w:id="19" w:name="_Toc129874723"/>
+      <w:bookmarkStart w:id="18" w:name="_Toc130552255"/>
       <w:r>
         <w:rPr>
           <w:rFonts w:ascii="Arial" w:hAnsi="Arial" w:cs="Arial"/>
@@ -9443,7 +9055,7 @@
         </w:rPr>
         <w:t>Objetivos Específicos</w:t>
       </w:r>
-      <w:bookmarkEnd w:id="19"/>
+      <w:bookmarkEnd w:id="18"/>
     </w:p>
     <w:p>
       <w:pPr>
@@ -9510,7 +9122,6 @@
         </w:rPr>
         <w:t>Desarrollar un componente de gestión de inventarios para los proveedores de suministros agrícolas</w:t>
       </w:r>
-      <w:bookmarkStart w:id="20" w:name="_Toc129874724"/>
       <w:r>
         <w:rPr>
           <w:rFonts w:eastAsia="GaramondITCbyBT-Light" w:cs="Arial"/>
@@ -9559,7 +9170,8 @@
           <w:szCs w:val="36"/>
         </w:rPr>
       </w:pPr>
-      <w:commentRangeStart w:id="21"/>
+      <w:bookmarkStart w:id="19" w:name="_Toc130552256"/>
+      <w:commentRangeStart w:id="20"/>
       <w:r>
         <w:rPr>
           <w:rFonts w:ascii="Arial" w:hAnsi="Arial" w:cs="Arial"/>
@@ -9571,8 +9183,7 @@
         <w:lastRenderedPageBreak/>
         <w:t>Estrategia Metodológica</w:t>
       </w:r>
-      <w:bookmarkEnd w:id="20"/>
-      <w:commentRangeEnd w:id="21"/>
+      <w:commentRangeEnd w:id="20"/>
       <w:r>
         <w:rPr>
           <w:rStyle w:val="Refdecomentario"/>
@@ -9580,8 +9191,9 @@
           <w:color w:val="auto"/>
           <w:lang w:eastAsia="es-MX"/>
         </w:rPr>
-        <w:commentReference w:id="21"/>
-      </w:r>
+        <w:commentReference w:id="20"/>
+      </w:r>
+      <w:bookmarkEnd w:id="19"/>
     </w:p>
     <w:p>
       <w:pPr>
@@ -10162,15 +9774,66 @@
           <w:rFonts w:cs="Arial"/>
           <w:sz w:val="24"/>
         </w:rPr>
-        <w:t xml:space="preserve">Para el desarrollo del proyecto se usarán metodologías agiles, más específicamente </w:t>
-      </w:r>
-      <w:commentRangeStart w:id="22"/>
-      <w:r>
-        <w:rPr>
-          <w:rFonts w:cs="Arial"/>
-          <w:sz w:val="24"/>
-        </w:rPr>
-        <w:t xml:space="preserve">XP (Extreme </w:t>
+        <w:t>Teniendo en cuenta lo mencionado por Beck et al (2001)</w:t>
+      </w:r>
+      <w:r>
+        <w:rPr>
+          <w:rFonts w:cs="Arial"/>
+          <w:sz w:val="24"/>
+        </w:rPr>
+        <w:t>,</w:t>
+      </w:r>
+      <w:r>
+        <w:rPr>
+          <w:rFonts w:cs="Arial"/>
+          <w:sz w:val="24"/>
+        </w:rPr>
+        <w:t xml:space="preserve"> </w:t>
+      </w:r>
+      <w:r>
+        <w:rPr>
+          <w:rFonts w:cs="Arial"/>
+          <w:sz w:val="24"/>
+        </w:rPr>
+        <w:t>Para el desarrollo del proyecto, se utilizará una metodología ágil</w:t>
+      </w:r>
+      <w:r>
+        <w:rPr>
+          <w:rFonts w:cs="Arial"/>
+          <w:sz w:val="24"/>
+        </w:rPr>
+        <w:t xml:space="preserve"> de gestión de proyectos</w:t>
+      </w:r>
+      <w:r>
+        <w:rPr>
+          <w:rFonts w:cs="Arial"/>
+          <w:sz w:val="24"/>
+        </w:rPr>
+        <w:t xml:space="preserve"> de desarrollo de software</w:t>
+      </w:r>
+      <w:r>
+        <w:rPr>
+          <w:rFonts w:cs="Arial"/>
+          <w:sz w:val="24"/>
+        </w:rPr>
+        <w:t xml:space="preserve"> llamada</w:t>
+      </w:r>
+      <w:r>
+        <w:rPr>
+          <w:rFonts w:cs="Arial"/>
+          <w:sz w:val="24"/>
+        </w:rPr>
+        <w:t>: XP</w:t>
+      </w:r>
+      <w:r>
+        <w:t xml:space="preserve"> </w:t>
+      </w:r>
+      <w:r>
+        <w:rPr>
+          <w:rFonts w:cs="Arial"/>
+          <w:sz w:val="24"/>
+        </w:rPr>
+        <w:t xml:space="preserve">(Extreme </w:t>
       </w:r>
       <w:proofErr w:type="spellStart"/>
       <w:r>
@@ -10186,51 +9849,21 @@
           <w:rFonts w:cs="Arial"/>
           <w:sz w:val="24"/>
         </w:rPr>
-        <w:t xml:space="preserve">) </w:t>
-      </w:r>
-      <w:commentRangeEnd w:id="22"/>
-      <w:r>
-        <w:rPr>
-          <w:rStyle w:val="Refdecomentario"/>
-          <w:rFonts w:eastAsia="Arial" w:cs="Arial"/>
-          <w:lang w:eastAsia="es-MX"/>
-        </w:rPr>
-        <w:commentReference w:id="22"/>
-      </w:r>
-      <w:r>
-        <w:rPr>
-          <w:rFonts w:cs="Arial"/>
-          <w:sz w:val="24"/>
-        </w:rPr>
-        <w:t>cuya metodología se enfoca en ciclos iterativos los cuales se solapan con el próximo cambio o iteración, lo que permite trabajar varias etapas al mismo tiempo, permitiendo una entrega y despliegue continuo que se ajusta rápidamente a las necesidades cambiantes</w:t>
-      </w:r>
-      <w:r>
-        <w:rPr>
-          <w:rFonts w:cs="Arial"/>
-          <w:sz w:val="24"/>
-        </w:rPr>
-        <w:t xml:space="preserve"> (Beck et al., 2001);</w:t>
-      </w:r>
-      <w:r>
-        <w:rPr>
-          <w:rFonts w:cs="Arial"/>
-          <w:sz w:val="24"/>
-        </w:rPr>
-        <w:t xml:space="preserve"> por </w:t>
-      </w:r>
-      <w:r>
-        <w:rPr>
-          <w:rFonts w:cs="Arial"/>
-          <w:sz w:val="24"/>
-        </w:rPr>
-        <w:t>ende,</w:t>
-      </w:r>
-      <w:r>
-        <w:rPr>
-          <w:rFonts w:cs="Arial"/>
-          <w:sz w:val="24"/>
-        </w:rPr>
-        <w:t xml:space="preserve"> la metodología XP contempla las siguientes etapas:</w:t>
+        <w:t xml:space="preserve">. </w:t>
+      </w:r>
+      <w:r>
+        <w:rPr>
+          <w:rFonts w:cs="Arial"/>
+          <w:sz w:val="24"/>
+        </w:rPr>
+        <w:t>esta</w:t>
+      </w:r>
+      <w:r>
+        <w:rPr>
+          <w:rFonts w:cs="Arial"/>
+          <w:sz w:val="24"/>
+        </w:rPr>
+        <w:t xml:space="preserve"> metodología se centra en ciclos iterativos que se solapan con el próximo cambio o iteración, lo que permite trabajar varias etapas al mismo tiempo. Esto significa que se puede lograr una entrega y despliegue continuo que se ajusta rápidamente a las necesidades cambiantes del proyecto.</w:t>
       </w:r>
     </w:p>
     <w:p>
@@ -10242,6 +9875,58 @@
           <w:lang w:val="es-ES"/>
         </w:rPr>
       </w:pPr>
+      <w:r>
+        <w:rPr>
+          <w:rFonts w:cs="Arial"/>
+          <w:sz w:val="24"/>
+        </w:rPr>
+        <w:t xml:space="preserve">Según </w:t>
+      </w:r>
+      <w:proofErr w:type="spellStart"/>
+      <w:r>
+        <w:rPr>
+          <w:rFonts w:cs="Arial"/>
+          <w:sz w:val="24"/>
+        </w:rPr>
+        <w:t>Raeburn</w:t>
+      </w:r>
+      <w:proofErr w:type="spellEnd"/>
+      <w:r>
+        <w:rPr>
+          <w:rFonts w:cs="Arial"/>
+          <w:sz w:val="24"/>
+        </w:rPr>
+        <w:t xml:space="preserve"> (2022)</w:t>
+      </w:r>
+      <w:r>
+        <w:rPr>
+          <w:rFonts w:cs="Arial"/>
+          <w:sz w:val="24"/>
+        </w:rPr>
+        <w:t>,</w:t>
+      </w:r>
+      <w:r>
+        <w:rPr>
+          <w:rFonts w:cs="Arial"/>
+          <w:sz w:val="24"/>
+        </w:rPr>
+        <w:t xml:space="preserve"> </w:t>
+      </w:r>
+      <w:r>
+        <w:rPr>
+          <w:rFonts w:cs="Arial"/>
+          <w:sz w:val="24"/>
+        </w:rPr>
+        <w:t xml:space="preserve">La metodología XP consta de varias etapas que se llevan a cabo en ciclos iterativos. Estas etapas incluyen la programación en parejas, la integración continua, el desarrollo orientado a pruebas, el diseño simple, la refactorización, las historias de usuario y la planificación del juego. Al combinar estas etapas, se logra un enfoque completo para el desarrollo de software que se enfoca en </w:t>
+      </w:r>
+      <w:r>
+        <w:rPr>
+          <w:rFonts w:cs="Arial"/>
+          <w:sz w:val="24"/>
+        </w:rPr>
+        <w:lastRenderedPageBreak/>
+        <w:t>la calidad del código, la satisfacción del cliente y la eficiencia en el proceso de desarrollo.</w:t>
+      </w:r>
     </w:p>
     <w:p>
       <w:pPr>
@@ -10348,15 +10033,7 @@
           <w:rFonts w:cs="Arial"/>
           <w:sz w:val="24"/>
         </w:rPr>
-        <w:t xml:space="preserve">Durante esta etapa, se identifican y definen los requisitos del proyecto, se establecen los objetivos y funcionalidades claves; finalmente se </w:t>
-      </w:r>
-      <w:r>
-        <w:rPr>
-          <w:rFonts w:cs="Arial"/>
-          <w:sz w:val="24"/>
-        </w:rPr>
-        <w:lastRenderedPageBreak/>
-        <w:t>establecen y priorizan las historias de usuario conforme a las necesidades del usuario.</w:t>
+        <w:t>Durante esta etapa, se identifican y definen los requisitos del proyecto, se establecen los objetivos y funcionalidades claves; finalmente se establecen y priorizan las historias de usuario conforme a las necesidades del usuario.</w:t>
       </w:r>
     </w:p>
     <w:p>
@@ -10490,7 +10167,15 @@
           <w:rFonts w:cs="Arial"/>
           <w:sz w:val="24"/>
         </w:rPr>
-        <w:t>El equipo XP se centra en desarrollar de software, la programación se define en ciclos cortos llamados iteraciones, que duran de 1 a 2 semanas máximo, al final de la iteración el equipo se reúne para evaluar su progreso y planificar la próxima iteración.</w:t>
+        <w:t xml:space="preserve">El equipo XP se centra en desarrollar de software, la programación se define en ciclos cortos llamados iteraciones, que duran de 1 a 2 semanas </w:t>
+      </w:r>
+      <w:r>
+        <w:rPr>
+          <w:rFonts w:cs="Arial"/>
+          <w:sz w:val="24"/>
+        </w:rPr>
+        <w:lastRenderedPageBreak/>
+        <w:t>máximo, al final de la iteración el equipo se reúne para evaluar su progreso y planificar la próxima iteración.</w:t>
       </w:r>
     </w:p>
     <w:p>
@@ -10563,7 +10248,6 @@
           <w:bCs/>
           <w:sz w:val="24"/>
         </w:rPr>
-        <w:lastRenderedPageBreak/>
         <w:t>Integración:</w:t>
       </w:r>
       <w:r>
@@ -10862,6 +10546,7 @@
         <w:rPr>
           <w:rFonts w:cs="Arial"/>
         </w:rPr>
+        <w:lastRenderedPageBreak/>
         <w:t>Meet</w:t>
       </w:r>
       <w:proofErr w:type="spellEnd"/>
@@ -11176,7 +10861,6 @@
           <w:bCs/>
           <w:lang w:val="en-US"/>
         </w:rPr>
-        <w:lastRenderedPageBreak/>
         <w:t xml:space="preserve">Framework </w:t>
       </w:r>
       <w:proofErr w:type="spellStart"/>
@@ -11460,7 +11144,7 @@
           <w:lang w:val="es-CO"/>
         </w:rPr>
       </w:pPr>
-      <w:bookmarkStart w:id="23" w:name="_Toc129874725"/>
+      <w:bookmarkStart w:id="21" w:name="_Toc130552257"/>
       <w:r>
         <w:rPr>
           <w:rStyle w:val="Ttulo2Car"/>
@@ -11469,7 +11153,7 @@
         </w:rPr>
         <w:t>Ingeniería del Software</w:t>
       </w:r>
-      <w:bookmarkEnd w:id="23"/>
+      <w:bookmarkEnd w:id="21"/>
       <w:r>
         <w:rPr>
           <w:rFonts w:cs="Arial"/>
@@ -11537,7 +11221,7 @@
           <w:lang w:eastAsia="es-ES"/>
         </w:rPr>
       </w:pPr>
-      <w:bookmarkStart w:id="24" w:name="_Toc129874726"/>
+      <w:bookmarkStart w:id="22" w:name="_Toc130552258"/>
       <w:r>
         <w:rPr>
           <w:rStyle w:val="Ttulo3Car"/>
@@ -11546,7 +11230,7 @@
         </w:rPr>
         <w:t>8.1.1 Análisis</w:t>
       </w:r>
-      <w:bookmarkEnd w:id="24"/>
+      <w:bookmarkEnd w:id="22"/>
       <w:r>
         <w:rPr>
           <w:rFonts w:eastAsia="Times New Roman" w:cs="Arial"/>
@@ -11669,7 +11353,7 @@
           <w:lang w:eastAsia="es-ES"/>
         </w:rPr>
       </w:pPr>
-      <w:bookmarkStart w:id="25" w:name="_Toc129874727"/>
+      <w:bookmarkStart w:id="23" w:name="_Toc130552259"/>
       <w:r>
         <w:rPr>
           <w:rFonts w:ascii="Arial" w:eastAsia="Times New Roman" w:hAnsi="Arial" w:cs="Arial"/>
@@ -11678,7 +11362,7 @@
         </w:rPr>
         <w:t>8.1.2 Diseño:</w:t>
       </w:r>
-      <w:bookmarkEnd w:id="25"/>
+      <w:bookmarkEnd w:id="23"/>
     </w:p>
     <w:p>
       <w:pPr>
@@ -11808,7 +11492,7 @@
           <w:lang w:eastAsia="es-ES"/>
         </w:rPr>
       </w:pPr>
-      <w:bookmarkStart w:id="26" w:name="_Toc129874728"/>
+      <w:bookmarkStart w:id="24" w:name="_Toc130552260"/>
       <w:r>
         <w:rPr>
           <w:rFonts w:ascii="Arial" w:eastAsia="Times New Roman" w:hAnsi="Arial" w:cs="Arial"/>
@@ -11817,7 +11501,7 @@
         </w:rPr>
         <w:t>8.1.3 Pruebas:</w:t>
       </w:r>
-      <w:bookmarkEnd w:id="26"/>
+      <w:bookmarkEnd w:id="24"/>
     </w:p>
     <w:p>
       <w:pPr>
@@ -11921,7 +11605,7 @@
           <w:szCs w:val="36"/>
         </w:rPr>
       </w:pPr>
-      <w:bookmarkStart w:id="27" w:name="_Toc129874729"/>
+      <w:bookmarkStart w:id="25" w:name="_Toc130552261"/>
       <w:r>
         <w:rPr>
           <w:rFonts w:ascii="Arial" w:hAnsi="Arial" w:cs="Arial"/>
@@ -11933,7 +11617,7 @@
         <w:lastRenderedPageBreak/>
         <w:t>Resultados de la Investigación</w:t>
       </w:r>
-      <w:bookmarkEnd w:id="27"/>
+      <w:bookmarkEnd w:id="25"/>
     </w:p>
     <w:p>
       <w:pPr>
@@ -11990,7 +11674,7 @@
           <w:szCs w:val="36"/>
         </w:rPr>
       </w:pPr>
-      <w:bookmarkStart w:id="28" w:name="_Toc129874730"/>
+      <w:bookmarkStart w:id="26" w:name="_Toc130552262"/>
       <w:r>
         <w:rPr>
           <w:rFonts w:ascii="Arial" w:hAnsi="Arial" w:cs="Arial"/>
@@ -12002,7 +11686,7 @@
         <w:lastRenderedPageBreak/>
         <w:t>Conclusiones</w:t>
       </w:r>
-      <w:bookmarkEnd w:id="28"/>
+      <w:bookmarkEnd w:id="26"/>
     </w:p>
     <w:p>
       <w:pPr>
@@ -12097,7 +11781,7 @@
           <w:szCs w:val="36"/>
         </w:rPr>
       </w:pPr>
-      <w:bookmarkStart w:id="29" w:name="_Toc129874731"/>
+      <w:bookmarkStart w:id="27" w:name="_Toc130552263"/>
       <w:r>
         <w:rPr>
           <w:rFonts w:ascii="Arial" w:hAnsi="Arial" w:cs="Arial"/>
@@ -12109,7 +11793,7 @@
         <w:lastRenderedPageBreak/>
         <w:t>Bibliografía</w:t>
       </w:r>
-      <w:bookmarkEnd w:id="29"/>
+      <w:bookmarkEnd w:id="27"/>
     </w:p>
     <w:p>
       <w:pPr>
@@ -12464,7 +12148,6 @@
           <w:szCs w:val="24"/>
         </w:rPr>
       </w:pPr>
-      <w:proofErr w:type="spellStart"/>
       <w:r>
         <w:rPr>
           <w:rFonts w:cs="Arial"/>
@@ -12474,9 +12157,9 @@
           <w:highlight w:val="white"/>
           <w:lang w:val="en-US"/>
         </w:rPr>
-        <w:t>AgroWin</w:t>
-      </w:r>
-      <w:proofErr w:type="spellEnd"/>
+        <w:t xml:space="preserve">AgroWin, C. (2018). </w:t>
+      </w:r>
+      <w:proofErr w:type="spellStart"/>
       <w:r>
         <w:rPr>
           <w:rFonts w:cs="Arial"/>
@@ -12486,9 +12169,9 @@
           <w:highlight w:val="white"/>
           <w:lang w:val="en-US"/>
         </w:rPr>
-        <w:t xml:space="preserve">, C. (2018). </w:t>
-      </w:r>
-      <w:proofErr w:type="spellStart"/>
+        <w:t>ContaPyme</w:t>
+      </w:r>
+      <w:proofErr w:type="spellEnd"/>
       <w:r>
         <w:rPr>
           <w:rFonts w:cs="Arial"/>
@@ -12498,43 +12181,7 @@
           <w:highlight w:val="white"/>
           <w:lang w:val="en-US"/>
         </w:rPr>
-        <w:t>ContaPyme</w:t>
-      </w:r>
-      <w:proofErr w:type="spellEnd"/>
-      <w:r>
-        <w:rPr>
-          <w:rFonts w:cs="Arial"/>
-          <w:color w:val="222222"/>
-          <w:sz w:val="24"/>
-          <w:szCs w:val="24"/>
-          <w:highlight w:val="white"/>
-          <w:lang w:val="en-US"/>
-        </w:rPr>
-        <w:t xml:space="preserve"> y </w:t>
-      </w:r>
-      <w:proofErr w:type="spellStart"/>
-      <w:r>
-        <w:rPr>
-          <w:rFonts w:cs="Arial"/>
-          <w:color w:val="222222"/>
-          <w:sz w:val="24"/>
-          <w:szCs w:val="24"/>
-          <w:highlight w:val="white"/>
-          <w:lang w:val="en-US"/>
-        </w:rPr>
-        <w:t>AgroWin</w:t>
-      </w:r>
-      <w:proofErr w:type="spellEnd"/>
-      <w:r>
-        <w:rPr>
-          <w:rFonts w:cs="Arial"/>
-          <w:color w:val="222222"/>
-          <w:sz w:val="24"/>
-          <w:szCs w:val="24"/>
-          <w:highlight w:val="white"/>
-          <w:lang w:val="en-US"/>
-        </w:rPr>
-        <w:t xml:space="preserve">. </w:t>
+        <w:t xml:space="preserve"> y AgroWin. </w:t>
       </w:r>
       <w:hyperlink r:id="rId34">
         <w:r>
@@ -12685,7 +12332,25 @@
           <w:lang w:val="en-US"/>
         </w:rPr>
         <w:lastRenderedPageBreak/>
-        <w:t xml:space="preserve">Chen, Q., Huang, J., Lin, W., &amp; Zheng, H. (2019). A real-time data analysis method for agricultural Internet of Things. </w:t>
+        <w:t>Chen, Q., Huang, J., Lin, W., &amp; Zheng, H. (2019). A real-time data analysis method</w:t>
+      </w:r>
+      <w:r>
+        <w:rPr>
+          <w:rFonts w:cs="Arial"/>
+          <w:sz w:val="24"/>
+          <w:szCs w:val="24"/>
+          <w:lang w:val="en-US"/>
+        </w:rPr>
+        <w:t xml:space="preserve"> </w:t>
+      </w:r>
+      <w:r>
+        <w:rPr>
+          <w:rFonts w:cs="Arial"/>
+          <w:sz w:val="24"/>
+          <w:szCs w:val="24"/>
+          <w:lang w:val="en-US"/>
+        </w:rPr>
+        <w:t xml:space="preserve">for agricultural Internet of Things. </w:t>
       </w:r>
       <w:r>
         <w:rPr>
@@ -12918,6 +12583,226 @@
           <w:szCs w:val="24"/>
         </w:rPr>
         <w:t>Torres, M., &amp; Pérez, R. (2018). Sistemas de información en el sector agropecuario: revisión de literatura. Revista de Investigación Académica, 45, 1-12.</w:t>
+      </w:r>
+    </w:p>
+    <w:p>
+      <w:pPr>
+        <w:shd w:val="clear" w:color="auto" w:fill="FFFFFF"/>
+        <w:spacing w:line="480" w:lineRule="auto"/>
+        <w:ind w:left="1077" w:hanging="720"/>
+        <w:rPr>
+          <w:rFonts w:cs="Arial"/>
+          <w:sz w:val="24"/>
+          <w:szCs w:val="24"/>
+        </w:rPr>
+      </w:pPr>
+      <w:proofErr w:type="spellStart"/>
+      <w:r>
+        <w:rPr>
+          <w:rFonts w:cs="Arial"/>
+          <w:sz w:val="24"/>
+          <w:szCs w:val="24"/>
+        </w:rPr>
+        <w:t>Raeburn</w:t>
+      </w:r>
+      <w:proofErr w:type="spellEnd"/>
+      <w:r>
+        <w:rPr>
+          <w:rFonts w:cs="Arial"/>
+          <w:sz w:val="24"/>
+          <w:szCs w:val="24"/>
+        </w:rPr>
+        <w:t xml:space="preserve">, A. (2022, noviembre 28). Extreme </w:t>
+      </w:r>
+      <w:proofErr w:type="spellStart"/>
+      <w:r>
+        <w:rPr>
+          <w:rFonts w:cs="Arial"/>
+          <w:sz w:val="24"/>
+          <w:szCs w:val="24"/>
+        </w:rPr>
+        <w:t>Programming</w:t>
+      </w:r>
+      <w:proofErr w:type="spellEnd"/>
+      <w:r>
+        <w:rPr>
+          <w:rFonts w:cs="Arial"/>
+          <w:sz w:val="24"/>
+          <w:szCs w:val="24"/>
+        </w:rPr>
+        <w:t>. En Asana. Recuperado el 2</w:t>
+      </w:r>
+      <w:r>
+        <w:rPr>
+          <w:rFonts w:cs="Arial"/>
+          <w:sz w:val="24"/>
+          <w:szCs w:val="24"/>
+        </w:rPr>
+        <w:t>3</w:t>
+      </w:r>
+      <w:r>
+        <w:rPr>
+          <w:rFonts w:cs="Arial"/>
+          <w:sz w:val="24"/>
+          <w:szCs w:val="24"/>
+        </w:rPr>
+        <w:t xml:space="preserve"> de marzo de 2023, de https://asana.com/es/resources/extreme-programming-xp</w:t>
+      </w:r>
+    </w:p>
+    <w:p>
+      <w:pPr>
+        <w:shd w:val="clear" w:color="auto" w:fill="FFFFFF"/>
+        <w:spacing w:line="480" w:lineRule="auto"/>
+        <w:ind w:left="1077" w:hanging="720"/>
+        <w:rPr>
+          <w:rFonts w:cs="Arial"/>
+          <w:sz w:val="24"/>
+          <w:szCs w:val="24"/>
+        </w:rPr>
+      </w:pPr>
+      <w:r>
+        <w:rPr>
+          <w:rFonts w:cs="Arial"/>
+          <w:sz w:val="24"/>
+          <w:szCs w:val="24"/>
+          <w:lang w:val="en-US"/>
+        </w:rPr>
+        <w:lastRenderedPageBreak/>
+        <w:t xml:space="preserve">Beck, K., Beedle, M., </w:t>
+      </w:r>
+      <w:proofErr w:type="spellStart"/>
+      <w:r>
+        <w:rPr>
+          <w:rFonts w:cs="Arial"/>
+          <w:sz w:val="24"/>
+          <w:szCs w:val="24"/>
+          <w:lang w:val="en-US"/>
+        </w:rPr>
+        <w:t>Bennekum</w:t>
+      </w:r>
+      <w:proofErr w:type="spellEnd"/>
+      <w:r>
+        <w:rPr>
+          <w:rFonts w:cs="Arial"/>
+          <w:sz w:val="24"/>
+          <w:szCs w:val="24"/>
+          <w:lang w:val="en-US"/>
+        </w:rPr>
+        <w:t xml:space="preserve">, A. van, Cockburn, A., Cunningham, W., Fowler, M., </w:t>
+      </w:r>
+      <w:proofErr w:type="spellStart"/>
+      <w:r>
+        <w:rPr>
+          <w:rFonts w:cs="Arial"/>
+          <w:sz w:val="24"/>
+          <w:szCs w:val="24"/>
+          <w:lang w:val="en-US"/>
+        </w:rPr>
+        <w:t>Grenning</w:t>
+      </w:r>
+      <w:proofErr w:type="spellEnd"/>
+      <w:r>
+        <w:rPr>
+          <w:rFonts w:cs="Arial"/>
+          <w:sz w:val="24"/>
+          <w:szCs w:val="24"/>
+          <w:lang w:val="en-US"/>
+        </w:rPr>
+        <w:t xml:space="preserve">, J., Highsmith, J., Hunt, A., Jeffries, R., Kern, J., </w:t>
+      </w:r>
+      <w:proofErr w:type="spellStart"/>
+      <w:r>
+        <w:rPr>
+          <w:rFonts w:cs="Arial"/>
+          <w:sz w:val="24"/>
+          <w:szCs w:val="24"/>
+          <w:lang w:val="en-US"/>
+        </w:rPr>
+        <w:t>Marick</w:t>
+      </w:r>
+      <w:proofErr w:type="spellEnd"/>
+      <w:r>
+        <w:rPr>
+          <w:rFonts w:cs="Arial"/>
+          <w:sz w:val="24"/>
+          <w:szCs w:val="24"/>
+          <w:lang w:val="en-US"/>
+        </w:rPr>
+        <w:t xml:space="preserve">, B., Martin, R. C., Mellor, S., </w:t>
+      </w:r>
+      <w:proofErr w:type="spellStart"/>
+      <w:r>
+        <w:rPr>
+          <w:rFonts w:cs="Arial"/>
+          <w:sz w:val="24"/>
+          <w:szCs w:val="24"/>
+          <w:lang w:val="en-US"/>
+        </w:rPr>
+        <w:t>Schwaber</w:t>
+      </w:r>
+      <w:proofErr w:type="spellEnd"/>
+      <w:r>
+        <w:rPr>
+          <w:rFonts w:cs="Arial"/>
+          <w:sz w:val="24"/>
+          <w:szCs w:val="24"/>
+          <w:lang w:val="en-US"/>
+        </w:rPr>
+        <w:t xml:space="preserve">, K., Sutherland, J., &amp; Thomas, D. (2001). </w:t>
+      </w:r>
+      <w:proofErr w:type="spellStart"/>
+      <w:r>
+        <w:rPr>
+          <w:rFonts w:cs="Arial"/>
+          <w:sz w:val="24"/>
+          <w:szCs w:val="24"/>
+        </w:rPr>
+        <w:t>Manifesto</w:t>
+      </w:r>
+      <w:proofErr w:type="spellEnd"/>
+      <w:r>
+        <w:rPr>
+          <w:rFonts w:cs="Arial"/>
+          <w:sz w:val="24"/>
+          <w:szCs w:val="24"/>
+        </w:rPr>
+        <w:t xml:space="preserve"> </w:t>
+      </w:r>
+      <w:proofErr w:type="spellStart"/>
+      <w:r>
+        <w:rPr>
+          <w:rFonts w:cs="Arial"/>
+          <w:sz w:val="24"/>
+          <w:szCs w:val="24"/>
+        </w:rPr>
+        <w:t>for</w:t>
+      </w:r>
+      <w:proofErr w:type="spellEnd"/>
+      <w:r>
+        <w:rPr>
+          <w:rFonts w:cs="Arial"/>
+          <w:sz w:val="24"/>
+          <w:szCs w:val="24"/>
+        </w:rPr>
+        <w:t xml:space="preserve"> agile software </w:t>
+      </w:r>
+      <w:proofErr w:type="spellStart"/>
+      <w:r>
+        <w:rPr>
+          <w:rFonts w:cs="Arial"/>
+          <w:sz w:val="24"/>
+          <w:szCs w:val="24"/>
+        </w:rPr>
+        <w:t>development</w:t>
+      </w:r>
+      <w:proofErr w:type="spellEnd"/>
+      <w:r>
+        <w:rPr>
+          <w:rFonts w:cs="Arial"/>
+          <w:sz w:val="24"/>
+          <w:szCs w:val="24"/>
+        </w:rPr>
+        <w:t>. Recuperado el 24 de marzo de 2023, de https://agilemanifesto.org/</w:t>
       </w:r>
     </w:p>
     <w:p>
@@ -12969,7 +12854,7 @@
           <w:szCs w:val="24"/>
         </w:rPr>
       </w:pPr>
-      <w:bookmarkStart w:id="30" w:name="_Toc129874732"/>
+      <w:bookmarkStart w:id="28" w:name="_Toc130552264"/>
       <w:r>
         <w:rPr>
           <w:rStyle w:val="Ttulo2Car"/>
@@ -12980,7 +12865,7 @@
         </w:rPr>
         <w:t>Anexo 1: Manual de Instalación</w:t>
       </w:r>
-      <w:bookmarkEnd w:id="30"/>
+      <w:bookmarkEnd w:id="28"/>
       <w:r>
         <w:rPr>
           <w:rFonts w:cs="Arial"/>
@@ -13012,7 +12897,7 @@
           <w:szCs w:val="24"/>
         </w:rPr>
       </w:pPr>
-      <w:bookmarkStart w:id="31" w:name="_Toc129874733"/>
+      <w:bookmarkStart w:id="29" w:name="_Toc130552265"/>
       <w:r>
         <w:rPr>
           <w:rStyle w:val="Ttulo2Car"/>
@@ -13023,7 +12908,7 @@
         </w:rPr>
         <w:t>Anexo 2: Manual de Usuario</w:t>
       </w:r>
-      <w:bookmarkEnd w:id="31"/>
+      <w:bookmarkEnd w:id="29"/>
       <w:r>
         <w:rPr>
           <w:rFonts w:cs="Arial"/>
@@ -13055,7 +12940,7 @@
           <w:szCs w:val="24"/>
         </w:rPr>
       </w:pPr>
-      <w:bookmarkStart w:id="32" w:name="_Toc129874734"/>
+      <w:bookmarkStart w:id="30" w:name="_Toc130552266"/>
       <w:r>
         <w:rPr>
           <w:rStyle w:val="Ttulo2Car"/>
@@ -13086,7 +12971,7 @@
         </w:rPr>
         <w:t xml:space="preserve"> Código Fuente</w:t>
       </w:r>
-      <w:bookmarkEnd w:id="32"/>
+      <w:bookmarkEnd w:id="30"/>
       <w:r>
         <w:rPr>
           <w:rFonts w:cs="Arial"/>
@@ -13191,7 +13076,7 @@
       </w:r>
     </w:p>
   </w:comment>
-  <w:comment w:id="21" w:author="Mauricio Mejía Lobo" w:date="2023-03-20T17:27:00Z" w:initials="MML">
+  <w:comment w:id="20" w:author="Mauricio Mejía Lobo" w:date="2023-03-20T17:27:00Z" w:initials="MML">
     <w:p>
       <w:pPr>
         <w:pStyle w:val="Textocomentario"/>
@@ -13204,22 +13089,6 @@
       </w:r>
       <w:r>
         <w:t>Deben usar citas en la metodología, cada que mencionen una referencien autores..</w:t>
-      </w:r>
-    </w:p>
-  </w:comment>
-  <w:comment w:id="22" w:author="Mauricio Mejía Lobo" w:date="2023-03-20T17:27:00Z" w:initials="MML">
-    <w:p>
-      <w:pPr>
-        <w:pStyle w:val="Textocomentario"/>
-      </w:pPr>
-      <w:r>
-        <w:rPr>
-          <w:rStyle w:val="Refdecomentario"/>
-        </w:rPr>
-        <w:annotationRef/>
-      </w:r>
-      <w:r>
-        <w:t>XP es un estilo de programación, no es una metodología, para que sea metodología se debe combinar con otros elementos..</w:t>
       </w:r>
     </w:p>
   </w:comment>
@@ -13230,8 +13099,7 @@
 <w15:commentsEx xmlns:wpc="http://schemas.microsoft.com/office/word/2010/wordprocessingCanvas" xmlns:cx="http://schemas.microsoft.com/office/drawing/2014/chartex" xmlns:cx1="http://schemas.microsoft.com/office/drawing/2015/9/8/chartex" xmlns:cx2="http://schemas.microsoft.com/office/drawing/2015/10/21/chartex" xmlns:cx3="http://schemas.microsoft.com/office/drawing/2016/5/9/chartex" xmlns:cx4="http://schemas.microsoft.com/office/drawing/2016/5/10/chartex" xmlns:cx5="http://schemas.microsoft.com/office/drawing/2016/5/11/chartex" xmlns:cx6="http://schemas.microsoft.com/office/drawing/2016/5/12/chartex" xmlns:cx7="http://schemas.microsoft.com/office/drawing/2016/5/13/chartex" xmlns:cx8="http://schemas.microsoft.com/office/drawing/2016/5/14/chartex" xmlns:mc="http://schemas.openxmlformats.org/markup-compatibility/2006" xmlns:aink="http://schemas.microsoft.com/office/drawing/2016/ink" xmlns:am3d="http://schemas.microsoft.com/office/drawing/2017/model3d" xmlns:o="urn:schemas-microsoft-com:office:office" xmlns:oel="http://schemas.microsoft.com/office/2019/extlst" xmlns:r="http://schemas.openxmlformats.org/officeDocument/2006/relationships" xmlns:m="http://schemas.openxmlformats.org/officeDocument/2006/math" xmlns:v="urn:schemas-microsoft-com:vml" xmlns:wp14="http://schemas.microsoft.com/office/word/2010/wordprocessingDrawing" xmlns:wp="http://schemas.openxmlformats.org/drawingml/2006/wordprocessingDrawing" xmlns:w10="urn:schemas-microsoft-com:office:word" xmlns:w="http://schemas.openxmlformats.org/wordprocessingml/2006/main" xmlns:w14="http://schemas.microsoft.com/office/word/2010/wordml" xmlns:w15="http://schemas.microsoft.com/office/word/2012/wordml" xmlns:w16cex="http://schemas.microsoft.com/office/word/2018/wordml/cex" xmlns:w16cid="http://schemas.microsoft.com/office/word/2016/wordml/cid" xmlns:w16="http://schemas.microsoft.com/office/word/2018/wordml" xmlns:w16sdtdh="http://schemas.microsoft.com/office/word/2020/wordml/sdtdatahash" xmlns:w16se="http://schemas.microsoft.com/office/word/2015/wordml/symex" xmlns:wpg="http://schemas.microsoft.com/office/word/2010/wordprocessingGroup" xmlns:wpi="http://schemas.microsoft.com/office/word/2010/wordprocessingInk" xmlns:wne="http://schemas.microsoft.com/office/word/2006/wordml" xmlns:wps="http://schemas.microsoft.com/office/word/2010/wordprocessingShape" mc:Ignorable="w14 w15 w16se w16cid w16 w16cex w16sdtdh wp14">
   <w15:commentEx w15:paraId="6DB4C26E" w15:done="1"/>
   <w15:commentEx w15:paraId="31439605" w15:done="1"/>
-  <w15:commentEx w15:paraId="2A7CFE9D" w15:done="0"/>
-  <w15:commentEx w15:paraId="7178EE2D" w15:done="0"/>
+  <w15:commentEx w15:paraId="2A7CFE9D" w15:done="1"/>
 </w15:commentsEx>
 </file>
 
@@ -13240,7 +13108,6 @@
   <w16cex:commentExtensible w16cex:durableId="27C31560" w16cex:dateUtc="2023-03-20T22:24:00Z"/>
   <w16cex:commentExtensible w16cex:durableId="27C31579" w16cex:dateUtc="2023-03-20T22:25:00Z"/>
   <w16cex:commentExtensible w16cex:durableId="27C31611" w16cex:dateUtc="2023-03-20T22:27:00Z"/>
-  <w16cex:commentExtensible w16cex:durableId="27C315EF" w16cex:dateUtc="2023-03-20T22:27:00Z"/>
 </w16cex:commentsExtensible>
 </file>
 
@@ -13249,7 +13116,6 @@
   <w16cid:commentId w16cid:paraId="6DB4C26E" w16cid:durableId="27C31560"/>
   <w16cid:commentId w16cid:paraId="31439605" w16cid:durableId="27C31579"/>
   <w16cid:commentId w16cid:paraId="2A7CFE9D" w16cid:durableId="27C31611"/>
-  <w16cid:commentId w16cid:paraId="7178EE2D" w16cid:durableId="27C315EF"/>
 </w16cid:commentsIds>
 </file>
 
@@ -16865,6 +16731,18 @@
       <w:lang w:val="es-CO" w:eastAsia="es-MX"/>
     </w:rPr>
   </w:style>
+  <w:style w:type="character" w:styleId="Mencinsinresolver">
+    <w:name w:val="Unresolved Mention"/>
+    <w:basedOn w:val="Fuentedeprrafopredeter"/>
+    <w:uiPriority w:val="99"/>
+    <w:semiHidden/>
+    <w:unhideWhenUsed/>
+    <w:rsid w:val="00402BDC"/>
+    <w:rPr>
+      <w:color w:val="605E5C"/>
+      <w:shd w:val="clear" w:color="auto" w:fill="E1DFDD"/>
+    </w:rPr>
+  </w:style>
 </w:styles>
 </file>
 

</xml_diff>